<commit_message>
Doing the changes in according to the review
</commit_message>
<xml_diff>
--- a/OpenStreetMap Project.docx
+++ b/OpenStreetMap Project.docx
@@ -52,6 +52,12 @@
     </w:p>
     <w:sdt>
       <w:sdtPr>
+        <w:rPr>
+          <w:rFonts w:asciiTheme="minorHAnsi" w:eastAsiaTheme="minorHAnsi" w:hAnsiTheme="minorHAnsi" w:cstheme="minorBidi"/>
+          <w:sz w:val="22"/>
+          <w:szCs w:val="22"/>
+          <w:lang w:val="pt-BR"/>
+        </w:rPr>
         <w:id w:val="242698515"/>
         <w:docPartObj>
           <w:docPartGallery w:val="Table of Contents"/>
@@ -60,13 +66,9 @@
       </w:sdtPr>
       <w:sdtEndPr>
         <w:rPr>
-          <w:rFonts w:asciiTheme="minorHAnsi" w:eastAsiaTheme="minorHAnsi" w:hAnsiTheme="minorHAnsi" w:cstheme="minorBidi"/>
           <w:b/>
           <w:bCs/>
           <w:noProof/>
-          <w:sz w:val="22"/>
-          <w:szCs w:val="22"/>
-          <w:lang w:val="pt-BR"/>
         </w:rPr>
       </w:sdtEndPr>
       <w:sdtContent>
@@ -75,6 +77,9 @@
             <w:pStyle w:val="TOCHeading"/>
           </w:pPr>
           <w:r>
+            <w:rPr>
+              <w:b/>
+            </w:rPr>
             <w:t>Content</w:t>
           </w:r>
         </w:p>
@@ -107,7 +112,7 @@
           <w:r>
             <w:fldChar w:fldCharType="separate"/>
           </w:r>
-          <w:hyperlink w:anchor="_Toc501553752" w:history="1">
+          <w:hyperlink w:anchor="_Toc502934500" w:history="1">
             <w:r>
               <w:rPr>
                 <w:rStyle w:val="Hyperlink"/>
@@ -149,7 +154,7 @@
                 <w:noProof/>
                 <w:webHidden/>
               </w:rPr>
-              <w:instrText xml:space="preserve"> PAGEREF _Toc501553752 \h </w:instrText>
+              <w:instrText xml:space="preserve"> PAGEREF _Toc502934500 \h </w:instrText>
             </w:r>
             <w:r>
               <w:rPr>
@@ -193,7 +198,7 @@
               <w:lang w:val="pt-BR" w:eastAsia="pt-BR"/>
             </w:rPr>
           </w:pPr>
-          <w:hyperlink w:anchor="_Toc501553753" w:history="1">
+          <w:hyperlink w:anchor="_Toc502934501" w:history="1">
             <w:r>
               <w:rPr>
                 <w:rStyle w:val="Hyperlink"/>
@@ -235,7 +240,7 @@
                 <w:noProof/>
                 <w:webHidden/>
               </w:rPr>
-              <w:instrText xml:space="preserve"> PAGEREF _Toc501553753 \h </w:instrText>
+              <w:instrText xml:space="preserve"> PAGEREF _Toc502934501 \h </w:instrText>
             </w:r>
             <w:r>
               <w:rPr>
@@ -279,7 +284,7 @@
               <w:lang w:val="pt-BR" w:eastAsia="pt-BR"/>
             </w:rPr>
           </w:pPr>
-          <w:hyperlink w:anchor="_Toc501553754" w:history="1">
+          <w:hyperlink w:anchor="_Toc502934502" w:history="1">
             <w:r>
               <w:rPr>
                 <w:rStyle w:val="Hyperlink"/>
@@ -321,7 +326,7 @@
                 <w:noProof/>
                 <w:webHidden/>
               </w:rPr>
-              <w:instrText xml:space="preserve"> PAGEREF _Toc501553754 \h </w:instrText>
+              <w:instrText xml:space="preserve"> PAGEREF _Toc502934502 \h </w:instrText>
             </w:r>
             <w:r>
               <w:rPr>
@@ -365,7 +370,7 @@
               <w:lang w:val="pt-BR" w:eastAsia="pt-BR"/>
             </w:rPr>
           </w:pPr>
-          <w:hyperlink w:anchor="_Toc501553755" w:history="1">
+          <w:hyperlink w:anchor="_Toc502934503" w:history="1">
             <w:r>
               <w:rPr>
                 <w:rStyle w:val="Hyperlink"/>
@@ -407,7 +412,7 @@
                 <w:noProof/>
                 <w:webHidden/>
               </w:rPr>
-              <w:instrText xml:space="preserve"> PAGEREF _Toc501553755 \h </w:instrText>
+              <w:instrText xml:space="preserve"> PAGEREF _Toc502934503 \h </w:instrText>
             </w:r>
             <w:r>
               <w:rPr>
@@ -427,7 +432,7 @@
                 <w:noProof/>
                 <w:webHidden/>
               </w:rPr>
-              <w:t>6</w:t>
+              <w:t>7</w:t>
             </w:r>
             <w:r>
               <w:rPr>
@@ -451,7 +456,7 @@
               <w:lang w:val="pt-BR" w:eastAsia="pt-BR"/>
             </w:rPr>
           </w:pPr>
-          <w:hyperlink w:anchor="_Toc501553756" w:history="1">
+          <w:hyperlink w:anchor="_Toc502934504" w:history="1">
             <w:r>
               <w:rPr>
                 <w:rStyle w:val="Hyperlink"/>
@@ -493,7 +498,7 @@
                 <w:noProof/>
                 <w:webHidden/>
               </w:rPr>
-              <w:instrText xml:space="preserve"> PAGEREF _Toc501553756 \h </w:instrText>
+              <w:instrText xml:space="preserve"> PAGEREF _Toc502934504 \h </w:instrText>
             </w:r>
             <w:r>
               <w:rPr>
@@ -513,7 +518,7 @@
                 <w:noProof/>
                 <w:webHidden/>
               </w:rPr>
-              <w:t>6</w:t>
+              <w:t>9</w:t>
             </w:r>
             <w:r>
               <w:rPr>
@@ -553,7 +558,7 @@
       <w:pPr>
         <w:pStyle w:val="Heading1"/>
       </w:pPr>
-      <w:bookmarkStart w:id="0" w:name="_Toc501553752"/>
+      <w:bookmarkStart w:id="0" w:name="_Toc502934500"/>
       <w:proofErr w:type="spellStart"/>
       <w:r>
         <w:lastRenderedPageBreak/>
@@ -704,21 +709,7 @@
         <w:rPr>
           <w:lang w:val="en-US"/>
         </w:rPr>
-        <w:t xml:space="preserve"> </w:t>
-      </w:r>
-      <w:proofErr w:type="gramStart"/>
-      <w:r>
-        <w:rPr>
-          <w:lang w:val="en-US"/>
-        </w:rPr>
-        <w:t>longitude</w:t>
-      </w:r>
-      <w:proofErr w:type="gramEnd"/>
-      <w:r>
-        <w:rPr>
-          <w:lang w:val="en-US"/>
-        </w:rPr>
-        <w:t>: -46.6202</w:t>
+        <w:t xml:space="preserve"> longitude: -46.6202</w:t>
       </w:r>
     </w:p>
     <w:p>
@@ -1012,7 +1003,7 @@
           <w:lang w:val="en-US"/>
         </w:rPr>
       </w:pPr>
-      <w:bookmarkStart w:id="1" w:name="_Toc501553753"/>
+      <w:bookmarkStart w:id="1" w:name="_Toc502934501"/>
       <w:r>
         <w:rPr>
           <w:lang w:val="en-US"/>
@@ -1039,42 +1030,20 @@
         <w:rPr>
           <w:lang w:val="en-US"/>
         </w:rPr>
-        <w:t xml:space="preserve">This section contain information about the issues found during </w:t>
-      </w:r>
-      <w:proofErr w:type="gramStart"/>
-      <w:r>
-        <w:rPr>
-          <w:lang w:val="en-US"/>
-        </w:rPr>
-        <w:t>the analyze</w:t>
-      </w:r>
-      <w:proofErr w:type="gramEnd"/>
-      <w:r>
-        <w:rPr>
-          <w:lang w:val="en-US"/>
-        </w:rPr>
-        <w:t>.</w:t>
-      </w:r>
-    </w:p>
-    <w:p>
-      <w:pPr>
-        <w:rPr>
-          <w:lang w:val="en-US"/>
-        </w:rPr>
-      </w:pPr>
-      <w:r>
-        <w:rPr>
-          <w:lang w:val="en-US"/>
-        </w:rPr>
-        <w:t>Based on the sample file, it was</w:t>
-      </w:r>
-      <w:bookmarkStart w:id="2" w:name="_GoBack"/>
-      <w:bookmarkEnd w:id="2"/>
-      <w:r>
-        <w:rPr>
-          <w:lang w:val="en-US"/>
-        </w:rPr>
-        <w:t xml:space="preserve"> </w:t>
+        <w:t>This section contain information about the issues found during analyze.</w:t>
+      </w:r>
+    </w:p>
+    <w:p>
+      <w:pPr>
+        <w:rPr>
+          <w:lang w:val="en-US"/>
+        </w:rPr>
+      </w:pPr>
+      <w:r>
+        <w:rPr>
+          <w:lang w:val="en-US"/>
+        </w:rPr>
+        <w:t xml:space="preserve">Based on the sample file, it was </w:t>
       </w:r>
       <w:r>
         <w:rPr>
@@ -3344,14 +3313,14 @@
           <w:lang w:val="en-US"/>
         </w:rPr>
       </w:pPr>
-      <w:bookmarkStart w:id="3" w:name="_Toc501553754"/>
+      <w:bookmarkStart w:id="2" w:name="_Toc502934502"/>
       <w:r>
         <w:rPr>
           <w:lang w:val="en-US"/>
         </w:rPr>
         <w:t>Data Overview</w:t>
       </w:r>
-      <w:bookmarkEnd w:id="3"/>
+      <w:bookmarkEnd w:id="2"/>
     </w:p>
     <w:p>
       <w:pPr>
@@ -3652,6 +3621,8 @@
         <w:tab/>
         <w:t xml:space="preserve"> 11MB</w:t>
       </w:r>
+      <w:bookmarkStart w:id="3" w:name="_GoBack"/>
+      <w:bookmarkEnd w:id="3"/>
     </w:p>
     <w:p>
       <w:pPr>
@@ -5838,15 +5809,20 @@
         <w:rPr>
           <w:lang w:val="en-US"/>
         </w:rPr>
-        <w:t>The top 10 contributors</w:t>
-      </w:r>
-    </w:p>
-    <w:p>
-      <w:pPr>
-        <w:rPr>
-          <w:lang w:val="en-US"/>
-        </w:rPr>
-      </w:pPr>
+        <w:t>Rank of the</w:t>
+      </w:r>
+      <w:r>
+        <w:rPr>
+          <w:lang w:val="en-US"/>
+        </w:rPr>
+        <w:t xml:space="preserve"> top</w:t>
+      </w:r>
+      <w:r>
+        <w:rPr>
+          <w:lang w:val="en-US"/>
+        </w:rPr>
+        <w:t xml:space="preserve"> 5 neighborhood by the amount of pharmacies</w:t>
+      </w:r>
     </w:p>
     <w:p>
       <w:pPr>
@@ -5868,18 +5844,38 @@
           <w:szCs w:val="24"/>
           <w:lang w:val="en-US" w:eastAsia="pt-BR"/>
         </w:rPr>
-        <w:t>SELECT USER</w:t>
+        <w:t>SELECT tags.</w:t>
+      </w:r>
+      <w:r>
+        <w:rPr>
+          <w:rFonts w:ascii="Consolas" w:eastAsia="Times New Roman" w:hAnsi="Consolas" w:cs="Times New Roman"/>
+          <w:color w:val="CE9178"/>
+          <w:sz w:val="24"/>
+          <w:szCs w:val="24"/>
+          <w:lang w:val="en-US" w:eastAsia="pt-BR"/>
+        </w:rPr>
+        <w:t>'value</w:t>
       </w:r>
       <w:proofErr w:type="gramStart"/>
       <w:r>
         <w:rPr>
           <w:rFonts w:ascii="Consolas" w:eastAsia="Times New Roman" w:hAnsi="Consolas" w:cs="Times New Roman"/>
-          <w:color w:val="D4D4D4"/>
-          <w:sz w:val="24"/>
-          <w:szCs w:val="24"/>
-          <w:lang w:val="en-US" w:eastAsia="pt-BR"/>
-        </w:rPr>
-        <w:t>,COUNT</w:t>
+          <w:color w:val="CE9178"/>
+          <w:sz w:val="24"/>
+          <w:szCs w:val="24"/>
+          <w:lang w:val="en-US" w:eastAsia="pt-BR"/>
+        </w:rPr>
+        <w:t>:1'</w:t>
+      </w:r>
+      <w:r>
+        <w:rPr>
+          <w:rFonts w:ascii="Consolas" w:eastAsia="Times New Roman" w:hAnsi="Consolas" w:cs="Times New Roman"/>
+          <w:color w:val="D4D4D4"/>
+          <w:sz w:val="24"/>
+          <w:szCs w:val="24"/>
+          <w:lang w:val="en-US" w:eastAsia="pt-BR"/>
+        </w:rPr>
+        <w:t>,count</w:t>
       </w:r>
       <w:proofErr w:type="gramEnd"/>
       <w:r>
@@ -5890,25 +5886,40 @@
           <w:szCs w:val="24"/>
           <w:lang w:val="en-US" w:eastAsia="pt-BR"/>
         </w:rPr>
-        <w:t xml:space="preserve">(*) FROM NODES GROUP BY USER ORDER BY COUNT(*) DESC LIMIT </w:t>
-      </w:r>
-      <w:r>
-        <w:rPr>
-          <w:rFonts w:ascii="Consolas" w:eastAsia="Times New Roman" w:hAnsi="Consolas" w:cs="Times New Roman"/>
-          <w:color w:val="B5CEA8"/>
-          <w:sz w:val="24"/>
-          <w:szCs w:val="24"/>
-          <w:lang w:val="en-US" w:eastAsia="pt-BR"/>
-        </w:rPr>
-        <w:t>10</w:t>
-      </w:r>
-    </w:p>
-    <w:p>
-      <w:pPr>
-        <w:rPr>
-          <w:lang w:val="en-US"/>
-        </w:rPr>
-      </w:pPr>
+        <w:t xml:space="preserve">(*) </w:t>
+      </w:r>
+      <w:r>
+        <w:rPr>
+          <w:rFonts w:ascii="Consolas" w:eastAsia="Times New Roman" w:hAnsi="Consolas" w:cs="Times New Roman"/>
+          <w:color w:val="C586C0"/>
+          <w:sz w:val="24"/>
+          <w:szCs w:val="24"/>
+          <w:lang w:val="en-US" w:eastAsia="pt-BR"/>
+        </w:rPr>
+        <w:t>as</w:t>
+      </w:r>
+      <w:r>
+        <w:rPr>
+          <w:rFonts w:ascii="Consolas" w:eastAsia="Times New Roman" w:hAnsi="Consolas" w:cs="Times New Roman"/>
+          <w:color w:val="D4D4D4"/>
+          <w:sz w:val="24"/>
+          <w:szCs w:val="24"/>
+          <w:lang w:val="en-US" w:eastAsia="pt-BR"/>
+        </w:rPr>
+        <w:t xml:space="preserve"> </w:t>
+      </w:r>
+      <w:proofErr w:type="spellStart"/>
+      <w:r>
+        <w:rPr>
+          <w:rFonts w:ascii="Consolas" w:eastAsia="Times New Roman" w:hAnsi="Consolas" w:cs="Times New Roman"/>
+          <w:color w:val="D4D4D4"/>
+          <w:sz w:val="24"/>
+          <w:szCs w:val="24"/>
+          <w:lang w:val="en-US" w:eastAsia="pt-BR"/>
+        </w:rPr>
+        <w:t>qtd</w:t>
+      </w:r>
+      <w:proofErr w:type="spellEnd"/>
     </w:p>
     <w:p>
       <w:pPr>
@@ -5930,17 +5941,7 @@
           <w:szCs w:val="24"/>
           <w:lang w:val="en-US" w:eastAsia="pt-BR"/>
         </w:rPr>
-        <w:t>Bonix-Mapper|</w:t>
-      </w:r>
-      <w:r>
-        <w:rPr>
-          <w:rFonts w:ascii="Consolas" w:eastAsia="Times New Roman" w:hAnsi="Consolas" w:cs="Times New Roman"/>
-          <w:color w:val="B5CEA8"/>
-          <w:sz w:val="24"/>
-          <w:szCs w:val="24"/>
-          <w:lang w:val="en-US" w:eastAsia="pt-BR"/>
-        </w:rPr>
-        <w:t>2454573</w:t>
+        <w:t xml:space="preserve">  FROM (</w:t>
       </w:r>
     </w:p>
     <w:p>
@@ -5963,17 +5964,7 @@
           <w:szCs w:val="24"/>
           <w:lang w:val="en-US" w:eastAsia="pt-BR"/>
         </w:rPr>
-        <w:t>Bonix-Importer|</w:t>
-      </w:r>
-      <w:r>
-        <w:rPr>
-          <w:rFonts w:ascii="Consolas" w:eastAsia="Times New Roman" w:hAnsi="Consolas" w:cs="Times New Roman"/>
-          <w:color w:val="B5CEA8"/>
-          <w:sz w:val="24"/>
-          <w:szCs w:val="24"/>
-          <w:lang w:val="en-US" w:eastAsia="pt-BR"/>
-        </w:rPr>
-        <w:t>434301</w:t>
+        <w:t xml:space="preserve">    SELECT *</w:t>
       </w:r>
     </w:p>
     <w:p>
@@ -5996,18 +5987,44 @@
           <w:szCs w:val="24"/>
           <w:lang w:val="en-US" w:eastAsia="pt-BR"/>
         </w:rPr>
-        <w:t>AjBelnuovo|</w:t>
-      </w:r>
-      <w:r>
-        <w:rPr>
-          <w:rFonts w:ascii="Consolas" w:eastAsia="Times New Roman" w:hAnsi="Consolas" w:cs="Times New Roman"/>
-          <w:color w:val="B5CEA8"/>
-          <w:sz w:val="24"/>
-          <w:szCs w:val="24"/>
-          <w:lang w:val="en-US" w:eastAsia="pt-BR"/>
-        </w:rPr>
-        <w:t>135497</w:t>
-      </w:r>
+        <w:t xml:space="preserve">    FROM </w:t>
+      </w:r>
+      <w:proofErr w:type="spellStart"/>
+      <w:r>
+        <w:rPr>
+          <w:rFonts w:ascii="Consolas" w:eastAsia="Times New Roman" w:hAnsi="Consolas" w:cs="Times New Roman"/>
+          <w:color w:val="D4D4D4"/>
+          <w:sz w:val="24"/>
+          <w:szCs w:val="24"/>
+          <w:lang w:val="en-US" w:eastAsia="pt-BR"/>
+        </w:rPr>
+        <w:t>nodes_tags</w:t>
+      </w:r>
+      <w:proofErr w:type="spellEnd"/>
+      <w:r>
+        <w:rPr>
+          <w:rFonts w:ascii="Consolas" w:eastAsia="Times New Roman" w:hAnsi="Consolas" w:cs="Times New Roman"/>
+          <w:color w:val="D4D4D4"/>
+          <w:sz w:val="24"/>
+          <w:szCs w:val="24"/>
+          <w:lang w:val="en-US" w:eastAsia="pt-BR"/>
+        </w:rPr>
+        <w:t xml:space="preserve"> </w:t>
+      </w:r>
+      <w:proofErr w:type="spellStart"/>
+      <w:proofErr w:type="gramStart"/>
+      <w:r>
+        <w:rPr>
+          <w:rFonts w:ascii="Consolas" w:eastAsia="Times New Roman" w:hAnsi="Consolas" w:cs="Times New Roman"/>
+          <w:color w:val="D4D4D4"/>
+          <w:sz w:val="24"/>
+          <w:szCs w:val="24"/>
+          <w:lang w:val="en-US" w:eastAsia="pt-BR"/>
+        </w:rPr>
+        <w:t>nt</w:t>
+      </w:r>
+      <w:proofErr w:type="spellEnd"/>
+      <w:proofErr w:type="gramEnd"/>
     </w:p>
     <w:p>
       <w:pPr>
@@ -6018,40 +6035,19 @@
           <w:color w:val="D4D4D4"/>
           <w:sz w:val="24"/>
           <w:szCs w:val="24"/>
-          <w:lang w:eastAsia="pt-BR"/>
-        </w:rPr>
-      </w:pPr>
-      <w:proofErr w:type="gramStart"/>
-      <w:r>
-        <w:rPr>
-          <w:rFonts w:ascii="Consolas" w:eastAsia="Times New Roman" w:hAnsi="Consolas" w:cs="Times New Roman"/>
-          <w:color w:val="D4D4D4"/>
-          <w:sz w:val="24"/>
-          <w:szCs w:val="24"/>
-          <w:lang w:eastAsia="pt-BR"/>
-        </w:rPr>
-        <w:t>cxs</w:t>
-      </w:r>
-      <w:proofErr w:type="gramEnd"/>
-      <w:r>
-        <w:rPr>
-          <w:rFonts w:ascii="Consolas" w:eastAsia="Times New Roman" w:hAnsi="Consolas" w:cs="Times New Roman"/>
-          <w:color w:val="D4D4D4"/>
-          <w:sz w:val="24"/>
-          <w:szCs w:val="24"/>
-          <w:lang w:eastAsia="pt-BR"/>
-        </w:rPr>
-        <w:t>|</w:t>
-      </w:r>
-      <w:r>
-        <w:rPr>
-          <w:rFonts w:ascii="Consolas" w:eastAsia="Times New Roman" w:hAnsi="Consolas" w:cs="Times New Roman"/>
-          <w:color w:val="B5CEA8"/>
-          <w:sz w:val="24"/>
-          <w:szCs w:val="24"/>
-          <w:lang w:eastAsia="pt-BR"/>
-        </w:rPr>
-        <w:t>73426</w:t>
+          <w:lang w:val="en-US" w:eastAsia="pt-BR"/>
+        </w:rPr>
+      </w:pPr>
+      <w:r>
+        <w:rPr>
+          <w:rFonts w:ascii="Consolas" w:eastAsia="Times New Roman" w:hAnsi="Consolas" w:cs="Times New Roman"/>
+          <w:color w:val="D4D4D4"/>
+          <w:sz w:val="24"/>
+          <w:szCs w:val="24"/>
+          <w:lang w:val="en-US" w:eastAsia="pt-BR"/>
+        </w:rPr>
+        <w:lastRenderedPageBreak/>
+        <w:t xml:space="preserve">    INNER JOIN (</w:t>
       </w:r>
     </w:p>
     <w:p>
@@ -6063,28 +6059,18 @@
           <w:color w:val="D4D4D4"/>
           <w:sz w:val="24"/>
           <w:szCs w:val="24"/>
-          <w:lang w:eastAsia="pt-BR"/>
-        </w:rPr>
-      </w:pPr>
-      <w:r>
-        <w:rPr>
-          <w:rFonts w:ascii="Consolas" w:eastAsia="Times New Roman" w:hAnsi="Consolas" w:cs="Times New Roman"/>
-          <w:color w:val="D4D4D4"/>
-          <w:sz w:val="24"/>
-          <w:szCs w:val="24"/>
-          <w:lang w:eastAsia="pt-BR"/>
-        </w:rPr>
-        <w:t>O Fim|</w:t>
-      </w:r>
-      <w:r>
-        <w:rPr>
-          <w:rFonts w:ascii="Consolas" w:eastAsia="Times New Roman" w:hAnsi="Consolas" w:cs="Times New Roman"/>
-          <w:color w:val="B5CEA8"/>
-          <w:sz w:val="24"/>
-          <w:szCs w:val="24"/>
-          <w:lang w:eastAsia="pt-BR"/>
-        </w:rPr>
-        <w:t>72681</w:t>
+          <w:lang w:val="en-US" w:eastAsia="pt-BR"/>
+        </w:rPr>
+      </w:pPr>
+      <w:r>
+        <w:rPr>
+          <w:rFonts w:ascii="Consolas" w:eastAsia="Times New Roman" w:hAnsi="Consolas" w:cs="Times New Roman"/>
+          <w:color w:val="D4D4D4"/>
+          <w:sz w:val="24"/>
+          <w:szCs w:val="24"/>
+          <w:lang w:val="en-US" w:eastAsia="pt-BR"/>
+        </w:rPr>
+        <w:t xml:space="preserve">      SELECT nt1.id, nt1.value  </w:t>
       </w:r>
     </w:p>
     <w:p>
@@ -6096,40 +6082,50 @@
           <w:color w:val="D4D4D4"/>
           <w:sz w:val="24"/>
           <w:szCs w:val="24"/>
-          <w:lang w:eastAsia="pt-BR"/>
-        </w:rPr>
-      </w:pPr>
-      <w:proofErr w:type="gramStart"/>
-      <w:r>
-        <w:rPr>
-          <w:rFonts w:ascii="Consolas" w:eastAsia="Times New Roman" w:hAnsi="Consolas" w:cs="Times New Roman"/>
-          <w:color w:val="D4D4D4"/>
-          <w:sz w:val="24"/>
-          <w:szCs w:val="24"/>
-          <w:lang w:eastAsia="pt-BR"/>
-        </w:rPr>
-        <w:t>ygorre</w:t>
-      </w:r>
-      <w:proofErr w:type="gramEnd"/>
-      <w:r>
-        <w:rPr>
-          <w:rFonts w:ascii="Consolas" w:eastAsia="Times New Roman" w:hAnsi="Consolas" w:cs="Times New Roman"/>
-          <w:color w:val="D4D4D4"/>
-          <w:sz w:val="24"/>
-          <w:szCs w:val="24"/>
-          <w:lang w:eastAsia="pt-BR"/>
-        </w:rPr>
-        <w:t>|</w:t>
-      </w:r>
-      <w:r>
-        <w:rPr>
-          <w:rFonts w:ascii="Consolas" w:eastAsia="Times New Roman" w:hAnsi="Consolas" w:cs="Times New Roman"/>
-          <w:color w:val="B5CEA8"/>
-          <w:sz w:val="24"/>
-          <w:szCs w:val="24"/>
-          <w:lang w:eastAsia="pt-BR"/>
-        </w:rPr>
-        <w:t>46031</w:t>
+          <w:lang w:val="en-US" w:eastAsia="pt-BR"/>
+        </w:rPr>
+      </w:pPr>
+      <w:r>
+        <w:rPr>
+          <w:rFonts w:ascii="Consolas" w:eastAsia="Times New Roman" w:hAnsi="Consolas" w:cs="Times New Roman"/>
+          <w:color w:val="D4D4D4"/>
+          <w:sz w:val="24"/>
+          <w:szCs w:val="24"/>
+          <w:lang w:val="en-US" w:eastAsia="pt-BR"/>
+        </w:rPr>
+        <w:t xml:space="preserve">      FROM </w:t>
+      </w:r>
+      <w:proofErr w:type="spellStart"/>
+      <w:r>
+        <w:rPr>
+          <w:rFonts w:ascii="Consolas" w:eastAsia="Times New Roman" w:hAnsi="Consolas" w:cs="Times New Roman"/>
+          <w:color w:val="D4D4D4"/>
+          <w:sz w:val="24"/>
+          <w:szCs w:val="24"/>
+          <w:lang w:val="en-US" w:eastAsia="pt-BR"/>
+        </w:rPr>
+        <w:t>nodes_tags</w:t>
+      </w:r>
+      <w:proofErr w:type="spellEnd"/>
+      <w:r>
+        <w:rPr>
+          <w:rFonts w:ascii="Consolas" w:eastAsia="Times New Roman" w:hAnsi="Consolas" w:cs="Times New Roman"/>
+          <w:color w:val="D4D4D4"/>
+          <w:sz w:val="24"/>
+          <w:szCs w:val="24"/>
+          <w:lang w:val="en-US" w:eastAsia="pt-BR"/>
+        </w:rPr>
+        <w:t xml:space="preserve"> nt1 WHERE nt1.key = </w:t>
+      </w:r>
+      <w:r>
+        <w:rPr>
+          <w:rFonts w:ascii="Consolas" w:eastAsia="Times New Roman" w:hAnsi="Consolas" w:cs="Times New Roman"/>
+          <w:color w:val="CE9178"/>
+          <w:sz w:val="24"/>
+          <w:szCs w:val="24"/>
+          <w:lang w:val="en-US" w:eastAsia="pt-BR"/>
+        </w:rPr>
+        <w:t>'suburb'</w:t>
       </w:r>
     </w:p>
     <w:p>
@@ -6141,28 +6137,18 @@
           <w:color w:val="D4D4D4"/>
           <w:sz w:val="24"/>
           <w:szCs w:val="24"/>
-          <w:lang w:eastAsia="pt-BR"/>
-        </w:rPr>
-      </w:pPr>
-      <w:r>
-        <w:rPr>
-          <w:rFonts w:ascii="Consolas" w:eastAsia="Times New Roman" w:hAnsi="Consolas" w:cs="Times New Roman"/>
-          <w:color w:val="D4D4D4"/>
-          <w:sz w:val="24"/>
-          <w:szCs w:val="24"/>
-          <w:lang w:eastAsia="pt-BR"/>
-        </w:rPr>
-        <w:t>MCPicoli|</w:t>
-      </w:r>
-      <w:r>
-        <w:rPr>
-          <w:rFonts w:ascii="Consolas" w:eastAsia="Times New Roman" w:hAnsi="Consolas" w:cs="Times New Roman"/>
-          <w:color w:val="B5CEA8"/>
-          <w:sz w:val="24"/>
-          <w:szCs w:val="24"/>
-          <w:lang w:eastAsia="pt-BR"/>
-        </w:rPr>
-        <w:t>33776</w:t>
+          <w:lang w:val="en-US" w:eastAsia="pt-BR"/>
+        </w:rPr>
+      </w:pPr>
+      <w:r>
+        <w:rPr>
+          <w:rFonts w:ascii="Consolas" w:eastAsia="Times New Roman" w:hAnsi="Consolas" w:cs="Times New Roman"/>
+          <w:color w:val="D4D4D4"/>
+          <w:sz w:val="24"/>
+          <w:szCs w:val="24"/>
+          <w:lang w:val="en-US" w:eastAsia="pt-BR"/>
+        </w:rPr>
+        <w:t xml:space="preserve">    ) nt2 on nt2.id = nt.id</w:t>
       </w:r>
     </w:p>
     <w:p>
@@ -6185,17 +6171,7 @@
           <w:szCs w:val="24"/>
           <w:lang w:val="en-US" w:eastAsia="pt-BR"/>
         </w:rPr>
-        <w:t>naoliv|</w:t>
-      </w:r>
-      <w:r>
-        <w:rPr>
-          <w:rFonts w:ascii="Consolas" w:eastAsia="Times New Roman" w:hAnsi="Consolas" w:cs="Times New Roman"/>
-          <w:color w:val="B5CEA8"/>
-          <w:sz w:val="24"/>
-          <w:szCs w:val="24"/>
-          <w:lang w:val="en-US" w:eastAsia="pt-BR"/>
-        </w:rPr>
-        <w:t>28221</w:t>
+        <w:t xml:space="preserve">    UNION ALL</w:t>
       </w:r>
     </w:p>
     <w:p>
@@ -6218,17 +6194,7 @@
           <w:szCs w:val="24"/>
           <w:lang w:val="en-US" w:eastAsia="pt-BR"/>
         </w:rPr>
-        <w:t>D4RK-L3G10N|</w:t>
-      </w:r>
-      <w:r>
-        <w:rPr>
-          <w:rFonts w:ascii="Consolas" w:eastAsia="Times New Roman" w:hAnsi="Consolas" w:cs="Times New Roman"/>
-          <w:color w:val="B5CEA8"/>
-          <w:sz w:val="24"/>
-          <w:szCs w:val="24"/>
-          <w:lang w:val="en-US" w:eastAsia="pt-BR"/>
-        </w:rPr>
-        <w:t>28119</w:t>
+        <w:t xml:space="preserve">    SELECT *</w:t>
       </w:r>
     </w:p>
     <w:p>
@@ -6251,6 +6217,1116 @@
           <w:szCs w:val="24"/>
           <w:lang w:val="en-US" w:eastAsia="pt-BR"/>
         </w:rPr>
+        <w:t xml:space="preserve">    FROM </w:t>
+      </w:r>
+      <w:proofErr w:type="spellStart"/>
+      <w:r>
+        <w:rPr>
+          <w:rFonts w:ascii="Consolas" w:eastAsia="Times New Roman" w:hAnsi="Consolas" w:cs="Times New Roman"/>
+          <w:color w:val="D4D4D4"/>
+          <w:sz w:val="24"/>
+          <w:szCs w:val="24"/>
+          <w:lang w:val="en-US" w:eastAsia="pt-BR"/>
+        </w:rPr>
+        <w:t>ways_tags</w:t>
+      </w:r>
+      <w:proofErr w:type="spellEnd"/>
+      <w:r>
+        <w:rPr>
+          <w:rFonts w:ascii="Consolas" w:eastAsia="Times New Roman" w:hAnsi="Consolas" w:cs="Times New Roman"/>
+          <w:color w:val="D4D4D4"/>
+          <w:sz w:val="24"/>
+          <w:szCs w:val="24"/>
+          <w:lang w:val="en-US" w:eastAsia="pt-BR"/>
+        </w:rPr>
+        <w:t xml:space="preserve"> </w:t>
+      </w:r>
+      <w:proofErr w:type="spellStart"/>
+      <w:r>
+        <w:rPr>
+          <w:rFonts w:ascii="Consolas" w:eastAsia="Times New Roman" w:hAnsi="Consolas" w:cs="Times New Roman"/>
+          <w:color w:val="D4D4D4"/>
+          <w:sz w:val="24"/>
+          <w:szCs w:val="24"/>
+          <w:lang w:val="en-US" w:eastAsia="pt-BR"/>
+        </w:rPr>
+        <w:t>wt</w:t>
+      </w:r>
+      <w:proofErr w:type="spellEnd"/>
+    </w:p>
+    <w:p>
+      <w:pPr>
+        <w:shd w:val="clear" w:color="auto" w:fill="1E1E1E"/>
+        <w:spacing w:after="0" w:line="330" w:lineRule="atLeast"/>
+        <w:rPr>
+          <w:rFonts w:ascii="Consolas" w:eastAsia="Times New Roman" w:hAnsi="Consolas" w:cs="Times New Roman"/>
+          <w:color w:val="D4D4D4"/>
+          <w:sz w:val="24"/>
+          <w:szCs w:val="24"/>
+          <w:lang w:val="en-US" w:eastAsia="pt-BR"/>
+        </w:rPr>
+      </w:pPr>
+      <w:r>
+        <w:rPr>
+          <w:rFonts w:ascii="Consolas" w:eastAsia="Times New Roman" w:hAnsi="Consolas" w:cs="Times New Roman"/>
+          <w:color w:val="D4D4D4"/>
+          <w:sz w:val="24"/>
+          <w:szCs w:val="24"/>
+          <w:lang w:val="en-US" w:eastAsia="pt-BR"/>
+        </w:rPr>
+        <w:t xml:space="preserve">    INNER JOIN (</w:t>
+      </w:r>
+    </w:p>
+    <w:p>
+      <w:pPr>
+        <w:shd w:val="clear" w:color="auto" w:fill="1E1E1E"/>
+        <w:spacing w:after="0" w:line="330" w:lineRule="atLeast"/>
+        <w:rPr>
+          <w:rFonts w:ascii="Consolas" w:eastAsia="Times New Roman" w:hAnsi="Consolas" w:cs="Times New Roman"/>
+          <w:color w:val="D4D4D4"/>
+          <w:sz w:val="24"/>
+          <w:szCs w:val="24"/>
+          <w:lang w:val="en-US" w:eastAsia="pt-BR"/>
+        </w:rPr>
+      </w:pPr>
+      <w:r>
+        <w:rPr>
+          <w:rFonts w:ascii="Consolas" w:eastAsia="Times New Roman" w:hAnsi="Consolas" w:cs="Times New Roman"/>
+          <w:color w:val="D4D4D4"/>
+          <w:sz w:val="24"/>
+          <w:szCs w:val="24"/>
+          <w:lang w:val="en-US" w:eastAsia="pt-BR"/>
+        </w:rPr>
+        <w:t xml:space="preserve">      SELECT wt1.id, wt1.value  </w:t>
+      </w:r>
+    </w:p>
+    <w:p>
+      <w:pPr>
+        <w:shd w:val="clear" w:color="auto" w:fill="1E1E1E"/>
+        <w:spacing w:after="0" w:line="330" w:lineRule="atLeast"/>
+        <w:rPr>
+          <w:rFonts w:ascii="Consolas" w:eastAsia="Times New Roman" w:hAnsi="Consolas" w:cs="Times New Roman"/>
+          <w:color w:val="D4D4D4"/>
+          <w:sz w:val="24"/>
+          <w:szCs w:val="24"/>
+          <w:lang w:val="en-US" w:eastAsia="pt-BR"/>
+        </w:rPr>
+      </w:pPr>
+      <w:r>
+        <w:rPr>
+          <w:rFonts w:ascii="Consolas" w:eastAsia="Times New Roman" w:hAnsi="Consolas" w:cs="Times New Roman"/>
+          <w:color w:val="D4D4D4"/>
+          <w:sz w:val="24"/>
+          <w:szCs w:val="24"/>
+          <w:lang w:val="en-US" w:eastAsia="pt-BR"/>
+        </w:rPr>
+        <w:t xml:space="preserve">      FROM </w:t>
+      </w:r>
+      <w:proofErr w:type="spellStart"/>
+      <w:r>
+        <w:rPr>
+          <w:rFonts w:ascii="Consolas" w:eastAsia="Times New Roman" w:hAnsi="Consolas" w:cs="Times New Roman"/>
+          <w:color w:val="D4D4D4"/>
+          <w:sz w:val="24"/>
+          <w:szCs w:val="24"/>
+          <w:lang w:val="en-US" w:eastAsia="pt-BR"/>
+        </w:rPr>
+        <w:t>ways_tags</w:t>
+      </w:r>
+      <w:proofErr w:type="spellEnd"/>
+      <w:r>
+        <w:rPr>
+          <w:rFonts w:ascii="Consolas" w:eastAsia="Times New Roman" w:hAnsi="Consolas" w:cs="Times New Roman"/>
+          <w:color w:val="D4D4D4"/>
+          <w:sz w:val="24"/>
+          <w:szCs w:val="24"/>
+          <w:lang w:val="en-US" w:eastAsia="pt-BR"/>
+        </w:rPr>
+        <w:t xml:space="preserve"> wt1 WHERE wt1.key = </w:t>
+      </w:r>
+      <w:r>
+        <w:rPr>
+          <w:rFonts w:ascii="Consolas" w:eastAsia="Times New Roman" w:hAnsi="Consolas" w:cs="Times New Roman"/>
+          <w:color w:val="CE9178"/>
+          <w:sz w:val="24"/>
+          <w:szCs w:val="24"/>
+          <w:lang w:val="en-US" w:eastAsia="pt-BR"/>
+        </w:rPr>
+        <w:t>'suburb'</w:t>
+      </w:r>
+    </w:p>
+    <w:p>
+      <w:pPr>
+        <w:shd w:val="clear" w:color="auto" w:fill="1E1E1E"/>
+        <w:spacing w:after="0" w:line="330" w:lineRule="atLeast"/>
+        <w:rPr>
+          <w:rFonts w:ascii="Consolas" w:eastAsia="Times New Roman" w:hAnsi="Consolas" w:cs="Times New Roman"/>
+          <w:color w:val="D4D4D4"/>
+          <w:sz w:val="24"/>
+          <w:szCs w:val="24"/>
+          <w:lang w:val="en-US" w:eastAsia="pt-BR"/>
+        </w:rPr>
+      </w:pPr>
+      <w:r>
+        <w:rPr>
+          <w:rFonts w:ascii="Consolas" w:eastAsia="Times New Roman" w:hAnsi="Consolas" w:cs="Times New Roman"/>
+          <w:color w:val="D4D4D4"/>
+          <w:sz w:val="24"/>
+          <w:szCs w:val="24"/>
+          <w:lang w:val="en-US" w:eastAsia="pt-BR"/>
+        </w:rPr>
+        <w:t xml:space="preserve">    ) wt2 on wt2.id = wt.id</w:t>
+      </w:r>
+    </w:p>
+    <w:p>
+      <w:pPr>
+        <w:shd w:val="clear" w:color="auto" w:fill="1E1E1E"/>
+        <w:spacing w:after="0" w:line="330" w:lineRule="atLeast"/>
+        <w:rPr>
+          <w:rFonts w:ascii="Consolas" w:eastAsia="Times New Roman" w:hAnsi="Consolas" w:cs="Times New Roman"/>
+          <w:color w:val="D4D4D4"/>
+          <w:sz w:val="24"/>
+          <w:szCs w:val="24"/>
+          <w:lang w:val="en-US" w:eastAsia="pt-BR"/>
+        </w:rPr>
+      </w:pPr>
+      <w:r>
+        <w:rPr>
+          <w:rFonts w:ascii="Consolas" w:eastAsia="Times New Roman" w:hAnsi="Consolas" w:cs="Times New Roman"/>
+          <w:color w:val="D4D4D4"/>
+          <w:sz w:val="24"/>
+          <w:szCs w:val="24"/>
+          <w:lang w:val="en-US" w:eastAsia="pt-BR"/>
+        </w:rPr>
+        <w:t>) tags where</w:t>
+      </w:r>
+    </w:p>
+    <w:p>
+      <w:pPr>
+        <w:shd w:val="clear" w:color="auto" w:fill="1E1E1E"/>
+        <w:spacing w:after="0" w:line="330" w:lineRule="atLeast"/>
+        <w:rPr>
+          <w:rFonts w:ascii="Consolas" w:eastAsia="Times New Roman" w:hAnsi="Consolas" w:cs="Times New Roman"/>
+          <w:color w:val="D4D4D4"/>
+          <w:sz w:val="24"/>
+          <w:szCs w:val="24"/>
+          <w:lang w:val="en-US" w:eastAsia="pt-BR"/>
+        </w:rPr>
+      </w:pPr>
+      <w:proofErr w:type="spellStart"/>
+      <w:r>
+        <w:rPr>
+          <w:rFonts w:ascii="Consolas" w:eastAsia="Times New Roman" w:hAnsi="Consolas" w:cs="Times New Roman"/>
+          <w:color w:val="D4D4D4"/>
+          <w:sz w:val="24"/>
+          <w:szCs w:val="24"/>
+          <w:lang w:val="en-US" w:eastAsia="pt-BR"/>
+        </w:rPr>
+        <w:t>tags.key</w:t>
+      </w:r>
+      <w:proofErr w:type="spellEnd"/>
+      <w:r>
+        <w:rPr>
+          <w:rFonts w:ascii="Consolas" w:eastAsia="Times New Roman" w:hAnsi="Consolas" w:cs="Times New Roman"/>
+          <w:color w:val="D4D4D4"/>
+          <w:sz w:val="24"/>
+          <w:szCs w:val="24"/>
+          <w:lang w:val="en-US" w:eastAsia="pt-BR"/>
+        </w:rPr>
+        <w:t xml:space="preserve"> = </w:t>
+      </w:r>
+      <w:r>
+        <w:rPr>
+          <w:rFonts w:ascii="Consolas" w:eastAsia="Times New Roman" w:hAnsi="Consolas" w:cs="Times New Roman"/>
+          <w:color w:val="CE9178"/>
+          <w:sz w:val="24"/>
+          <w:szCs w:val="24"/>
+          <w:lang w:val="en-US" w:eastAsia="pt-BR"/>
+        </w:rPr>
+        <w:t>'amenity'</w:t>
+      </w:r>
+    </w:p>
+    <w:p>
+      <w:pPr>
+        <w:shd w:val="clear" w:color="auto" w:fill="1E1E1E"/>
+        <w:spacing w:after="0" w:line="330" w:lineRule="atLeast"/>
+        <w:rPr>
+          <w:rFonts w:ascii="Consolas" w:eastAsia="Times New Roman" w:hAnsi="Consolas" w:cs="Times New Roman"/>
+          <w:color w:val="D4D4D4"/>
+          <w:sz w:val="24"/>
+          <w:szCs w:val="24"/>
+          <w:lang w:val="en-US" w:eastAsia="pt-BR"/>
+        </w:rPr>
+      </w:pPr>
+      <w:proofErr w:type="gramStart"/>
+      <w:r>
+        <w:rPr>
+          <w:rFonts w:ascii="Consolas" w:eastAsia="Times New Roman" w:hAnsi="Consolas" w:cs="Times New Roman"/>
+          <w:color w:val="569CD6"/>
+          <w:sz w:val="24"/>
+          <w:szCs w:val="24"/>
+          <w:lang w:val="en-US" w:eastAsia="pt-BR"/>
+        </w:rPr>
+        <w:t>and</w:t>
+      </w:r>
+      <w:proofErr w:type="gramEnd"/>
+      <w:r>
+        <w:rPr>
+          <w:rFonts w:ascii="Consolas" w:eastAsia="Times New Roman" w:hAnsi="Consolas" w:cs="Times New Roman"/>
+          <w:color w:val="D4D4D4"/>
+          <w:sz w:val="24"/>
+          <w:szCs w:val="24"/>
+          <w:lang w:val="en-US" w:eastAsia="pt-BR"/>
+        </w:rPr>
+        <w:t xml:space="preserve"> </w:t>
+      </w:r>
+      <w:proofErr w:type="spellStart"/>
+      <w:r>
+        <w:rPr>
+          <w:rFonts w:ascii="Consolas" w:eastAsia="Times New Roman" w:hAnsi="Consolas" w:cs="Times New Roman"/>
+          <w:color w:val="D4D4D4"/>
+          <w:sz w:val="24"/>
+          <w:szCs w:val="24"/>
+          <w:lang w:val="en-US" w:eastAsia="pt-BR"/>
+        </w:rPr>
+        <w:t>tags.value</w:t>
+      </w:r>
+      <w:proofErr w:type="spellEnd"/>
+      <w:r>
+        <w:rPr>
+          <w:rFonts w:ascii="Consolas" w:eastAsia="Times New Roman" w:hAnsi="Consolas" w:cs="Times New Roman"/>
+          <w:color w:val="D4D4D4"/>
+          <w:sz w:val="24"/>
+          <w:szCs w:val="24"/>
+          <w:lang w:val="en-US" w:eastAsia="pt-BR"/>
+        </w:rPr>
+        <w:t xml:space="preserve"> = </w:t>
+      </w:r>
+      <w:r>
+        <w:rPr>
+          <w:rFonts w:ascii="Consolas" w:eastAsia="Times New Roman" w:hAnsi="Consolas" w:cs="Times New Roman"/>
+          <w:color w:val="CE9178"/>
+          <w:sz w:val="24"/>
+          <w:szCs w:val="24"/>
+          <w:lang w:val="en-US" w:eastAsia="pt-BR"/>
+        </w:rPr>
+        <w:t>'pharmacy'</w:t>
+      </w:r>
+    </w:p>
+    <w:p>
+      <w:pPr>
+        <w:shd w:val="clear" w:color="auto" w:fill="1E1E1E"/>
+        <w:spacing w:after="0" w:line="330" w:lineRule="atLeast"/>
+        <w:rPr>
+          <w:rFonts w:ascii="Consolas" w:eastAsia="Times New Roman" w:hAnsi="Consolas" w:cs="Times New Roman"/>
+          <w:color w:val="D4D4D4"/>
+          <w:sz w:val="24"/>
+          <w:szCs w:val="24"/>
+          <w:lang w:val="en-US" w:eastAsia="pt-BR"/>
+        </w:rPr>
+      </w:pPr>
+      <w:proofErr w:type="gramStart"/>
+      <w:r>
+        <w:rPr>
+          <w:rFonts w:ascii="Consolas" w:eastAsia="Times New Roman" w:hAnsi="Consolas" w:cs="Times New Roman"/>
+          <w:color w:val="D4D4D4"/>
+          <w:sz w:val="24"/>
+          <w:szCs w:val="24"/>
+          <w:lang w:val="en-US" w:eastAsia="pt-BR"/>
+        </w:rPr>
+        <w:t>group</w:t>
+      </w:r>
+      <w:proofErr w:type="gramEnd"/>
+      <w:r>
+        <w:rPr>
+          <w:rFonts w:ascii="Consolas" w:eastAsia="Times New Roman" w:hAnsi="Consolas" w:cs="Times New Roman"/>
+          <w:color w:val="D4D4D4"/>
+          <w:sz w:val="24"/>
+          <w:szCs w:val="24"/>
+          <w:lang w:val="en-US" w:eastAsia="pt-BR"/>
+        </w:rPr>
+        <w:t xml:space="preserve"> by tags.</w:t>
+      </w:r>
+      <w:r>
+        <w:rPr>
+          <w:rFonts w:ascii="Consolas" w:eastAsia="Times New Roman" w:hAnsi="Consolas" w:cs="Times New Roman"/>
+          <w:color w:val="CE9178"/>
+          <w:sz w:val="24"/>
+          <w:szCs w:val="24"/>
+          <w:lang w:val="en-US" w:eastAsia="pt-BR"/>
+        </w:rPr>
+        <w:t>'value:1'</w:t>
+      </w:r>
+    </w:p>
+    <w:p>
+      <w:pPr>
+        <w:shd w:val="clear" w:color="auto" w:fill="1E1E1E"/>
+        <w:spacing w:after="0" w:line="330" w:lineRule="atLeast"/>
+        <w:rPr>
+          <w:rFonts w:ascii="Consolas" w:eastAsia="Times New Roman" w:hAnsi="Consolas" w:cs="Times New Roman"/>
+          <w:color w:val="D4D4D4"/>
+          <w:sz w:val="24"/>
+          <w:szCs w:val="24"/>
+          <w:lang w:val="en-US" w:eastAsia="pt-BR"/>
+        </w:rPr>
+      </w:pPr>
+      <w:proofErr w:type="gramStart"/>
+      <w:r>
+        <w:rPr>
+          <w:rFonts w:ascii="Consolas" w:eastAsia="Times New Roman" w:hAnsi="Consolas" w:cs="Times New Roman"/>
+          <w:color w:val="D4D4D4"/>
+          <w:sz w:val="24"/>
+          <w:szCs w:val="24"/>
+          <w:lang w:val="en-US" w:eastAsia="pt-BR"/>
+        </w:rPr>
+        <w:t>order</w:t>
+      </w:r>
+      <w:proofErr w:type="gramEnd"/>
+      <w:r>
+        <w:rPr>
+          <w:rFonts w:ascii="Consolas" w:eastAsia="Times New Roman" w:hAnsi="Consolas" w:cs="Times New Roman"/>
+          <w:color w:val="D4D4D4"/>
+          <w:sz w:val="24"/>
+          <w:szCs w:val="24"/>
+          <w:lang w:val="en-US" w:eastAsia="pt-BR"/>
+        </w:rPr>
+        <w:t xml:space="preserve"> by </w:t>
+      </w:r>
+      <w:proofErr w:type="spellStart"/>
+      <w:r>
+        <w:rPr>
+          <w:rFonts w:ascii="Consolas" w:eastAsia="Times New Roman" w:hAnsi="Consolas" w:cs="Times New Roman"/>
+          <w:color w:val="D4D4D4"/>
+          <w:sz w:val="24"/>
+          <w:szCs w:val="24"/>
+          <w:lang w:val="en-US" w:eastAsia="pt-BR"/>
+        </w:rPr>
+        <w:t>qtd</w:t>
+      </w:r>
+      <w:proofErr w:type="spellEnd"/>
+      <w:r>
+        <w:rPr>
+          <w:rFonts w:ascii="Consolas" w:eastAsia="Times New Roman" w:hAnsi="Consolas" w:cs="Times New Roman"/>
+          <w:color w:val="D4D4D4"/>
+          <w:sz w:val="24"/>
+          <w:szCs w:val="24"/>
+          <w:lang w:val="en-US" w:eastAsia="pt-BR"/>
+        </w:rPr>
+        <w:t xml:space="preserve"> </w:t>
+      </w:r>
+      <w:proofErr w:type="spellStart"/>
+      <w:r>
+        <w:rPr>
+          <w:rFonts w:ascii="Consolas" w:eastAsia="Times New Roman" w:hAnsi="Consolas" w:cs="Times New Roman"/>
+          <w:color w:val="D4D4D4"/>
+          <w:sz w:val="24"/>
+          <w:szCs w:val="24"/>
+          <w:lang w:val="en-US" w:eastAsia="pt-BR"/>
+        </w:rPr>
+        <w:t>desc</w:t>
+      </w:r>
+      <w:proofErr w:type="spellEnd"/>
+    </w:p>
+    <w:p>
+      <w:pPr>
+        <w:shd w:val="clear" w:color="auto" w:fill="1E1E1E"/>
+        <w:spacing w:after="0" w:line="330" w:lineRule="atLeast"/>
+        <w:rPr>
+          <w:rFonts w:ascii="Consolas" w:eastAsia="Times New Roman" w:hAnsi="Consolas" w:cs="Times New Roman"/>
+          <w:color w:val="D4D4D4"/>
+          <w:sz w:val="24"/>
+          <w:szCs w:val="24"/>
+          <w:lang w:val="en-US" w:eastAsia="pt-BR"/>
+        </w:rPr>
+      </w:pPr>
+      <w:proofErr w:type="gramStart"/>
+      <w:r>
+        <w:rPr>
+          <w:rFonts w:ascii="Consolas" w:eastAsia="Times New Roman" w:hAnsi="Consolas" w:cs="Times New Roman"/>
+          <w:color w:val="D4D4D4"/>
+          <w:sz w:val="24"/>
+          <w:szCs w:val="24"/>
+          <w:lang w:val="en-US" w:eastAsia="pt-BR"/>
+        </w:rPr>
+        <w:t>limit</w:t>
+      </w:r>
+      <w:proofErr w:type="gramEnd"/>
+      <w:r>
+        <w:rPr>
+          <w:rFonts w:ascii="Consolas" w:eastAsia="Times New Roman" w:hAnsi="Consolas" w:cs="Times New Roman"/>
+          <w:color w:val="D4D4D4"/>
+          <w:sz w:val="24"/>
+          <w:szCs w:val="24"/>
+          <w:lang w:val="en-US" w:eastAsia="pt-BR"/>
+        </w:rPr>
+        <w:t xml:space="preserve"> </w:t>
+      </w:r>
+      <w:r>
+        <w:rPr>
+          <w:rFonts w:ascii="Consolas" w:eastAsia="Times New Roman" w:hAnsi="Consolas" w:cs="Times New Roman"/>
+          <w:color w:val="B5CEA8"/>
+          <w:sz w:val="24"/>
+          <w:szCs w:val="24"/>
+          <w:lang w:val="en-US" w:eastAsia="pt-BR"/>
+        </w:rPr>
+        <w:t>5</w:t>
+      </w:r>
+      <w:r>
+        <w:rPr>
+          <w:rFonts w:ascii="Consolas" w:eastAsia="Times New Roman" w:hAnsi="Consolas" w:cs="Times New Roman"/>
+          <w:color w:val="F44747"/>
+          <w:sz w:val="24"/>
+          <w:szCs w:val="24"/>
+          <w:lang w:val="en-US" w:eastAsia="pt-BR"/>
+        </w:rPr>
+        <w:t>;</w:t>
+      </w:r>
+    </w:p>
+    <w:p>
+      <w:pPr>
+        <w:rPr>
+          <w:lang w:val="en-US"/>
+        </w:rPr>
+      </w:pPr>
+    </w:p>
+    <w:p>
+      <w:pPr>
+        <w:rPr>
+          <w:lang w:val="en-US"/>
+        </w:rPr>
+      </w:pPr>
+      <w:r>
+        <w:rPr>
+          <w:lang w:val="en-US"/>
+        </w:rPr>
+        <w:t>Results:</w:t>
+      </w:r>
+    </w:p>
+    <w:p>
+      <w:pPr>
+        <w:shd w:val="clear" w:color="auto" w:fill="1E1E1E"/>
+        <w:spacing w:after="0" w:line="330" w:lineRule="atLeast"/>
+        <w:rPr>
+          <w:rFonts w:ascii="Consolas" w:eastAsia="Times New Roman" w:hAnsi="Consolas" w:cs="Times New Roman"/>
+          <w:color w:val="D4D4D4"/>
+          <w:sz w:val="24"/>
+          <w:szCs w:val="24"/>
+          <w:lang w:val="en-US" w:eastAsia="pt-BR"/>
+        </w:rPr>
+      </w:pPr>
+      <w:proofErr w:type="spellStart"/>
+      <w:r>
+        <w:rPr>
+          <w:rFonts w:ascii="Consolas" w:eastAsia="Times New Roman" w:hAnsi="Consolas" w:cs="Times New Roman"/>
+          <w:color w:val="D4D4D4"/>
+          <w:sz w:val="24"/>
+          <w:szCs w:val="24"/>
+          <w:lang w:val="en-US" w:eastAsia="pt-BR"/>
+        </w:rPr>
+        <w:t>Neighborhood|Qtd</w:t>
+      </w:r>
+      <w:proofErr w:type="spellEnd"/>
+    </w:p>
+    <w:p>
+      <w:pPr>
+        <w:shd w:val="clear" w:color="auto" w:fill="1E1E1E"/>
+        <w:spacing w:after="0" w:line="330" w:lineRule="atLeast"/>
+        <w:rPr>
+          <w:rFonts w:ascii="Consolas" w:eastAsia="Times New Roman" w:hAnsi="Consolas" w:cs="Times New Roman"/>
+          <w:color w:val="D4D4D4"/>
+          <w:sz w:val="24"/>
+          <w:szCs w:val="24"/>
+          <w:lang w:val="en-US" w:eastAsia="pt-BR"/>
+        </w:rPr>
+      </w:pPr>
+      <w:r>
+        <w:rPr>
+          <w:rFonts w:ascii="Consolas" w:eastAsia="Times New Roman" w:hAnsi="Consolas" w:cs="Times New Roman"/>
+          <w:color w:val="D4D4D4"/>
+          <w:sz w:val="24"/>
+          <w:szCs w:val="24"/>
+          <w:lang w:val="en-US" w:eastAsia="pt-BR"/>
+        </w:rPr>
+        <w:t>Centro|</w:t>
+      </w:r>
+      <w:r>
+        <w:rPr>
+          <w:rFonts w:ascii="Consolas" w:eastAsia="Times New Roman" w:hAnsi="Consolas" w:cs="Times New Roman"/>
+          <w:color w:val="B5CEA8"/>
+          <w:sz w:val="24"/>
+          <w:szCs w:val="24"/>
+          <w:lang w:val="en-US" w:eastAsia="pt-BR"/>
+        </w:rPr>
+        <w:t>17</w:t>
+      </w:r>
+    </w:p>
+    <w:p>
+      <w:pPr>
+        <w:shd w:val="clear" w:color="auto" w:fill="1E1E1E"/>
+        <w:spacing w:after="0" w:line="330" w:lineRule="atLeast"/>
+        <w:rPr>
+          <w:rFonts w:ascii="Consolas" w:eastAsia="Times New Roman" w:hAnsi="Consolas" w:cs="Times New Roman"/>
+          <w:color w:val="D4D4D4"/>
+          <w:sz w:val="24"/>
+          <w:szCs w:val="24"/>
+          <w:lang w:val="en-US" w:eastAsia="pt-BR"/>
+        </w:rPr>
+      </w:pPr>
+      <w:r>
+        <w:rPr>
+          <w:rFonts w:ascii="Consolas" w:eastAsia="Times New Roman" w:hAnsi="Consolas" w:cs="Times New Roman"/>
+          <w:color w:val="D4D4D4"/>
+          <w:sz w:val="24"/>
+          <w:szCs w:val="24"/>
+          <w:lang w:val="en-US" w:eastAsia="pt-BR"/>
+        </w:rPr>
+        <w:t>Piraporinha|</w:t>
+      </w:r>
+      <w:r>
+        <w:rPr>
+          <w:rFonts w:ascii="Consolas" w:eastAsia="Times New Roman" w:hAnsi="Consolas" w:cs="Times New Roman"/>
+          <w:color w:val="B5CEA8"/>
+          <w:sz w:val="24"/>
+          <w:szCs w:val="24"/>
+          <w:lang w:val="en-US" w:eastAsia="pt-BR"/>
+        </w:rPr>
+        <w:t>5</w:t>
+      </w:r>
+    </w:p>
+    <w:p>
+      <w:pPr>
+        <w:shd w:val="clear" w:color="auto" w:fill="1E1E1E"/>
+        <w:spacing w:after="0" w:line="330" w:lineRule="atLeast"/>
+        <w:rPr>
+          <w:rFonts w:ascii="Consolas" w:eastAsia="Times New Roman" w:hAnsi="Consolas" w:cs="Times New Roman"/>
+          <w:color w:val="D4D4D4"/>
+          <w:sz w:val="24"/>
+          <w:szCs w:val="24"/>
+          <w:lang w:val="en-US" w:eastAsia="pt-BR"/>
+        </w:rPr>
+      </w:pPr>
+      <w:r>
+        <w:rPr>
+          <w:rFonts w:ascii="Consolas" w:eastAsia="Times New Roman" w:hAnsi="Consolas" w:cs="Times New Roman"/>
+          <w:color w:val="D4D4D4"/>
+          <w:sz w:val="24"/>
+          <w:szCs w:val="24"/>
+          <w:lang w:val="en-US" w:eastAsia="pt-BR"/>
+        </w:rPr>
+        <w:t>Planalto|</w:t>
+      </w:r>
+      <w:r>
+        <w:rPr>
+          <w:rFonts w:ascii="Consolas" w:eastAsia="Times New Roman" w:hAnsi="Consolas" w:cs="Times New Roman"/>
+          <w:color w:val="B5CEA8"/>
+          <w:sz w:val="24"/>
+          <w:szCs w:val="24"/>
+          <w:lang w:val="en-US" w:eastAsia="pt-BR"/>
+        </w:rPr>
+        <w:t>5</w:t>
+      </w:r>
+    </w:p>
+    <w:p>
+      <w:pPr>
+        <w:shd w:val="clear" w:color="auto" w:fill="1E1E1E"/>
+        <w:spacing w:after="0" w:line="330" w:lineRule="atLeast"/>
+        <w:rPr>
+          <w:rFonts w:ascii="Consolas" w:eastAsia="Times New Roman" w:hAnsi="Consolas" w:cs="Times New Roman"/>
+          <w:color w:val="D4D4D4"/>
+          <w:sz w:val="24"/>
+          <w:szCs w:val="24"/>
+          <w:lang w:val="en-US" w:eastAsia="pt-BR"/>
+        </w:rPr>
+      </w:pPr>
+      <w:r>
+        <w:rPr>
+          <w:rFonts w:ascii="Consolas" w:eastAsia="Times New Roman" w:hAnsi="Consolas" w:cs="Times New Roman"/>
+          <w:color w:val="D4D4D4"/>
+          <w:sz w:val="24"/>
+          <w:szCs w:val="24"/>
+          <w:lang w:val="en-US" w:eastAsia="pt-BR"/>
+        </w:rPr>
+        <w:t>Assunção|</w:t>
+      </w:r>
+      <w:r>
+        <w:rPr>
+          <w:rFonts w:ascii="Consolas" w:eastAsia="Times New Roman" w:hAnsi="Consolas" w:cs="Times New Roman"/>
+          <w:color w:val="B5CEA8"/>
+          <w:sz w:val="24"/>
+          <w:szCs w:val="24"/>
+          <w:lang w:val="en-US" w:eastAsia="pt-BR"/>
+        </w:rPr>
+        <w:t>4</w:t>
+      </w:r>
+    </w:p>
+    <w:p>
+      <w:pPr>
+        <w:shd w:val="clear" w:color="auto" w:fill="1E1E1E"/>
+        <w:spacing w:after="0" w:line="330" w:lineRule="atLeast"/>
+        <w:rPr>
+          <w:rFonts w:ascii="Consolas" w:eastAsia="Times New Roman" w:hAnsi="Consolas" w:cs="Times New Roman"/>
+          <w:color w:val="D4D4D4"/>
+          <w:sz w:val="24"/>
+          <w:szCs w:val="24"/>
+          <w:lang w:val="en-US" w:eastAsia="pt-BR"/>
+        </w:rPr>
+      </w:pPr>
+      <w:r>
+        <w:rPr>
+          <w:rFonts w:ascii="Consolas" w:eastAsia="Times New Roman" w:hAnsi="Consolas" w:cs="Times New Roman"/>
+          <w:color w:val="D4D4D4"/>
+          <w:sz w:val="24"/>
+          <w:szCs w:val="24"/>
+          <w:lang w:val="en-US" w:eastAsia="pt-BR"/>
+        </w:rPr>
+        <w:t>Rudge Ramos|</w:t>
+      </w:r>
+      <w:r>
+        <w:rPr>
+          <w:rFonts w:ascii="Consolas" w:eastAsia="Times New Roman" w:hAnsi="Consolas" w:cs="Times New Roman"/>
+          <w:color w:val="B5CEA8"/>
+          <w:sz w:val="24"/>
+          <w:szCs w:val="24"/>
+          <w:lang w:val="en-US" w:eastAsia="pt-BR"/>
+        </w:rPr>
+        <w:t>4</w:t>
+      </w:r>
+    </w:p>
+    <w:p>
+      <w:pPr>
+        <w:rPr>
+          <w:lang w:val="en-US"/>
+        </w:rPr>
+      </w:pPr>
+    </w:p>
+    <w:p>
+      <w:pPr>
+        <w:rPr>
+          <w:lang w:val="en-US"/>
+        </w:rPr>
+      </w:pPr>
+      <w:r>
+        <w:rPr>
+          <w:lang w:val="en-US"/>
+        </w:rPr>
+        <w:t>The top 10 contributors</w:t>
+      </w:r>
+    </w:p>
+    <w:p>
+      <w:pPr>
+        <w:shd w:val="clear" w:color="auto" w:fill="1E1E1E"/>
+        <w:spacing w:after="0" w:line="330" w:lineRule="atLeast"/>
+        <w:rPr>
+          <w:rFonts w:ascii="Consolas" w:eastAsia="Times New Roman" w:hAnsi="Consolas" w:cs="Times New Roman"/>
+          <w:color w:val="D4D4D4"/>
+          <w:sz w:val="24"/>
+          <w:szCs w:val="24"/>
+          <w:lang w:val="en-US" w:eastAsia="pt-BR"/>
+        </w:rPr>
+      </w:pPr>
+      <w:r>
+        <w:rPr>
+          <w:rFonts w:ascii="Consolas" w:eastAsia="Times New Roman" w:hAnsi="Consolas" w:cs="Times New Roman"/>
+          <w:color w:val="D4D4D4"/>
+          <w:sz w:val="24"/>
+          <w:szCs w:val="24"/>
+          <w:lang w:val="en-US" w:eastAsia="pt-BR"/>
+        </w:rPr>
+        <w:t>SELECT USER</w:t>
+      </w:r>
+      <w:proofErr w:type="gramStart"/>
+      <w:r>
+        <w:rPr>
+          <w:rFonts w:ascii="Consolas" w:eastAsia="Times New Roman" w:hAnsi="Consolas" w:cs="Times New Roman"/>
+          <w:color w:val="D4D4D4"/>
+          <w:sz w:val="24"/>
+          <w:szCs w:val="24"/>
+          <w:lang w:val="en-US" w:eastAsia="pt-BR"/>
+        </w:rPr>
+        <w:t>,COUNT</w:t>
+      </w:r>
+      <w:proofErr w:type="gramEnd"/>
+      <w:r>
+        <w:rPr>
+          <w:rFonts w:ascii="Consolas" w:eastAsia="Times New Roman" w:hAnsi="Consolas" w:cs="Times New Roman"/>
+          <w:color w:val="D4D4D4"/>
+          <w:sz w:val="24"/>
+          <w:szCs w:val="24"/>
+          <w:lang w:val="en-US" w:eastAsia="pt-BR"/>
+        </w:rPr>
+        <w:t xml:space="preserve">(*) FROM NODES GROUP BY USER ORDER BY COUNT(*) DESC LIMIT </w:t>
+      </w:r>
+      <w:r>
+        <w:rPr>
+          <w:rFonts w:ascii="Consolas" w:eastAsia="Times New Roman" w:hAnsi="Consolas" w:cs="Times New Roman"/>
+          <w:color w:val="B5CEA8"/>
+          <w:sz w:val="24"/>
+          <w:szCs w:val="24"/>
+          <w:lang w:val="en-US" w:eastAsia="pt-BR"/>
+        </w:rPr>
+        <w:t>10</w:t>
+      </w:r>
+    </w:p>
+    <w:p>
+      <w:pPr>
+        <w:rPr>
+          <w:lang w:val="en-US"/>
+        </w:rPr>
+      </w:pPr>
+    </w:p>
+    <w:p>
+      <w:pPr>
+        <w:shd w:val="clear" w:color="auto" w:fill="1E1E1E"/>
+        <w:spacing w:after="0" w:line="330" w:lineRule="atLeast"/>
+        <w:rPr>
+          <w:rFonts w:ascii="Consolas" w:eastAsia="Times New Roman" w:hAnsi="Consolas" w:cs="Times New Roman"/>
+          <w:color w:val="D4D4D4"/>
+          <w:sz w:val="24"/>
+          <w:szCs w:val="24"/>
+          <w:lang w:val="en-US" w:eastAsia="pt-BR"/>
+        </w:rPr>
+      </w:pPr>
+      <w:r>
+        <w:rPr>
+          <w:rFonts w:ascii="Consolas" w:eastAsia="Times New Roman" w:hAnsi="Consolas" w:cs="Times New Roman"/>
+          <w:color w:val="D4D4D4"/>
+          <w:sz w:val="24"/>
+          <w:szCs w:val="24"/>
+          <w:lang w:val="en-US" w:eastAsia="pt-BR"/>
+        </w:rPr>
+        <w:t>Bonix-Mapper|</w:t>
+      </w:r>
+      <w:r>
+        <w:rPr>
+          <w:rFonts w:ascii="Consolas" w:eastAsia="Times New Roman" w:hAnsi="Consolas" w:cs="Times New Roman"/>
+          <w:color w:val="B5CEA8"/>
+          <w:sz w:val="24"/>
+          <w:szCs w:val="24"/>
+          <w:lang w:val="en-US" w:eastAsia="pt-BR"/>
+        </w:rPr>
+        <w:t>2454573</w:t>
+      </w:r>
+    </w:p>
+    <w:p>
+      <w:pPr>
+        <w:shd w:val="clear" w:color="auto" w:fill="1E1E1E"/>
+        <w:spacing w:after="0" w:line="330" w:lineRule="atLeast"/>
+        <w:rPr>
+          <w:rFonts w:ascii="Consolas" w:eastAsia="Times New Roman" w:hAnsi="Consolas" w:cs="Times New Roman"/>
+          <w:color w:val="D4D4D4"/>
+          <w:sz w:val="24"/>
+          <w:szCs w:val="24"/>
+          <w:lang w:val="en-US" w:eastAsia="pt-BR"/>
+        </w:rPr>
+      </w:pPr>
+      <w:r>
+        <w:rPr>
+          <w:rFonts w:ascii="Consolas" w:eastAsia="Times New Roman" w:hAnsi="Consolas" w:cs="Times New Roman"/>
+          <w:color w:val="D4D4D4"/>
+          <w:sz w:val="24"/>
+          <w:szCs w:val="24"/>
+          <w:lang w:val="en-US" w:eastAsia="pt-BR"/>
+        </w:rPr>
+        <w:t>Bonix-Importer|</w:t>
+      </w:r>
+      <w:r>
+        <w:rPr>
+          <w:rFonts w:ascii="Consolas" w:eastAsia="Times New Roman" w:hAnsi="Consolas" w:cs="Times New Roman"/>
+          <w:color w:val="B5CEA8"/>
+          <w:sz w:val="24"/>
+          <w:szCs w:val="24"/>
+          <w:lang w:val="en-US" w:eastAsia="pt-BR"/>
+        </w:rPr>
+        <w:t>434301</w:t>
+      </w:r>
+    </w:p>
+    <w:p>
+      <w:pPr>
+        <w:shd w:val="clear" w:color="auto" w:fill="1E1E1E"/>
+        <w:spacing w:after="0" w:line="330" w:lineRule="atLeast"/>
+        <w:rPr>
+          <w:rFonts w:ascii="Consolas" w:eastAsia="Times New Roman" w:hAnsi="Consolas" w:cs="Times New Roman"/>
+          <w:color w:val="D4D4D4"/>
+          <w:sz w:val="24"/>
+          <w:szCs w:val="24"/>
+          <w:lang w:val="en-US" w:eastAsia="pt-BR"/>
+        </w:rPr>
+      </w:pPr>
+      <w:r>
+        <w:rPr>
+          <w:rFonts w:ascii="Consolas" w:eastAsia="Times New Roman" w:hAnsi="Consolas" w:cs="Times New Roman"/>
+          <w:color w:val="D4D4D4"/>
+          <w:sz w:val="24"/>
+          <w:szCs w:val="24"/>
+          <w:lang w:val="en-US" w:eastAsia="pt-BR"/>
+        </w:rPr>
+        <w:t>AjBelnuovo|</w:t>
+      </w:r>
+      <w:r>
+        <w:rPr>
+          <w:rFonts w:ascii="Consolas" w:eastAsia="Times New Roman" w:hAnsi="Consolas" w:cs="Times New Roman"/>
+          <w:color w:val="B5CEA8"/>
+          <w:sz w:val="24"/>
+          <w:szCs w:val="24"/>
+          <w:lang w:val="en-US" w:eastAsia="pt-BR"/>
+        </w:rPr>
+        <w:t>135497</w:t>
+      </w:r>
+    </w:p>
+    <w:p>
+      <w:pPr>
+        <w:shd w:val="clear" w:color="auto" w:fill="1E1E1E"/>
+        <w:spacing w:after="0" w:line="330" w:lineRule="atLeast"/>
+        <w:rPr>
+          <w:rFonts w:ascii="Consolas" w:eastAsia="Times New Roman" w:hAnsi="Consolas" w:cs="Times New Roman"/>
+          <w:color w:val="D4D4D4"/>
+          <w:sz w:val="24"/>
+          <w:szCs w:val="24"/>
+          <w:lang w:eastAsia="pt-BR"/>
+        </w:rPr>
+      </w:pPr>
+      <w:proofErr w:type="gramStart"/>
+      <w:r>
+        <w:rPr>
+          <w:rFonts w:ascii="Consolas" w:eastAsia="Times New Roman" w:hAnsi="Consolas" w:cs="Times New Roman"/>
+          <w:color w:val="D4D4D4"/>
+          <w:sz w:val="24"/>
+          <w:szCs w:val="24"/>
+          <w:lang w:eastAsia="pt-BR"/>
+        </w:rPr>
+        <w:t>cxs</w:t>
+      </w:r>
+      <w:proofErr w:type="gramEnd"/>
+      <w:r>
+        <w:rPr>
+          <w:rFonts w:ascii="Consolas" w:eastAsia="Times New Roman" w:hAnsi="Consolas" w:cs="Times New Roman"/>
+          <w:color w:val="D4D4D4"/>
+          <w:sz w:val="24"/>
+          <w:szCs w:val="24"/>
+          <w:lang w:eastAsia="pt-BR"/>
+        </w:rPr>
+        <w:t>|</w:t>
+      </w:r>
+      <w:r>
+        <w:rPr>
+          <w:rFonts w:ascii="Consolas" w:eastAsia="Times New Roman" w:hAnsi="Consolas" w:cs="Times New Roman"/>
+          <w:color w:val="B5CEA8"/>
+          <w:sz w:val="24"/>
+          <w:szCs w:val="24"/>
+          <w:lang w:eastAsia="pt-BR"/>
+        </w:rPr>
+        <w:t>73426</w:t>
+      </w:r>
+    </w:p>
+    <w:p>
+      <w:pPr>
+        <w:shd w:val="clear" w:color="auto" w:fill="1E1E1E"/>
+        <w:spacing w:after="0" w:line="330" w:lineRule="atLeast"/>
+        <w:rPr>
+          <w:rFonts w:ascii="Consolas" w:eastAsia="Times New Roman" w:hAnsi="Consolas" w:cs="Times New Roman"/>
+          <w:color w:val="D4D4D4"/>
+          <w:sz w:val="24"/>
+          <w:szCs w:val="24"/>
+          <w:lang w:eastAsia="pt-BR"/>
+        </w:rPr>
+      </w:pPr>
+      <w:r>
+        <w:rPr>
+          <w:rFonts w:ascii="Consolas" w:eastAsia="Times New Roman" w:hAnsi="Consolas" w:cs="Times New Roman"/>
+          <w:color w:val="D4D4D4"/>
+          <w:sz w:val="24"/>
+          <w:szCs w:val="24"/>
+          <w:lang w:eastAsia="pt-BR"/>
+        </w:rPr>
+        <w:t>O Fim|</w:t>
+      </w:r>
+      <w:r>
+        <w:rPr>
+          <w:rFonts w:ascii="Consolas" w:eastAsia="Times New Roman" w:hAnsi="Consolas" w:cs="Times New Roman"/>
+          <w:color w:val="B5CEA8"/>
+          <w:sz w:val="24"/>
+          <w:szCs w:val="24"/>
+          <w:lang w:eastAsia="pt-BR"/>
+        </w:rPr>
+        <w:t>72681</w:t>
+      </w:r>
+    </w:p>
+    <w:p>
+      <w:pPr>
+        <w:shd w:val="clear" w:color="auto" w:fill="1E1E1E"/>
+        <w:spacing w:after="0" w:line="330" w:lineRule="atLeast"/>
+        <w:rPr>
+          <w:rFonts w:ascii="Consolas" w:eastAsia="Times New Roman" w:hAnsi="Consolas" w:cs="Times New Roman"/>
+          <w:color w:val="D4D4D4"/>
+          <w:sz w:val="24"/>
+          <w:szCs w:val="24"/>
+          <w:lang w:eastAsia="pt-BR"/>
+        </w:rPr>
+      </w:pPr>
+      <w:proofErr w:type="gramStart"/>
+      <w:r>
+        <w:rPr>
+          <w:rFonts w:ascii="Consolas" w:eastAsia="Times New Roman" w:hAnsi="Consolas" w:cs="Times New Roman"/>
+          <w:color w:val="D4D4D4"/>
+          <w:sz w:val="24"/>
+          <w:szCs w:val="24"/>
+          <w:lang w:eastAsia="pt-BR"/>
+        </w:rPr>
+        <w:t>ygorre</w:t>
+      </w:r>
+      <w:proofErr w:type="gramEnd"/>
+      <w:r>
+        <w:rPr>
+          <w:rFonts w:ascii="Consolas" w:eastAsia="Times New Roman" w:hAnsi="Consolas" w:cs="Times New Roman"/>
+          <w:color w:val="D4D4D4"/>
+          <w:sz w:val="24"/>
+          <w:szCs w:val="24"/>
+          <w:lang w:eastAsia="pt-BR"/>
+        </w:rPr>
+        <w:t>|</w:t>
+      </w:r>
+      <w:r>
+        <w:rPr>
+          <w:rFonts w:ascii="Consolas" w:eastAsia="Times New Roman" w:hAnsi="Consolas" w:cs="Times New Roman"/>
+          <w:color w:val="B5CEA8"/>
+          <w:sz w:val="24"/>
+          <w:szCs w:val="24"/>
+          <w:lang w:eastAsia="pt-BR"/>
+        </w:rPr>
+        <w:t>46031</w:t>
+      </w:r>
+    </w:p>
+    <w:p>
+      <w:pPr>
+        <w:shd w:val="clear" w:color="auto" w:fill="1E1E1E"/>
+        <w:spacing w:after="0" w:line="330" w:lineRule="atLeast"/>
+        <w:rPr>
+          <w:rFonts w:ascii="Consolas" w:eastAsia="Times New Roman" w:hAnsi="Consolas" w:cs="Times New Roman"/>
+          <w:color w:val="D4D4D4"/>
+          <w:sz w:val="24"/>
+          <w:szCs w:val="24"/>
+          <w:lang w:eastAsia="pt-BR"/>
+        </w:rPr>
+      </w:pPr>
+      <w:r>
+        <w:rPr>
+          <w:rFonts w:ascii="Consolas" w:eastAsia="Times New Roman" w:hAnsi="Consolas" w:cs="Times New Roman"/>
+          <w:color w:val="D4D4D4"/>
+          <w:sz w:val="24"/>
+          <w:szCs w:val="24"/>
+          <w:lang w:eastAsia="pt-BR"/>
+        </w:rPr>
+        <w:t>MCPicoli|</w:t>
+      </w:r>
+      <w:r>
+        <w:rPr>
+          <w:rFonts w:ascii="Consolas" w:eastAsia="Times New Roman" w:hAnsi="Consolas" w:cs="Times New Roman"/>
+          <w:color w:val="B5CEA8"/>
+          <w:sz w:val="24"/>
+          <w:szCs w:val="24"/>
+          <w:lang w:eastAsia="pt-BR"/>
+        </w:rPr>
+        <w:t>33776</w:t>
+      </w:r>
+    </w:p>
+    <w:p>
+      <w:pPr>
+        <w:shd w:val="clear" w:color="auto" w:fill="1E1E1E"/>
+        <w:spacing w:after="0" w:line="330" w:lineRule="atLeast"/>
+        <w:rPr>
+          <w:rFonts w:ascii="Consolas" w:eastAsia="Times New Roman" w:hAnsi="Consolas" w:cs="Times New Roman"/>
+          <w:color w:val="D4D4D4"/>
+          <w:sz w:val="24"/>
+          <w:szCs w:val="24"/>
+          <w:lang w:eastAsia="pt-BR"/>
+        </w:rPr>
+      </w:pPr>
+      <w:proofErr w:type="gramStart"/>
+      <w:r>
+        <w:rPr>
+          <w:rFonts w:ascii="Consolas" w:eastAsia="Times New Roman" w:hAnsi="Consolas" w:cs="Times New Roman"/>
+          <w:color w:val="D4D4D4"/>
+          <w:sz w:val="24"/>
+          <w:szCs w:val="24"/>
+          <w:lang w:eastAsia="pt-BR"/>
+        </w:rPr>
+        <w:t>naoliv</w:t>
+      </w:r>
+      <w:proofErr w:type="gramEnd"/>
+      <w:r>
+        <w:rPr>
+          <w:rFonts w:ascii="Consolas" w:eastAsia="Times New Roman" w:hAnsi="Consolas" w:cs="Times New Roman"/>
+          <w:color w:val="D4D4D4"/>
+          <w:sz w:val="24"/>
+          <w:szCs w:val="24"/>
+          <w:lang w:eastAsia="pt-BR"/>
+        </w:rPr>
+        <w:t>|</w:t>
+      </w:r>
+      <w:r>
+        <w:rPr>
+          <w:rFonts w:ascii="Consolas" w:eastAsia="Times New Roman" w:hAnsi="Consolas" w:cs="Times New Roman"/>
+          <w:color w:val="B5CEA8"/>
+          <w:sz w:val="24"/>
+          <w:szCs w:val="24"/>
+          <w:lang w:eastAsia="pt-BR"/>
+        </w:rPr>
+        <w:t>28221</w:t>
+      </w:r>
+    </w:p>
+    <w:p>
+      <w:pPr>
+        <w:shd w:val="clear" w:color="auto" w:fill="1E1E1E"/>
+        <w:spacing w:after="0" w:line="330" w:lineRule="atLeast"/>
+        <w:rPr>
+          <w:rFonts w:ascii="Consolas" w:eastAsia="Times New Roman" w:hAnsi="Consolas" w:cs="Times New Roman"/>
+          <w:color w:val="D4D4D4"/>
+          <w:sz w:val="24"/>
+          <w:szCs w:val="24"/>
+          <w:lang w:eastAsia="pt-BR"/>
+        </w:rPr>
+      </w:pPr>
+      <w:r>
+        <w:rPr>
+          <w:rFonts w:ascii="Consolas" w:eastAsia="Times New Roman" w:hAnsi="Consolas" w:cs="Times New Roman"/>
+          <w:color w:val="D4D4D4"/>
+          <w:sz w:val="24"/>
+          <w:szCs w:val="24"/>
+          <w:lang w:eastAsia="pt-BR"/>
+        </w:rPr>
+        <w:t>D4RK-L3G10N|</w:t>
+      </w:r>
+      <w:r>
+        <w:rPr>
+          <w:rFonts w:ascii="Consolas" w:eastAsia="Times New Roman" w:hAnsi="Consolas" w:cs="Times New Roman"/>
+          <w:color w:val="B5CEA8"/>
+          <w:sz w:val="24"/>
+          <w:szCs w:val="24"/>
+          <w:lang w:eastAsia="pt-BR"/>
+        </w:rPr>
+        <w:t>28119</w:t>
+      </w:r>
+    </w:p>
+    <w:p>
+      <w:pPr>
+        <w:shd w:val="clear" w:color="auto" w:fill="1E1E1E"/>
+        <w:spacing w:after="0" w:line="330" w:lineRule="atLeast"/>
+        <w:rPr>
+          <w:rFonts w:ascii="Consolas" w:eastAsia="Times New Roman" w:hAnsi="Consolas" w:cs="Times New Roman"/>
+          <w:color w:val="D4D4D4"/>
+          <w:sz w:val="24"/>
+          <w:szCs w:val="24"/>
+          <w:lang w:val="en-US" w:eastAsia="pt-BR"/>
+        </w:rPr>
+      </w:pPr>
+      <w:r>
+        <w:rPr>
+          <w:rFonts w:ascii="Consolas" w:eastAsia="Times New Roman" w:hAnsi="Consolas" w:cs="Times New Roman"/>
+          <w:color w:val="D4D4D4"/>
+          <w:sz w:val="24"/>
+          <w:szCs w:val="24"/>
+          <w:lang w:val="en-US" w:eastAsia="pt-BR"/>
+        </w:rPr>
         <w:t>patodiez|</w:t>
       </w:r>
       <w:r>
@@ -6266,23 +7342,17 @@
     </w:p>
     <w:p>
       <w:pPr>
-        <w:rPr>
-          <w:lang w:val="en-US"/>
-        </w:rPr>
-      </w:pPr>
-    </w:p>
-    <w:p>
-      <w:pPr>
         <w:pStyle w:val="Heading1"/>
         <w:rPr>
           <w:lang w:val="en-US"/>
         </w:rPr>
       </w:pPr>
-      <w:bookmarkStart w:id="6" w:name="_Toc501553755"/>
-      <w:r>
-        <w:rPr>
-          <w:lang w:val="en-US"/>
-        </w:rPr>
+      <w:bookmarkStart w:id="6" w:name="_Toc502934503"/>
+      <w:r>
+        <w:rPr>
+          <w:lang w:val="en-US"/>
+        </w:rPr>
+        <w:lastRenderedPageBreak/>
         <w:t>Conclusion</w:t>
       </w:r>
       <w:bookmarkEnd w:id="6"/>
@@ -6304,7 +7374,329 @@
         <w:rPr>
           <w:lang w:val="en-US"/>
         </w:rPr>
-        <w:t xml:space="preserve">There are </w:t>
+        <w:t xml:space="preserve">The most important asset for the </w:t>
+      </w:r>
+      <w:proofErr w:type="spellStart"/>
+      <w:r>
+        <w:rPr>
+          <w:lang w:val="en-US"/>
+        </w:rPr>
+        <w:t>OpenStreetMap</w:t>
+      </w:r>
+      <w:proofErr w:type="spellEnd"/>
+      <w:r>
+        <w:rPr>
+          <w:lang w:val="en-US"/>
+        </w:rPr>
+        <w:t xml:space="preserve"> is its data and </w:t>
+      </w:r>
+      <w:r>
+        <w:rPr>
+          <w:lang w:val="en-US"/>
+        </w:rPr>
+        <w:t>it</w:t>
+      </w:r>
+      <w:r>
+        <w:rPr>
+          <w:lang w:val="en-US"/>
+        </w:rPr>
+        <w:t xml:space="preserve"> get the data from the user contribution. People</w:t>
+      </w:r>
+      <w:r>
+        <w:rPr>
+          <w:lang w:val="en-US"/>
+        </w:rPr>
+        <w:t xml:space="preserve"> need to be engaged with </w:t>
+      </w:r>
+      <w:proofErr w:type="spellStart"/>
+      <w:r>
+        <w:rPr>
+          <w:lang w:val="en-US"/>
+        </w:rPr>
+        <w:t>OpenSt</w:t>
+      </w:r>
+      <w:r>
+        <w:rPr>
+          <w:lang w:val="en-US"/>
+        </w:rPr>
+        <w:t>r</w:t>
+      </w:r>
+      <w:r>
+        <w:rPr>
+          <w:lang w:val="en-US"/>
+        </w:rPr>
+        <w:t>e</w:t>
+      </w:r>
+      <w:r>
+        <w:rPr>
+          <w:lang w:val="en-US"/>
+        </w:rPr>
+        <w:t>etMap</w:t>
+      </w:r>
+      <w:proofErr w:type="spellEnd"/>
+      <w:r>
+        <w:rPr>
+          <w:lang w:val="en-US"/>
+        </w:rPr>
+        <w:t xml:space="preserve"> project to become users from the </w:t>
+      </w:r>
+      <w:r>
+        <w:rPr>
+          <w:lang w:val="en-US"/>
+        </w:rPr>
+        <w:t>project</w:t>
+      </w:r>
+      <w:r>
+        <w:rPr>
+          <w:lang w:val="en-US"/>
+        </w:rPr>
+        <w:t xml:space="preserve"> and start to contribute. </w:t>
+      </w:r>
+    </w:p>
+    <w:p>
+      <w:pPr>
+        <w:rPr>
+          <w:lang w:val="en-US"/>
+        </w:rPr>
+      </w:pPr>
+      <w:r>
+        <w:rPr>
+          <w:lang w:val="en-US"/>
+        </w:rPr>
+        <w:t>The chart</w:t>
+      </w:r>
+      <w:r>
+        <w:rPr>
+          <w:lang w:val="en-US"/>
+        </w:rPr>
+        <w:t xml:space="preserve"> 1 </w:t>
+      </w:r>
+      <w:r>
+        <w:rPr>
+          <w:lang w:val="en-US"/>
+        </w:rPr>
+        <w:t xml:space="preserve">shows the number of registered </w:t>
+      </w:r>
+      <w:r>
+        <w:rPr>
+          <w:lang w:val="en-US"/>
+        </w:rPr>
+        <w:t>users by</w:t>
+      </w:r>
+      <w:r>
+        <w:rPr>
+          <w:lang w:val="en-US"/>
+        </w:rPr>
+        <w:t xml:space="preserve"> </w:t>
+      </w:r>
+      <w:r>
+        <w:rPr>
+          <w:lang w:val="en-US"/>
+        </w:rPr>
+        <w:t xml:space="preserve">date. Until 2009, there </w:t>
+      </w:r>
+      <w:r>
+        <w:rPr>
+          <w:lang w:val="en-US"/>
+        </w:rPr>
+        <w:t>were</w:t>
+      </w:r>
+      <w:r>
+        <w:rPr>
+          <w:lang w:val="en-US"/>
+        </w:rPr>
+        <w:t xml:space="preserve"> less than 200,000</w:t>
+      </w:r>
+      <w:r>
+        <w:rPr>
+          <w:lang w:val="en-US"/>
+        </w:rPr>
+        <w:t xml:space="preserve"> users and in 2017, there are more than 4,200,000 users. The last 8 years, the amount of users raised</w:t>
+      </w:r>
+      <w:r>
+        <w:rPr>
+          <w:lang w:val="en-US"/>
+        </w:rPr>
+        <w:t xml:space="preserve"> at least</w:t>
+      </w:r>
+      <w:r>
+        <w:rPr>
+          <w:lang w:val="en-US"/>
+        </w:rPr>
+        <w:t xml:space="preserve"> 20 times.</w:t>
+      </w:r>
+      <w:r>
+        <w:rPr>
+          <w:lang w:val="en-US"/>
+        </w:rPr>
+        <w:t xml:space="preserve"> </w:t>
+      </w:r>
+    </w:p>
+    <w:p>
+      <w:pPr>
+        <w:keepNext/>
+      </w:pPr>
+      <w:r>
+        <w:rPr>
+          <w:noProof/>
+          <w:lang w:eastAsia="pt-BR"/>
+        </w:rPr>
+        <w:drawing>
+          <wp:inline distT="0" distB="0" distL="0" distR="0">
+            <wp:extent cx="5400040" cy="3820528"/>
+            <wp:effectExtent l="0" t="0" r="0" b="8890"/>
+            <wp:docPr id="3" name="Picture 3" descr="File:Osmdbstats1 users.png"/>
+            <wp:cNvGraphicFramePr>
+              <a:graphicFrameLocks xmlns:a="http://schemas.openxmlformats.org/drawingml/2006/main" noChangeAspect="1"/>
+            </wp:cNvGraphicFramePr>
+            <a:graphic xmlns:a="http://schemas.openxmlformats.org/drawingml/2006/main">
+              <a:graphicData uri="http://schemas.openxmlformats.org/drawingml/2006/picture">
+                <pic:pic xmlns:pic="http://schemas.openxmlformats.org/drawingml/2006/picture">
+                  <pic:nvPicPr>
+                    <pic:cNvPr id="0" name="Picture 1" descr="File:Osmdbstats1 users.png"/>
+                    <pic:cNvPicPr>
+                      <a:picLocks noChangeAspect="1" noChangeArrowheads="1"/>
+                    </pic:cNvPicPr>
+                  </pic:nvPicPr>
+                  <pic:blipFill>
+                    <a:blip r:embed="rId8">
+                      <a:extLst>
+                        <a:ext uri="{28A0092B-C50C-407E-A947-70E740481C1C}">
+                          <a14:useLocalDpi xmlns:a14="http://schemas.microsoft.com/office/drawing/2010/main" val="0"/>
+                        </a:ext>
+                      </a:extLst>
+                    </a:blip>
+                    <a:srcRect/>
+                    <a:stretch>
+                      <a:fillRect/>
+                    </a:stretch>
+                  </pic:blipFill>
+                  <pic:spPr bwMode="auto">
+                    <a:xfrm>
+                      <a:off x="0" y="0"/>
+                      <a:ext cx="5400040" cy="3820528"/>
+                    </a:xfrm>
+                    <a:prstGeom prst="rect">
+                      <a:avLst/>
+                    </a:prstGeom>
+                    <a:noFill/>
+                    <a:ln>
+                      <a:noFill/>
+                    </a:ln>
+                  </pic:spPr>
+                </pic:pic>
+              </a:graphicData>
+            </a:graphic>
+          </wp:inline>
+        </w:drawing>
+      </w:r>
+    </w:p>
+    <w:p>
+      <w:pPr>
+        <w:pStyle w:val="Caption"/>
+        <w:rPr>
+          <w:lang w:val="en-US"/>
+        </w:rPr>
+      </w:pPr>
+      <w:r>
+        <w:rPr>
+          <w:lang w:val="en-US"/>
+        </w:rPr>
+        <w:t>Chart</w:t>
+      </w:r>
+      <w:r>
+        <w:rPr>
+          <w:lang w:val="en-US"/>
+        </w:rPr>
+        <w:t xml:space="preserve"> </w:t>
+      </w:r>
+      <w:r>
+        <w:fldChar w:fldCharType="begin"/>
+      </w:r>
+      <w:r>
+        <w:rPr>
+          <w:lang w:val="en-US"/>
+        </w:rPr>
+        <w:instrText xml:space="preserve"> SEQ Figura \* ARABIC </w:instrText>
+      </w:r>
+      <w:r>
+        <w:fldChar w:fldCharType="separate"/>
+      </w:r>
+      <w:r>
+        <w:rPr>
+          <w:noProof/>
+          <w:lang w:val="en-US"/>
+        </w:rPr>
+        <w:t>1</w:t>
+      </w:r>
+      <w:r>
+        <w:fldChar w:fldCharType="end"/>
+      </w:r>
+      <w:r>
+        <w:rPr>
+          <w:lang w:val="en-US"/>
+        </w:rPr>
+        <w:t xml:space="preserve"> – This </w:t>
+      </w:r>
+      <w:r>
+        <w:rPr>
+          <w:lang w:val="en-US"/>
+        </w:rPr>
+        <w:t xml:space="preserve">chart </w:t>
+      </w:r>
+      <w:proofErr w:type="gramStart"/>
+      <w:r>
+        <w:rPr>
+          <w:lang w:val="en-US"/>
+        </w:rPr>
+        <w:t>was found</w:t>
+      </w:r>
+      <w:proofErr w:type="gramEnd"/>
+      <w:r>
+        <w:rPr>
+          <w:lang w:val="en-US"/>
+        </w:rPr>
+        <w:t xml:space="preserve"> at the </w:t>
+      </w:r>
+      <w:hyperlink r:id="rId9" w:history="1">
+        <w:r>
+          <w:rPr>
+            <w:rStyle w:val="Hyperlink"/>
+            <w:lang w:val="en-US"/>
+          </w:rPr>
+          <w:t>http://wiki.openstreetmap.org/wiki/Stats</w:t>
+        </w:r>
+      </w:hyperlink>
+      <w:r>
+        <w:rPr>
+          <w:lang w:val="en-US"/>
+        </w:rPr>
+        <w:t xml:space="preserve"> internet address.</w:t>
+      </w:r>
+    </w:p>
+    <w:p>
+      <w:pPr>
+        <w:rPr>
+          <w:lang w:val="en-US"/>
+        </w:rPr>
+      </w:pPr>
+      <w:r>
+        <w:rPr>
+          <w:lang w:val="en-US"/>
+        </w:rPr>
+        <w:t>When I analyzed Sao Paulo map, t</w:t>
+      </w:r>
+      <w:r>
+        <w:rPr>
+          <w:lang w:val="en-US"/>
+        </w:rPr>
+        <w:t xml:space="preserve">here </w:t>
+      </w:r>
+      <w:r>
+        <w:rPr>
+          <w:lang w:val="en-US"/>
+        </w:rPr>
+        <w:t xml:space="preserve">were </w:t>
       </w:r>
       <w:r>
         <w:rPr>
@@ -6346,60 +7738,55 @@
         <w:rPr>
           <w:lang w:val="en-US"/>
         </w:rPr>
-        <w:t xml:space="preserve">3.60% of nodes with tags. </w:t>
-      </w:r>
-    </w:p>
-    <w:p>
-      <w:pPr>
-        <w:rPr>
-          <w:lang w:val="en-US"/>
-        </w:rPr>
-      </w:pPr>
-      <w:r>
-        <w:rPr>
-          <w:lang w:val="en-US"/>
-        </w:rPr>
-        <w:t>There are 1865 different users</w:t>
-      </w:r>
-      <w:r>
-        <w:rPr>
-          <w:lang w:val="en-US"/>
-        </w:rPr>
-        <w:t xml:space="preserve"> contributed to the </w:t>
-      </w:r>
-      <w:proofErr w:type="spellStart"/>
-      <w:r>
-        <w:rPr>
-          <w:lang w:val="en-US"/>
-        </w:rPr>
-        <w:t>openstreetmap</w:t>
-      </w:r>
-      <w:proofErr w:type="spellEnd"/>
-      <w:r>
-        <w:rPr>
-          <w:lang w:val="en-US"/>
-        </w:rPr>
-        <w:t xml:space="preserve">. </w:t>
-      </w:r>
-      <w:r>
-        <w:rPr>
-          <w:lang w:val="en-US"/>
-        </w:rPr>
-        <w:t xml:space="preserve">The same user </w:t>
-      </w:r>
-      <w:proofErr w:type="spellStart"/>
-      <w:r>
-        <w:rPr>
-          <w:lang w:val="en-US"/>
-        </w:rPr>
-        <w:t>Bonix</w:t>
-      </w:r>
-      <w:proofErr w:type="spellEnd"/>
-      <w:r>
-        <w:rPr>
-          <w:lang w:val="en-US"/>
-        </w:rPr>
-        <w:t>-Mapper inserted approximately 67% (2454573) of these insertions</w:t>
+        <w:t>3.60% of nodes with tags.</w:t>
+      </w:r>
+      <w:r>
+        <w:rPr>
+          <w:lang w:val="en-US"/>
+        </w:rPr>
+        <w:t xml:space="preserve"> </w:t>
+      </w:r>
+      <w:r>
+        <w:rPr>
+          <w:lang w:val="en-US"/>
+        </w:rPr>
+        <w:t>T</w:t>
+      </w:r>
+      <w:r>
+        <w:rPr>
+          <w:lang w:val="en-US"/>
+        </w:rPr>
+        <w:t xml:space="preserve">here are 1865 different </w:t>
+      </w:r>
+      <w:r>
+        <w:rPr>
+          <w:lang w:val="en-US"/>
+        </w:rPr>
+        <w:t>users’</w:t>
+      </w:r>
+      <w:r>
+        <w:rPr>
+          <w:lang w:val="en-US"/>
+        </w:rPr>
+        <w:t xml:space="preserve"> contributors</w:t>
+      </w:r>
+      <w:r>
+        <w:rPr>
+          <w:lang w:val="en-US"/>
+        </w:rPr>
+        <w:t xml:space="preserve"> and </w:t>
+      </w:r>
+      <w:r>
+        <w:rPr>
+          <w:lang w:val="en-US"/>
+        </w:rPr>
+        <w:t>only one user inserted about 67% (2454573) of these insertions</w:t>
+      </w:r>
+      <w:r>
+        <w:rPr>
+          <w:lang w:val="en-US"/>
+        </w:rPr>
+        <w:t xml:space="preserve"> as you can see in the last chapter, the top 10 contributor</w:t>
       </w:r>
       <w:r>
         <w:rPr>
@@ -6418,7 +7805,7 @@
         <w:rPr>
           <w:lang w:val="en-US"/>
         </w:rPr>
-        <w:t>I consider this map is incomplete due to the number of tags added to the map. São Paulo is a city with a huge quantity of restaurants, bars, streets</w:t>
+        <w:t>Even the amount of users raising at all, for São Paulo city</w:t>
       </w:r>
       <w:r>
         <w:rPr>
@@ -6430,33 +7817,1029 @@
         <w:rPr>
           <w:lang w:val="en-US"/>
         </w:rPr>
+        <w:t xml:space="preserve"> the </w:t>
+      </w:r>
+      <w:r>
+        <w:rPr>
+          <w:lang w:val="en-US"/>
+        </w:rPr>
+        <w:t>amount</w:t>
+      </w:r>
+      <w:r>
+        <w:rPr>
+          <w:lang w:val="en-US"/>
+        </w:rPr>
+        <w:t xml:space="preserve"> of users </w:t>
+      </w:r>
+      <w:r>
+        <w:rPr>
+          <w:lang w:val="en-US"/>
+        </w:rPr>
+        <w:t>represents</w:t>
+      </w:r>
+      <w:r>
+        <w:rPr>
+          <w:lang w:val="en-US"/>
+        </w:rPr>
         <w:t xml:space="preserve"> </w:t>
       </w:r>
       <w:r>
         <w:rPr>
           <w:lang w:val="en-US"/>
         </w:rPr>
-        <w:t>etc</w:t>
-      </w:r>
-      <w:r>
-        <w:rPr>
-          <w:lang w:val="en-US"/>
-        </w:rPr>
-        <w:t>. I think the number of tags must be higher than 3.60%</w:t>
-      </w:r>
-      <w:r>
-        <w:rPr>
-          <w:lang w:val="en-US"/>
-        </w:rPr>
-        <w:t xml:space="preserve"> and to increase the number more people should contribute to this map.</w:t>
-      </w:r>
-    </w:p>
-    <w:p>
-      <w:pPr>
-        <w:rPr>
-          <w:lang w:val="en-US"/>
-        </w:rPr>
-      </w:pPr>
+        <w:t>less than 0.04%. I</w:t>
+      </w:r>
+      <w:r>
+        <w:rPr>
+          <w:lang w:val="en-US"/>
+        </w:rPr>
+        <w:t xml:space="preserve">t is necessary to have more users knowing and engaged with this project </w:t>
+      </w:r>
+      <w:r>
+        <w:rPr>
+          <w:lang w:val="en-US"/>
+        </w:rPr>
+        <w:t xml:space="preserve">to increase the amount of data about São Paulo area. </w:t>
+      </w:r>
+      <w:r>
+        <w:rPr>
+          <w:lang w:val="en-US"/>
+        </w:rPr>
+        <w:t xml:space="preserve">My suggestion to increase the </w:t>
+      </w:r>
+      <w:r>
+        <w:rPr>
+          <w:lang w:val="en-US"/>
+        </w:rPr>
+        <w:t>amount</w:t>
+      </w:r>
+      <w:r>
+        <w:rPr>
+          <w:lang w:val="en-US"/>
+        </w:rPr>
+        <w:t xml:space="preserve"> of user are:</w:t>
+      </w:r>
+    </w:p>
+    <w:p>
+      <w:pPr>
+        <w:pStyle w:val="ListParagraph"/>
+        <w:numPr>
+          <w:ilvl w:val="0"/>
+          <w:numId w:val="2"/>
+        </w:numPr>
+        <w:rPr>
+          <w:lang w:val="en-US"/>
+        </w:rPr>
+      </w:pPr>
+      <w:r>
+        <w:rPr>
+          <w:lang w:val="en-US"/>
+        </w:rPr>
+        <w:t xml:space="preserve">Work </w:t>
+      </w:r>
+      <w:r>
+        <w:rPr>
+          <w:lang w:val="en-US"/>
+        </w:rPr>
+        <w:t>with universities project</w:t>
+      </w:r>
+      <w:r>
+        <w:rPr>
+          <w:lang w:val="en-US"/>
+        </w:rPr>
+        <w:t>:</w:t>
+      </w:r>
+      <w:r>
+        <w:rPr>
+          <w:lang w:val="en-US"/>
+        </w:rPr>
+        <w:t xml:space="preserve"> </w:t>
+      </w:r>
+      <w:r>
+        <w:rPr>
+          <w:lang w:val="en-US"/>
+        </w:rPr>
+        <w:t>the students could make researches and add data to map, like for example, map the place in Sao Paulo where there are access to wheelchairs</w:t>
+      </w:r>
+      <w:r>
+        <w:rPr>
+          <w:lang w:val="en-US"/>
+        </w:rPr>
+        <w:t>;</w:t>
+      </w:r>
+    </w:p>
+    <w:p>
+      <w:pPr>
+        <w:pStyle w:val="ListParagraph"/>
+        <w:numPr>
+          <w:ilvl w:val="0"/>
+          <w:numId w:val="2"/>
+        </w:numPr>
+        <w:rPr>
+          <w:lang w:val="en-US"/>
+        </w:rPr>
+      </w:pPr>
+      <w:r>
+        <w:rPr>
+          <w:lang w:val="en-US"/>
+        </w:rPr>
+        <w:t xml:space="preserve">Encourage </w:t>
+      </w:r>
+      <w:r>
+        <w:rPr>
+          <w:lang w:val="en-US"/>
+        </w:rPr>
+        <w:t xml:space="preserve">users </w:t>
+      </w:r>
+      <w:r>
+        <w:rPr>
+          <w:lang w:val="en-US"/>
+        </w:rPr>
+        <w:t>to invite others</w:t>
+      </w:r>
+      <w:r>
+        <w:rPr>
+          <w:lang w:val="en-US"/>
+        </w:rPr>
+        <w:t xml:space="preserve"> users</w:t>
+      </w:r>
+      <w:r>
+        <w:rPr>
+          <w:lang w:val="en-US"/>
+        </w:rPr>
+        <w:t>;</w:t>
+      </w:r>
+    </w:p>
+    <w:p>
+      <w:pPr>
+        <w:pStyle w:val="ListParagraph"/>
+        <w:numPr>
+          <w:ilvl w:val="0"/>
+          <w:numId w:val="2"/>
+        </w:numPr>
+        <w:rPr>
+          <w:lang w:val="en-US"/>
+        </w:rPr>
+      </w:pPr>
+      <w:r>
+        <w:rPr>
+          <w:lang w:val="en-US"/>
+        </w:rPr>
+        <w:t xml:space="preserve">Gamification: </w:t>
+      </w:r>
+      <w:r>
+        <w:rPr>
+          <w:lang w:val="en-US"/>
+        </w:rPr>
+        <w:t>Create a reputation strategy</w:t>
+      </w:r>
+      <w:r>
+        <w:rPr>
+          <w:lang w:val="en-US"/>
+        </w:rPr>
+        <w:t xml:space="preserve"> for</w:t>
+      </w:r>
+      <w:r>
+        <w:rPr>
+          <w:lang w:val="en-US"/>
+        </w:rPr>
+        <w:t xml:space="preserve"> users who most contribute with </w:t>
+      </w:r>
+      <w:r>
+        <w:rPr>
+          <w:lang w:val="en-US"/>
+        </w:rPr>
+        <w:t>the community;</w:t>
+      </w:r>
+    </w:p>
+    <w:p>
+      <w:pPr>
+        <w:pStyle w:val="ListParagraph"/>
+        <w:numPr>
+          <w:ilvl w:val="0"/>
+          <w:numId w:val="2"/>
+        </w:numPr>
+        <w:rPr>
+          <w:lang w:val="en-US"/>
+        </w:rPr>
+      </w:pPr>
+      <w:r>
+        <w:rPr>
+          <w:lang w:val="en-US"/>
+        </w:rPr>
+        <w:lastRenderedPageBreak/>
+        <w:t>Mobile application</w:t>
+      </w:r>
+      <w:r>
+        <w:rPr>
+          <w:lang w:val="en-US"/>
+        </w:rPr>
+        <w:t>:</w:t>
+      </w:r>
+      <w:r>
+        <w:rPr>
+          <w:lang w:val="en-US"/>
+        </w:rPr>
+        <w:t xml:space="preserve"> </w:t>
+      </w:r>
+      <w:r>
+        <w:rPr>
+          <w:lang w:val="en-US"/>
+        </w:rPr>
+        <w:t>a</w:t>
+      </w:r>
+      <w:r>
+        <w:rPr>
+          <w:lang w:val="en-US"/>
+        </w:rPr>
+        <w:t xml:space="preserve"> simple interface informing a list of changes needed around the place where the device is located.</w:t>
+      </w:r>
+    </w:p>
+    <w:p>
+      <w:pPr>
+        <w:rPr>
+          <w:lang w:val="en-US"/>
+        </w:rPr>
+      </w:pPr>
+      <w:r>
+        <w:rPr>
+          <w:lang w:val="en-US"/>
+        </w:rPr>
+        <w:t xml:space="preserve">The map data have </w:t>
+      </w:r>
+      <w:r>
+        <w:rPr>
+          <w:lang w:val="en-US"/>
+        </w:rPr>
+        <w:t>to be trustworthy.</w:t>
+      </w:r>
+      <w:r>
+        <w:rPr>
+          <w:lang w:val="en-US"/>
+        </w:rPr>
+        <w:t xml:space="preserve"> </w:t>
+      </w:r>
+      <w:r>
+        <w:rPr>
+          <w:lang w:val="en-US"/>
+        </w:rPr>
+        <w:t>However, the challenge is that t</w:t>
+      </w:r>
+      <w:r>
+        <w:rPr>
+          <w:lang w:val="en-US"/>
+        </w:rPr>
+        <w:t xml:space="preserve">he users </w:t>
+      </w:r>
+      <w:r>
+        <w:rPr>
+          <w:lang w:val="en-US"/>
+        </w:rPr>
+        <w:t xml:space="preserve">who add data to the map </w:t>
+      </w:r>
+      <w:r>
+        <w:rPr>
+          <w:lang w:val="en-US"/>
+        </w:rPr>
+        <w:t xml:space="preserve">does not need to have training to add information </w:t>
+      </w:r>
+      <w:r>
+        <w:rPr>
+          <w:lang w:val="en-US"/>
+        </w:rPr>
+        <w:t xml:space="preserve">in </w:t>
+      </w:r>
+      <w:r>
+        <w:rPr>
+          <w:lang w:val="en-US"/>
+        </w:rPr>
+        <w:t>it</w:t>
+      </w:r>
+      <w:r>
+        <w:rPr>
+          <w:lang w:val="en-US"/>
+        </w:rPr>
+        <w:t xml:space="preserve"> and consequently the increase of users can increase the amount of mistakes. My suggestion to avoid mistake are:</w:t>
+      </w:r>
+    </w:p>
+    <w:p>
+      <w:pPr>
+        <w:pStyle w:val="ListParagraph"/>
+        <w:numPr>
+          <w:ilvl w:val="0"/>
+          <w:numId w:val="5"/>
+        </w:numPr>
+        <w:rPr>
+          <w:lang w:val="en-US"/>
+        </w:rPr>
+      </w:pPr>
+      <w:r>
+        <w:rPr>
+          <w:lang w:val="en-US"/>
+        </w:rPr>
+        <w:t>So</w:t>
+      </w:r>
+      <w:r>
+        <w:rPr>
+          <w:lang w:val="en-US"/>
+        </w:rPr>
+        <w:t>ftware with simple interface and easy to work. For example, if the user add a name street for a node, make it easier to add the same name for the other node as well.</w:t>
+      </w:r>
+    </w:p>
+    <w:p>
+      <w:pPr>
+        <w:pStyle w:val="ListParagraph"/>
+        <w:numPr>
+          <w:ilvl w:val="0"/>
+          <w:numId w:val="5"/>
+        </w:numPr>
+        <w:rPr>
+          <w:lang w:val="en-US"/>
+        </w:rPr>
+      </w:pPr>
+      <w:r>
+        <w:rPr>
+          <w:lang w:val="en-US"/>
+        </w:rPr>
+        <w:t xml:space="preserve">The reputation strategy could allow </w:t>
+      </w:r>
+      <w:r>
+        <w:rPr>
+          <w:lang w:val="en-US"/>
+        </w:rPr>
+        <w:t>users</w:t>
+      </w:r>
+      <w:r>
+        <w:rPr>
+          <w:lang w:val="en-US"/>
+        </w:rPr>
+        <w:t xml:space="preserve"> with good reputation be more trustworthy and verify </w:t>
+      </w:r>
+      <w:r>
+        <w:rPr>
+          <w:lang w:val="en-US"/>
+        </w:rPr>
+        <w:t>when</w:t>
+      </w:r>
+      <w:r>
+        <w:rPr>
+          <w:lang w:val="en-US"/>
+        </w:rPr>
+        <w:t xml:space="preserve"> users who </w:t>
+      </w:r>
+      <w:r>
+        <w:rPr>
+          <w:lang w:val="en-US"/>
+        </w:rPr>
+        <w:t>initial reputation</w:t>
+      </w:r>
+      <w:r>
+        <w:rPr>
+          <w:lang w:val="en-US"/>
+        </w:rPr>
+        <w:t xml:space="preserve"> are adding places correctly.</w:t>
+      </w:r>
+    </w:p>
+    <w:p>
+      <w:pPr>
+        <w:pStyle w:val="ListParagraph"/>
+        <w:numPr>
+          <w:ilvl w:val="0"/>
+          <w:numId w:val="5"/>
+        </w:numPr>
+        <w:rPr>
+          <w:lang w:val="en-US"/>
+        </w:rPr>
+      </w:pPr>
+      <w:r>
+        <w:rPr>
+          <w:lang w:val="en-US"/>
+        </w:rPr>
+        <w:t>Identification and exclusion of people who add bad data or remove correct data.</w:t>
+      </w:r>
+    </w:p>
+    <w:p>
+      <w:pPr>
+        <w:pStyle w:val="ListParagraph"/>
+        <w:numPr>
+          <w:ilvl w:val="0"/>
+          <w:numId w:val="5"/>
+        </w:numPr>
+        <w:rPr>
+          <w:lang w:val="en-US"/>
+        </w:rPr>
+      </w:pPr>
+      <w:r>
+        <w:rPr>
+          <w:lang w:val="en-US"/>
+        </w:rPr>
+        <w:t>Suggestion for street names when the user is typing the street name.</w:t>
+      </w:r>
+    </w:p>
+    <w:p>
+      <w:pPr>
+        <w:pStyle w:val="ListParagraph"/>
+        <w:numPr>
+          <w:ilvl w:val="0"/>
+          <w:numId w:val="5"/>
+        </w:numPr>
+        <w:rPr>
+          <w:lang w:val="en-US"/>
+        </w:rPr>
+      </w:pPr>
+      <w:r>
+        <w:rPr>
+          <w:lang w:val="en-US"/>
+        </w:rPr>
+        <w:t>Cross data added to the map with others maps.</w:t>
+      </w:r>
+    </w:p>
+    <w:p>
+      <w:pPr>
+        <w:rPr>
+          <w:lang w:val="en-US"/>
+        </w:rPr>
+      </w:pPr>
+      <w:r>
+        <w:rPr>
+          <w:lang w:val="en-US"/>
+        </w:rPr>
+        <w:t xml:space="preserve">The implementation from the suggestion are going to have </w:t>
+      </w:r>
+      <w:r>
+        <w:rPr>
+          <w:lang w:val="en-US"/>
+        </w:rPr>
+        <w:t>benefits</w:t>
+      </w:r>
+      <w:r>
+        <w:rPr>
+          <w:lang w:val="en-US"/>
+        </w:rPr>
+        <w:t xml:space="preserve"> as well as some challenges. </w:t>
+      </w:r>
+      <w:r>
+        <w:rPr>
+          <w:lang w:val="en-US"/>
+        </w:rPr>
+        <w:t xml:space="preserve">Analyzing each suggestion, the </w:t>
+      </w:r>
+      <w:r>
+        <w:rPr>
+          <w:lang w:val="en-US"/>
+        </w:rPr>
+        <w:t xml:space="preserve">benefits </w:t>
+      </w:r>
+      <w:r>
+        <w:rPr>
+          <w:lang w:val="en-US"/>
+        </w:rPr>
+        <w:t xml:space="preserve">and </w:t>
+      </w:r>
+      <w:r>
+        <w:rPr>
+          <w:lang w:val="en-US"/>
+        </w:rPr>
+        <w:t>challenges</w:t>
+      </w:r>
+      <w:r>
+        <w:rPr>
+          <w:lang w:val="en-US"/>
+        </w:rPr>
+        <w:t xml:space="preserve"> are:</w:t>
+      </w:r>
+    </w:p>
+    <w:p>
+      <w:pPr>
+        <w:pStyle w:val="ListParagraph"/>
+        <w:numPr>
+          <w:ilvl w:val="0"/>
+          <w:numId w:val="6"/>
+        </w:numPr>
+        <w:rPr>
+          <w:lang w:val="en-US"/>
+        </w:rPr>
+      </w:pPr>
+      <w:r>
+        <w:rPr>
+          <w:lang w:val="en-US"/>
+        </w:rPr>
+        <w:t>Work with universities project:</w:t>
+      </w:r>
+    </w:p>
+    <w:p>
+      <w:pPr>
+        <w:pStyle w:val="ListParagraph"/>
+        <w:ind w:firstLine="360"/>
+        <w:rPr>
+          <w:lang w:val="en-US"/>
+        </w:rPr>
+      </w:pPr>
+      <w:r>
+        <w:rPr>
+          <w:lang w:val="en-US"/>
+        </w:rPr>
+        <w:t>Benefits</w:t>
+      </w:r>
+    </w:p>
+    <w:p>
+      <w:pPr>
+        <w:pStyle w:val="ListParagraph"/>
+        <w:numPr>
+          <w:ilvl w:val="1"/>
+          <w:numId w:val="6"/>
+        </w:numPr>
+        <w:rPr>
+          <w:lang w:val="en-US"/>
+        </w:rPr>
+      </w:pPr>
+      <w:r>
+        <w:rPr>
+          <w:lang w:val="en-US"/>
+        </w:rPr>
+        <w:t>Many users can have interest for this subject and continue the project even after the graduation;</w:t>
+      </w:r>
+    </w:p>
+    <w:p>
+      <w:pPr>
+        <w:pStyle w:val="ListParagraph"/>
+        <w:numPr>
+          <w:ilvl w:val="1"/>
+          <w:numId w:val="6"/>
+        </w:numPr>
+        <w:rPr>
+          <w:lang w:val="en-US"/>
+        </w:rPr>
+      </w:pPr>
+      <w:r>
+        <w:rPr>
+          <w:lang w:val="en-US"/>
+        </w:rPr>
+        <w:t>Student</w:t>
+      </w:r>
+      <w:r>
+        <w:rPr>
+          <w:lang w:val="en-US"/>
+        </w:rPr>
+        <w:t>s can influence others students;</w:t>
+      </w:r>
+    </w:p>
+    <w:p>
+      <w:pPr>
+        <w:pStyle w:val="ListParagraph"/>
+        <w:numPr>
+          <w:ilvl w:val="1"/>
+          <w:numId w:val="6"/>
+        </w:numPr>
+        <w:rPr>
+          <w:lang w:val="en-US"/>
+        </w:rPr>
+      </w:pPr>
+      <w:r>
+        <w:rPr>
+          <w:lang w:val="en-US"/>
+        </w:rPr>
+        <w:t xml:space="preserve">Many startup can show up based </w:t>
+      </w:r>
+      <w:r>
+        <w:rPr>
+          <w:lang w:val="en-US"/>
+        </w:rPr>
+        <w:t>on</w:t>
+      </w:r>
+      <w:r>
+        <w:rPr>
+          <w:lang w:val="en-US"/>
+        </w:rPr>
+        <w:t xml:space="preserve"> these projects.</w:t>
+      </w:r>
+    </w:p>
+    <w:p>
+      <w:pPr>
+        <w:pStyle w:val="ListParagraph"/>
+        <w:ind w:firstLine="360"/>
+        <w:rPr>
+          <w:lang w:val="en-US"/>
+        </w:rPr>
+      </w:pPr>
+      <w:r>
+        <w:rPr>
+          <w:lang w:val="en-US"/>
+        </w:rPr>
+        <w:t>Challenges</w:t>
+      </w:r>
+      <w:r>
+        <w:rPr>
+          <w:lang w:val="en-US"/>
+        </w:rPr>
+        <w:t>:</w:t>
+      </w:r>
+    </w:p>
+    <w:p>
+      <w:pPr>
+        <w:pStyle w:val="ListParagraph"/>
+        <w:numPr>
+          <w:ilvl w:val="1"/>
+          <w:numId w:val="6"/>
+        </w:numPr>
+        <w:rPr>
+          <w:lang w:val="en-US"/>
+        </w:rPr>
+      </w:pPr>
+      <w:r>
+        <w:rPr>
+          <w:lang w:val="en-US"/>
+        </w:rPr>
+        <w:t>How to influence the universities professors to develop projects in this area</w:t>
+      </w:r>
+      <w:r>
+        <w:rPr>
+          <w:lang w:val="en-US"/>
+        </w:rPr>
+        <w:t>;</w:t>
+      </w:r>
+    </w:p>
+    <w:p>
+      <w:pPr>
+        <w:pStyle w:val="ListParagraph"/>
+        <w:numPr>
+          <w:ilvl w:val="0"/>
+          <w:numId w:val="6"/>
+        </w:numPr>
+        <w:rPr>
+          <w:lang w:val="en-US"/>
+        </w:rPr>
+      </w:pPr>
+      <w:r>
+        <w:rPr>
+          <w:lang w:val="en-US"/>
+        </w:rPr>
+        <w:t xml:space="preserve">Encourage </w:t>
+      </w:r>
+      <w:r>
+        <w:rPr>
+          <w:lang w:val="en-US"/>
+        </w:rPr>
+        <w:t xml:space="preserve">users </w:t>
+      </w:r>
+      <w:r>
+        <w:rPr>
+          <w:lang w:val="en-US"/>
+        </w:rPr>
+        <w:t>to invite others</w:t>
+      </w:r>
+      <w:r>
+        <w:rPr>
+          <w:lang w:val="en-US"/>
+        </w:rPr>
+        <w:t xml:space="preserve"> users:</w:t>
+      </w:r>
+    </w:p>
+    <w:p>
+      <w:pPr>
+        <w:pStyle w:val="ListParagraph"/>
+        <w:ind w:firstLine="360"/>
+        <w:rPr>
+          <w:lang w:val="en-US"/>
+        </w:rPr>
+      </w:pPr>
+      <w:r>
+        <w:rPr>
+          <w:lang w:val="en-US"/>
+        </w:rPr>
+        <w:t>Benefits</w:t>
+      </w:r>
+    </w:p>
+    <w:p>
+      <w:pPr>
+        <w:pStyle w:val="ListParagraph"/>
+        <w:numPr>
+          <w:ilvl w:val="1"/>
+          <w:numId w:val="6"/>
+        </w:numPr>
+        <w:rPr>
+          <w:lang w:val="en-US"/>
+        </w:rPr>
+      </w:pPr>
+      <w:r>
+        <w:rPr>
+          <w:lang w:val="en-US"/>
+        </w:rPr>
+        <w:t>Usually</w:t>
+      </w:r>
+      <w:r>
+        <w:rPr>
+          <w:lang w:val="en-US"/>
+        </w:rPr>
+        <w:t>,</w:t>
+      </w:r>
+      <w:r>
+        <w:rPr>
+          <w:lang w:val="en-US"/>
+        </w:rPr>
+        <w:t xml:space="preserve"> </w:t>
+      </w:r>
+      <w:r>
+        <w:rPr>
+          <w:lang w:val="en-US"/>
+        </w:rPr>
+        <w:t>the users</w:t>
+      </w:r>
+      <w:r>
+        <w:rPr>
+          <w:lang w:val="en-US"/>
+        </w:rPr>
+        <w:t xml:space="preserve"> are going to invite </w:t>
+      </w:r>
+      <w:r>
+        <w:rPr>
+          <w:lang w:val="en-US"/>
+        </w:rPr>
+        <w:t xml:space="preserve">the </w:t>
+      </w:r>
+      <w:r>
+        <w:rPr>
+          <w:lang w:val="en-US"/>
+        </w:rPr>
+        <w:t xml:space="preserve">people who believe they are going to </w:t>
+      </w:r>
+      <w:r>
+        <w:rPr>
+          <w:lang w:val="en-US"/>
+        </w:rPr>
+        <w:t>engage</w:t>
+      </w:r>
+      <w:r>
+        <w:rPr>
+          <w:lang w:val="en-US"/>
+        </w:rPr>
+        <w:t xml:space="preserve"> with the project. </w:t>
+      </w:r>
+      <w:r>
+        <w:rPr>
+          <w:lang w:val="en-US"/>
+        </w:rPr>
+        <w:t>Therefore,</w:t>
+      </w:r>
+      <w:r>
+        <w:rPr>
+          <w:lang w:val="en-US"/>
+        </w:rPr>
+        <w:t xml:space="preserve"> the interest rate for the project can be higher than some marketing strategy.</w:t>
+      </w:r>
+    </w:p>
+    <w:p>
+      <w:pPr>
+        <w:pStyle w:val="ListParagraph"/>
+        <w:ind w:firstLine="360"/>
+        <w:rPr>
+          <w:lang w:val="en-US"/>
+        </w:rPr>
+      </w:pPr>
+      <w:r>
+        <w:rPr>
+          <w:lang w:val="en-US"/>
+        </w:rPr>
+        <w:t>Challenges</w:t>
+      </w:r>
+    </w:p>
+    <w:p>
+      <w:pPr>
+        <w:pStyle w:val="ListParagraph"/>
+        <w:numPr>
+          <w:ilvl w:val="1"/>
+          <w:numId w:val="6"/>
+        </w:numPr>
+        <w:rPr>
+          <w:lang w:val="en-US"/>
+        </w:rPr>
+      </w:pPr>
+      <w:r>
+        <w:rPr>
+          <w:lang w:val="en-US"/>
+        </w:rPr>
+        <w:t xml:space="preserve">How to create motivation for the people who receive the invite </w:t>
+      </w:r>
+      <w:r>
+        <w:rPr>
+          <w:lang w:val="en-US"/>
+        </w:rPr>
+        <w:t>to contribute to the map.</w:t>
+      </w:r>
+    </w:p>
+    <w:p>
+      <w:pPr>
+        <w:pStyle w:val="ListParagraph"/>
+        <w:ind w:left="1440"/>
+        <w:rPr>
+          <w:lang w:val="en-US"/>
+        </w:rPr>
+      </w:pPr>
+    </w:p>
+    <w:p>
+      <w:pPr>
+        <w:pStyle w:val="ListParagraph"/>
+        <w:numPr>
+          <w:ilvl w:val="0"/>
+          <w:numId w:val="6"/>
+        </w:numPr>
+        <w:rPr>
+          <w:lang w:val="en-US"/>
+        </w:rPr>
+      </w:pPr>
+      <w:r>
+        <w:rPr>
+          <w:lang w:val="en-US"/>
+        </w:rPr>
+        <w:t>Gamification:</w:t>
+      </w:r>
+    </w:p>
+    <w:p>
+      <w:pPr>
+        <w:pStyle w:val="ListParagraph"/>
+        <w:ind w:firstLine="360"/>
+        <w:rPr>
+          <w:lang w:val="en-US"/>
+        </w:rPr>
+      </w:pPr>
+      <w:r>
+        <w:rPr>
+          <w:lang w:val="en-US"/>
+        </w:rPr>
+        <w:t>Benefits</w:t>
+      </w:r>
+    </w:p>
+    <w:p>
+      <w:pPr>
+        <w:pStyle w:val="ListParagraph"/>
+        <w:numPr>
+          <w:ilvl w:val="1"/>
+          <w:numId w:val="6"/>
+        </w:numPr>
+        <w:rPr>
+          <w:lang w:val="en-US"/>
+        </w:rPr>
+      </w:pPr>
+      <w:r>
+        <w:rPr>
+          <w:lang w:val="en-US"/>
+        </w:rPr>
+        <w:t>Gamification usually increase engagement and enthusiasm. They are going to do their best to reach the best.</w:t>
+      </w:r>
+    </w:p>
+    <w:p>
+      <w:pPr>
+        <w:pStyle w:val="ListParagraph"/>
+        <w:ind w:firstLine="360"/>
+        <w:rPr>
+          <w:lang w:val="en-US"/>
+        </w:rPr>
+      </w:pPr>
+      <w:r>
+        <w:rPr>
+          <w:lang w:val="en-US"/>
+        </w:rPr>
+        <w:t>Challenges</w:t>
+      </w:r>
+    </w:p>
+    <w:p>
+      <w:pPr>
+        <w:pStyle w:val="ListParagraph"/>
+        <w:numPr>
+          <w:ilvl w:val="1"/>
+          <w:numId w:val="6"/>
+        </w:numPr>
+        <w:rPr>
+          <w:lang w:val="en-US"/>
+        </w:rPr>
+      </w:pPr>
+      <w:r>
+        <w:rPr>
+          <w:lang w:val="en-US"/>
+        </w:rPr>
+        <w:t>The rewards that call the attention of the people to continue adding places and streets name to the map.</w:t>
+      </w:r>
+    </w:p>
+    <w:p>
+      <w:pPr>
+        <w:pStyle w:val="ListParagraph"/>
+        <w:ind w:firstLine="360"/>
+        <w:rPr>
+          <w:lang w:val="en-US"/>
+        </w:rPr>
+      </w:pPr>
+    </w:p>
+    <w:p>
+      <w:pPr>
+        <w:pStyle w:val="ListParagraph"/>
+        <w:numPr>
+          <w:ilvl w:val="0"/>
+          <w:numId w:val="6"/>
+        </w:numPr>
+        <w:rPr>
+          <w:lang w:val="en-US"/>
+        </w:rPr>
+      </w:pPr>
+      <w:r>
+        <w:rPr>
+          <w:lang w:val="en-US"/>
+        </w:rPr>
+        <w:t>Mobile application:</w:t>
+      </w:r>
+    </w:p>
+    <w:p>
+      <w:pPr>
+        <w:pStyle w:val="ListParagraph"/>
+        <w:ind w:left="1080"/>
+        <w:rPr>
+          <w:lang w:val="en-US"/>
+        </w:rPr>
+      </w:pPr>
+      <w:r>
+        <w:rPr>
+          <w:lang w:val="en-US"/>
+        </w:rPr>
+        <w:t>Benefits</w:t>
+      </w:r>
+    </w:p>
+    <w:p>
+      <w:pPr>
+        <w:pStyle w:val="ListParagraph"/>
+        <w:numPr>
+          <w:ilvl w:val="1"/>
+          <w:numId w:val="6"/>
+        </w:numPr>
+        <w:rPr>
+          <w:lang w:val="en-US"/>
+        </w:rPr>
+      </w:pPr>
+      <w:r>
+        <w:rPr>
+          <w:lang w:val="en-US"/>
+        </w:rPr>
+        <w:t>People are going to have interest for the project if they find easy tool to contribute.</w:t>
+      </w:r>
+    </w:p>
+    <w:p>
+      <w:pPr>
+        <w:rPr>
+          <w:lang w:val="en-US"/>
+        </w:rPr>
+      </w:pPr>
+    </w:p>
+    <w:p>
+      <w:pPr>
+        <w:rPr>
+          <w:lang w:val="en-US"/>
+        </w:rPr>
+      </w:pPr>
+      <w:r>
+        <w:rPr>
+          <w:lang w:val="en-US"/>
+        </w:rPr>
+        <w:lastRenderedPageBreak/>
+        <w:t>In conclusion, t</w:t>
+      </w:r>
+      <w:r>
+        <w:rPr>
+          <w:lang w:val="en-US"/>
+        </w:rPr>
+        <w:t xml:space="preserve">he challenge with worldwide project is how to involve so many people and how to guarantee the integrity of the information. São Paulo is a big city where people really need maps to localize places and address. However, the most part of the Brazilian cities are small and people does not need maps to localize stores and streets. The people know where the streets and the places are. </w:t>
+      </w:r>
+      <w:r>
+        <w:rPr>
+          <w:rFonts w:ascii="Arial" w:hAnsi="Arial" w:cs="Arial"/>
+          <w:color w:val="000000"/>
+          <w:sz w:val="20"/>
+          <w:szCs w:val="20"/>
+          <w:shd w:val="clear" w:color="auto" w:fill="FFFFFF"/>
+          <w:lang w:val="en-US"/>
+        </w:rPr>
+        <w:t>N</w:t>
+      </w:r>
+      <w:r>
+        <w:rPr>
+          <w:rFonts w:ascii="Arial" w:hAnsi="Arial" w:cs="Arial"/>
+          <w:color w:val="000000"/>
+          <w:sz w:val="20"/>
+          <w:szCs w:val="20"/>
+          <w:shd w:val="clear" w:color="auto" w:fill="FFFFFF"/>
+          <w:lang w:val="en-US"/>
+        </w:rPr>
+        <w:t>evertheless</w:t>
+      </w:r>
+      <w:r>
+        <w:rPr>
+          <w:lang w:val="en-US"/>
+        </w:rPr>
+        <w:t>, t</w:t>
+      </w:r>
+      <w:r>
+        <w:rPr>
+          <w:lang w:val="en-US"/>
+        </w:rPr>
+        <w:t xml:space="preserve">hese cities should have to be included to the map, as well their stores. </w:t>
+      </w:r>
     </w:p>
     <w:p>
       <w:pPr>
@@ -6465,7 +8848,7 @@
           <w:lang w:val="en-US"/>
         </w:rPr>
       </w:pPr>
-      <w:bookmarkStart w:id="7" w:name="_Toc501553756"/>
+      <w:bookmarkStart w:id="7" w:name="_Toc502934504"/>
       <w:r>
         <w:rPr>
           <w:lang w:val="en-US"/>
@@ -6487,7 +8870,7 @@
           <w:lang w:val="en-US"/>
         </w:rPr>
       </w:pPr>
-      <w:hyperlink r:id="rId8" w:history="1">
+      <w:hyperlink r:id="rId10" w:history="1">
         <w:r>
           <w:rPr>
             <w:rStyle w:val="Hyperlink"/>
@@ -6503,7 +8886,7 @@
           <w:lang w:val="en-US"/>
         </w:rPr>
       </w:pPr>
-      <w:hyperlink r:id="rId9" w:history="1">
+      <w:hyperlink r:id="rId11" w:history="1">
         <w:r>
           <w:rPr>
             <w:rStyle w:val="Hyperlink"/>
@@ -6516,16 +8899,49 @@
     <w:p>
       <w:pPr>
         <w:rPr>
-          <w:lang w:val="en-US"/>
-        </w:rPr>
-      </w:pPr>
-      <w:hyperlink r:id="rId10" w:anchor="file-sample_project-md" w:history="1">
+          <w:rStyle w:val="Hyperlink"/>
+          <w:lang w:val="en-US"/>
+        </w:rPr>
+      </w:pPr>
+      <w:hyperlink r:id="rId12" w:anchor="file-sample_project-md" w:history="1">
         <w:r>
           <w:rPr>
             <w:rStyle w:val="Hyperlink"/>
             <w:lang w:val="en-US"/>
           </w:rPr>
           <w:t>https://gist.github.com/carlward/54ec1c91b62a5f911c42#file-sample_project-md</w:t>
+        </w:r>
+      </w:hyperlink>
+    </w:p>
+    <w:p>
+      <w:pPr>
+        <w:rPr>
+          <w:lang w:val="en-US"/>
+        </w:rPr>
+      </w:pPr>
+      <w:hyperlink r:id="rId13" w:history="1">
+        <w:r>
+          <w:rPr>
+            <w:rStyle w:val="Hyperlink"/>
+            <w:lang w:val="en-US"/>
+          </w:rPr>
+          <w:t>https://www.openstreetmap.org/stats/data_stats.html</w:t>
+        </w:r>
+      </w:hyperlink>
+    </w:p>
+    <w:p>
+      <w:pPr>
+        <w:rPr>
+          <w:lang w:val="en-US"/>
+        </w:rPr>
+      </w:pPr>
+      <w:hyperlink r:id="rId14" w:history="1">
+        <w:r>
+          <w:rPr>
+            <w:rStyle w:val="Hyperlink"/>
+            <w:lang w:val="en-US"/>
+          </w:rPr>
+          <w:t>http://wiki.openstreetmap.org/wiki/Stats</w:t>
         </w:r>
       </w:hyperlink>
     </w:p>
@@ -6629,6 +9045,119 @@
     </w:lvl>
   </w:abstractNum>
   <w:abstractNum w:abstractNumId="1" w15:restartNumberingAfterBreak="0">
+    <w:nsid w:val="169B66BD"/>
+    <w:multiLevelType w:val="hybridMultilevel"/>
+    <w:tmpl w:val="B7946086"/>
+    <w:lvl w:ilvl="0" w:tplc="04160001">
+      <w:start w:val="1"/>
+      <w:numFmt w:val="bullet"/>
+      <w:lvlText w:val=""/>
+      <w:lvlJc w:val="left"/>
+      <w:pPr>
+        <w:ind w:left="720" w:hanging="360"/>
+      </w:pPr>
+      <w:rPr>
+        <w:rFonts w:ascii="Symbol" w:hAnsi="Symbol" w:hint="default"/>
+      </w:rPr>
+    </w:lvl>
+    <w:lvl w:ilvl="1" w:tplc="04160003">
+      <w:start w:val="1"/>
+      <w:numFmt w:val="bullet"/>
+      <w:lvlText w:val="o"/>
+      <w:lvlJc w:val="left"/>
+      <w:pPr>
+        <w:ind w:left="1440" w:hanging="360"/>
+      </w:pPr>
+      <w:rPr>
+        <w:rFonts w:ascii="Courier New" w:hAnsi="Courier New" w:cs="Courier New" w:hint="default"/>
+      </w:rPr>
+    </w:lvl>
+    <w:lvl w:ilvl="2" w:tplc="04160005" w:tentative="1">
+      <w:start w:val="1"/>
+      <w:numFmt w:val="bullet"/>
+      <w:lvlText w:val=""/>
+      <w:lvlJc w:val="left"/>
+      <w:pPr>
+        <w:ind w:left="2160" w:hanging="360"/>
+      </w:pPr>
+      <w:rPr>
+        <w:rFonts w:ascii="Wingdings" w:hAnsi="Wingdings" w:hint="default"/>
+      </w:rPr>
+    </w:lvl>
+    <w:lvl w:ilvl="3" w:tplc="04160001" w:tentative="1">
+      <w:start w:val="1"/>
+      <w:numFmt w:val="bullet"/>
+      <w:lvlText w:val=""/>
+      <w:lvlJc w:val="left"/>
+      <w:pPr>
+        <w:ind w:left="2880" w:hanging="360"/>
+      </w:pPr>
+      <w:rPr>
+        <w:rFonts w:ascii="Symbol" w:hAnsi="Symbol" w:hint="default"/>
+      </w:rPr>
+    </w:lvl>
+    <w:lvl w:ilvl="4" w:tplc="04160003" w:tentative="1">
+      <w:start w:val="1"/>
+      <w:numFmt w:val="bullet"/>
+      <w:lvlText w:val="o"/>
+      <w:lvlJc w:val="left"/>
+      <w:pPr>
+        <w:ind w:left="3600" w:hanging="360"/>
+      </w:pPr>
+      <w:rPr>
+        <w:rFonts w:ascii="Courier New" w:hAnsi="Courier New" w:cs="Courier New" w:hint="default"/>
+      </w:rPr>
+    </w:lvl>
+    <w:lvl w:ilvl="5" w:tplc="04160005" w:tentative="1">
+      <w:start w:val="1"/>
+      <w:numFmt w:val="bullet"/>
+      <w:lvlText w:val=""/>
+      <w:lvlJc w:val="left"/>
+      <w:pPr>
+        <w:ind w:left="4320" w:hanging="360"/>
+      </w:pPr>
+      <w:rPr>
+        <w:rFonts w:ascii="Wingdings" w:hAnsi="Wingdings" w:hint="default"/>
+      </w:rPr>
+    </w:lvl>
+    <w:lvl w:ilvl="6" w:tplc="04160001" w:tentative="1">
+      <w:start w:val="1"/>
+      <w:numFmt w:val="bullet"/>
+      <w:lvlText w:val=""/>
+      <w:lvlJc w:val="left"/>
+      <w:pPr>
+        <w:ind w:left="5040" w:hanging="360"/>
+      </w:pPr>
+      <w:rPr>
+        <w:rFonts w:ascii="Symbol" w:hAnsi="Symbol" w:hint="default"/>
+      </w:rPr>
+    </w:lvl>
+    <w:lvl w:ilvl="7" w:tplc="04160003" w:tentative="1">
+      <w:start w:val="1"/>
+      <w:numFmt w:val="bullet"/>
+      <w:lvlText w:val="o"/>
+      <w:lvlJc w:val="left"/>
+      <w:pPr>
+        <w:ind w:left="5760" w:hanging="360"/>
+      </w:pPr>
+      <w:rPr>
+        <w:rFonts w:ascii="Courier New" w:hAnsi="Courier New" w:cs="Courier New" w:hint="default"/>
+      </w:rPr>
+    </w:lvl>
+    <w:lvl w:ilvl="8" w:tplc="04160005" w:tentative="1">
+      <w:start w:val="1"/>
+      <w:numFmt w:val="bullet"/>
+      <w:lvlText w:val=""/>
+      <w:lvlJc w:val="left"/>
+      <w:pPr>
+        <w:ind w:left="6480" w:hanging="360"/>
+      </w:pPr>
+      <w:rPr>
+        <w:rFonts w:ascii="Wingdings" w:hAnsi="Wingdings" w:hint="default"/>
+      </w:rPr>
+    </w:lvl>
+  </w:abstractNum>
+  <w:abstractNum w:abstractNumId="2" w15:restartNumberingAfterBreak="0">
     <w:nsid w:val="202F5942"/>
     <w:multiLevelType w:val="hybridMultilevel"/>
     <w:tmpl w:val="94AAACA0"/>
@@ -6714,10 +9243,10 @@
       </w:pPr>
     </w:lvl>
   </w:abstractNum>
-  <w:abstractNum w:abstractNumId="2" w15:restartNumberingAfterBreak="0">
+  <w:abstractNum w:abstractNumId="3" w15:restartNumberingAfterBreak="0">
     <w:nsid w:val="33ED4ECE"/>
     <w:multiLevelType w:val="hybridMultilevel"/>
-    <w:tmpl w:val="FB860ABE"/>
+    <w:tmpl w:val="8C8A15E8"/>
     <w:lvl w:ilvl="0" w:tplc="04160001">
       <w:start w:val="1"/>
       <w:numFmt w:val="bullet"/>
@@ -6827,7 +9356,7 @@
       </w:rPr>
     </w:lvl>
   </w:abstractNum>
-  <w:abstractNum w:abstractNumId="3" w15:restartNumberingAfterBreak="0">
+  <w:abstractNum w:abstractNumId="4" w15:restartNumberingAfterBreak="0">
     <w:nsid w:val="46921739"/>
     <w:multiLevelType w:val="hybridMultilevel"/>
     <w:tmpl w:val="292828B0"/>
@@ -6914,17 +9443,252 @@
       </w:pPr>
     </w:lvl>
   </w:abstractNum>
+  <w:abstractNum w:abstractNumId="5" w15:restartNumberingAfterBreak="0">
+    <w:nsid w:val="4B5F4160"/>
+    <w:multiLevelType w:val="hybridMultilevel"/>
+    <w:tmpl w:val="7B807470"/>
+    <w:lvl w:ilvl="0" w:tplc="04160001">
+      <w:start w:val="1"/>
+      <w:numFmt w:val="bullet"/>
+      <w:lvlText w:val=""/>
+      <w:lvlJc w:val="left"/>
+      <w:pPr>
+        <w:ind w:left="720" w:hanging="360"/>
+      </w:pPr>
+      <w:rPr>
+        <w:rFonts w:ascii="Symbol" w:hAnsi="Symbol" w:hint="default"/>
+      </w:rPr>
+    </w:lvl>
+    <w:lvl w:ilvl="1" w:tplc="04160003" w:tentative="1">
+      <w:start w:val="1"/>
+      <w:numFmt w:val="bullet"/>
+      <w:lvlText w:val="o"/>
+      <w:lvlJc w:val="left"/>
+      <w:pPr>
+        <w:ind w:left="1440" w:hanging="360"/>
+      </w:pPr>
+      <w:rPr>
+        <w:rFonts w:ascii="Courier New" w:hAnsi="Courier New" w:cs="Courier New" w:hint="default"/>
+      </w:rPr>
+    </w:lvl>
+    <w:lvl w:ilvl="2" w:tplc="04160005" w:tentative="1">
+      <w:start w:val="1"/>
+      <w:numFmt w:val="bullet"/>
+      <w:lvlText w:val=""/>
+      <w:lvlJc w:val="left"/>
+      <w:pPr>
+        <w:ind w:left="2160" w:hanging="360"/>
+      </w:pPr>
+      <w:rPr>
+        <w:rFonts w:ascii="Wingdings" w:hAnsi="Wingdings" w:hint="default"/>
+      </w:rPr>
+    </w:lvl>
+    <w:lvl w:ilvl="3" w:tplc="04160001" w:tentative="1">
+      <w:start w:val="1"/>
+      <w:numFmt w:val="bullet"/>
+      <w:lvlText w:val=""/>
+      <w:lvlJc w:val="left"/>
+      <w:pPr>
+        <w:ind w:left="2880" w:hanging="360"/>
+      </w:pPr>
+      <w:rPr>
+        <w:rFonts w:ascii="Symbol" w:hAnsi="Symbol" w:hint="default"/>
+      </w:rPr>
+    </w:lvl>
+    <w:lvl w:ilvl="4" w:tplc="04160003" w:tentative="1">
+      <w:start w:val="1"/>
+      <w:numFmt w:val="bullet"/>
+      <w:lvlText w:val="o"/>
+      <w:lvlJc w:val="left"/>
+      <w:pPr>
+        <w:ind w:left="3600" w:hanging="360"/>
+      </w:pPr>
+      <w:rPr>
+        <w:rFonts w:ascii="Courier New" w:hAnsi="Courier New" w:cs="Courier New" w:hint="default"/>
+      </w:rPr>
+    </w:lvl>
+    <w:lvl w:ilvl="5" w:tplc="04160005" w:tentative="1">
+      <w:start w:val="1"/>
+      <w:numFmt w:val="bullet"/>
+      <w:lvlText w:val=""/>
+      <w:lvlJc w:val="left"/>
+      <w:pPr>
+        <w:ind w:left="4320" w:hanging="360"/>
+      </w:pPr>
+      <w:rPr>
+        <w:rFonts w:ascii="Wingdings" w:hAnsi="Wingdings" w:hint="default"/>
+      </w:rPr>
+    </w:lvl>
+    <w:lvl w:ilvl="6" w:tplc="04160001" w:tentative="1">
+      <w:start w:val="1"/>
+      <w:numFmt w:val="bullet"/>
+      <w:lvlText w:val=""/>
+      <w:lvlJc w:val="left"/>
+      <w:pPr>
+        <w:ind w:left="5040" w:hanging="360"/>
+      </w:pPr>
+      <w:rPr>
+        <w:rFonts w:ascii="Symbol" w:hAnsi="Symbol" w:hint="default"/>
+      </w:rPr>
+    </w:lvl>
+    <w:lvl w:ilvl="7" w:tplc="04160003" w:tentative="1">
+      <w:start w:val="1"/>
+      <w:numFmt w:val="bullet"/>
+      <w:lvlText w:val="o"/>
+      <w:lvlJc w:val="left"/>
+      <w:pPr>
+        <w:ind w:left="5760" w:hanging="360"/>
+      </w:pPr>
+      <w:rPr>
+        <w:rFonts w:ascii="Courier New" w:hAnsi="Courier New" w:cs="Courier New" w:hint="default"/>
+      </w:rPr>
+    </w:lvl>
+    <w:lvl w:ilvl="8" w:tplc="04160005" w:tentative="1">
+      <w:start w:val="1"/>
+      <w:numFmt w:val="bullet"/>
+      <w:lvlText w:val=""/>
+      <w:lvlJc w:val="left"/>
+      <w:pPr>
+        <w:ind w:left="6480" w:hanging="360"/>
+      </w:pPr>
+      <w:rPr>
+        <w:rFonts w:ascii="Wingdings" w:hAnsi="Wingdings" w:hint="default"/>
+      </w:rPr>
+    </w:lvl>
+  </w:abstractNum>
+  <w:abstractNum w:abstractNumId="6" w15:restartNumberingAfterBreak="0">
+    <w:nsid w:val="6A32600A"/>
+    <w:multiLevelType w:val="hybridMultilevel"/>
+    <w:tmpl w:val="64DCE53A"/>
+    <w:lvl w:ilvl="0" w:tplc="04160001">
+      <w:start w:val="1"/>
+      <w:numFmt w:val="bullet"/>
+      <w:lvlText w:val=""/>
+      <w:lvlJc w:val="left"/>
+      <w:pPr>
+        <w:ind w:left="720" w:hanging="360"/>
+      </w:pPr>
+      <w:rPr>
+        <w:rFonts w:ascii="Symbol" w:hAnsi="Symbol" w:hint="default"/>
+      </w:rPr>
+    </w:lvl>
+    <w:lvl w:ilvl="1" w:tplc="04160003" w:tentative="1">
+      <w:start w:val="1"/>
+      <w:numFmt w:val="bullet"/>
+      <w:lvlText w:val="o"/>
+      <w:lvlJc w:val="left"/>
+      <w:pPr>
+        <w:ind w:left="1440" w:hanging="360"/>
+      </w:pPr>
+      <w:rPr>
+        <w:rFonts w:ascii="Courier New" w:hAnsi="Courier New" w:cs="Courier New" w:hint="default"/>
+      </w:rPr>
+    </w:lvl>
+    <w:lvl w:ilvl="2" w:tplc="04160005" w:tentative="1">
+      <w:start w:val="1"/>
+      <w:numFmt w:val="bullet"/>
+      <w:lvlText w:val=""/>
+      <w:lvlJc w:val="left"/>
+      <w:pPr>
+        <w:ind w:left="2160" w:hanging="360"/>
+      </w:pPr>
+      <w:rPr>
+        <w:rFonts w:ascii="Wingdings" w:hAnsi="Wingdings" w:hint="default"/>
+      </w:rPr>
+    </w:lvl>
+    <w:lvl w:ilvl="3" w:tplc="04160001" w:tentative="1">
+      <w:start w:val="1"/>
+      <w:numFmt w:val="bullet"/>
+      <w:lvlText w:val=""/>
+      <w:lvlJc w:val="left"/>
+      <w:pPr>
+        <w:ind w:left="2880" w:hanging="360"/>
+      </w:pPr>
+      <w:rPr>
+        <w:rFonts w:ascii="Symbol" w:hAnsi="Symbol" w:hint="default"/>
+      </w:rPr>
+    </w:lvl>
+    <w:lvl w:ilvl="4" w:tplc="04160003" w:tentative="1">
+      <w:start w:val="1"/>
+      <w:numFmt w:val="bullet"/>
+      <w:lvlText w:val="o"/>
+      <w:lvlJc w:val="left"/>
+      <w:pPr>
+        <w:ind w:left="3600" w:hanging="360"/>
+      </w:pPr>
+      <w:rPr>
+        <w:rFonts w:ascii="Courier New" w:hAnsi="Courier New" w:cs="Courier New" w:hint="default"/>
+      </w:rPr>
+    </w:lvl>
+    <w:lvl w:ilvl="5" w:tplc="04160005" w:tentative="1">
+      <w:start w:val="1"/>
+      <w:numFmt w:val="bullet"/>
+      <w:lvlText w:val=""/>
+      <w:lvlJc w:val="left"/>
+      <w:pPr>
+        <w:ind w:left="4320" w:hanging="360"/>
+      </w:pPr>
+      <w:rPr>
+        <w:rFonts w:ascii="Wingdings" w:hAnsi="Wingdings" w:hint="default"/>
+      </w:rPr>
+    </w:lvl>
+    <w:lvl w:ilvl="6" w:tplc="04160001" w:tentative="1">
+      <w:start w:val="1"/>
+      <w:numFmt w:val="bullet"/>
+      <w:lvlText w:val=""/>
+      <w:lvlJc w:val="left"/>
+      <w:pPr>
+        <w:ind w:left="5040" w:hanging="360"/>
+      </w:pPr>
+      <w:rPr>
+        <w:rFonts w:ascii="Symbol" w:hAnsi="Symbol" w:hint="default"/>
+      </w:rPr>
+    </w:lvl>
+    <w:lvl w:ilvl="7" w:tplc="04160003" w:tentative="1">
+      <w:start w:val="1"/>
+      <w:numFmt w:val="bullet"/>
+      <w:lvlText w:val="o"/>
+      <w:lvlJc w:val="left"/>
+      <w:pPr>
+        <w:ind w:left="5760" w:hanging="360"/>
+      </w:pPr>
+      <w:rPr>
+        <w:rFonts w:ascii="Courier New" w:hAnsi="Courier New" w:cs="Courier New" w:hint="default"/>
+      </w:rPr>
+    </w:lvl>
+    <w:lvl w:ilvl="8" w:tplc="04160005" w:tentative="1">
+      <w:start w:val="1"/>
+      <w:numFmt w:val="bullet"/>
+      <w:lvlText w:val=""/>
+      <w:lvlJc w:val="left"/>
+      <w:pPr>
+        <w:ind w:left="6480" w:hanging="360"/>
+      </w:pPr>
+      <w:rPr>
+        <w:rFonts w:ascii="Wingdings" w:hAnsi="Wingdings" w:hint="default"/>
+      </w:rPr>
+    </w:lvl>
+  </w:abstractNum>
   <w:num w:numId="1">
-    <w:abstractNumId w:val="1"/>
+    <w:abstractNumId w:val="2"/>
   </w:num>
   <w:num w:numId="2">
-    <w:abstractNumId w:val="2"/>
+    <w:abstractNumId w:val="3"/>
   </w:num>
   <w:num w:numId="3">
-    <w:abstractNumId w:val="3"/>
+    <w:abstractNumId w:val="4"/>
   </w:num>
   <w:num w:numId="4">
     <w:abstractNumId w:val="0"/>
+  </w:num>
+  <w:num w:numId="5">
+    <w:abstractNumId w:val="5"/>
+  </w:num>
+  <w:num w:numId="6">
+    <w:abstractNumId w:val="1"/>
+  </w:num>
+  <w:num w:numId="7">
+    <w:abstractNumId w:val="6"/>
   </w:num>
 </w:numbering>
 </file>
@@ -7515,555 +10279,38 @@
       <w:lang w:val="en-US"/>
     </w:rPr>
   </w:style>
-</w:styles>
-</file>
-
-<file path=word/glossary/document.xml><?xml version="1.0" encoding="utf-8"?>
-<w:glossaryDocument xmlns:wpc="http://schemas.microsoft.com/office/word/2010/wordprocessingCanvas" xmlns:mc="http://schemas.openxmlformats.org/markup-compatibility/2006" xmlns:o="urn:schemas-microsoft-com:office:office" xmlns:r="http://schemas.openxmlformats.org/officeDocument/2006/relationships" xmlns:m="http://schemas.openxmlformats.org/officeDocument/2006/math" xmlns:v="urn:schemas-microsoft-com:vml" xmlns:wp14="http://schemas.microsoft.com/office/word/2010/wordprocessingDrawing" xmlns:wp="http://schemas.openxmlformats.org/drawingml/2006/wordprocessingDrawing" xmlns:w10="urn:schemas-microsoft-com:office:word" xmlns:w="http://schemas.openxmlformats.org/wordprocessingml/2006/main" xmlns:w14="http://schemas.microsoft.com/office/word/2010/wordml" xmlns:w15="http://schemas.microsoft.com/office/word/2012/wordml" xmlns:wpg="http://schemas.microsoft.com/office/word/2010/wordprocessingGroup" xmlns:wpi="http://schemas.microsoft.com/office/word/2010/wordprocessingInk" xmlns:wne="http://schemas.microsoft.com/office/word/2006/wordml" xmlns:wps="http://schemas.microsoft.com/office/word/2010/wordprocessingShape" mc:Ignorable="w14 w15 wp14"/>
-</file>
-
-<file path=word/glossary/fontTable.xml><?xml version="1.0" encoding="utf-8"?>
-<w:fonts xmlns:mc="http://schemas.openxmlformats.org/markup-compatibility/2006" xmlns:r="http://schemas.openxmlformats.org/officeDocument/2006/relationships" xmlns:w="http://schemas.openxmlformats.org/wordprocessingml/2006/main" xmlns:w14="http://schemas.microsoft.com/office/word/2010/wordml" xmlns:w15="http://schemas.microsoft.com/office/word/2012/wordml" mc:Ignorable="w14 w15">
-  <w:font w:name="Times New Roman">
-    <w:panose1 w:val="02020603050405020304"/>
-    <w:charset w:val="00"/>
-    <w:family w:val="roman"/>
-    <w:pitch w:val="variable"/>
-    <w:sig w:usb0="E0002EFF" w:usb1="C000785B" w:usb2="00000009" w:usb3="00000000" w:csb0="000001FF" w:csb1="00000000"/>
-  </w:font>
-  <w:font w:name="Symbol">
-    <w:panose1 w:val="05050102010706020507"/>
-    <w:charset w:val="02"/>
-    <w:family w:val="roman"/>
-    <w:pitch w:val="variable"/>
-    <w:sig w:usb0="00000000" w:usb1="10000000" w:usb2="00000000" w:usb3="00000000" w:csb0="80000000" w:csb1="00000000"/>
-  </w:font>
-  <w:font w:name="Courier New">
-    <w:panose1 w:val="02070309020205020404"/>
-    <w:charset w:val="00"/>
-    <w:family w:val="modern"/>
-    <w:pitch w:val="fixed"/>
-    <w:sig w:usb0="E0002EFF" w:usb1="C0007843" w:usb2="00000009" w:usb3="00000000" w:csb0="000001FF" w:csb1="00000000"/>
-  </w:font>
-  <w:font w:name="Wingdings">
-    <w:panose1 w:val="05000000000000000000"/>
-    <w:charset w:val="02"/>
-    <w:family w:val="auto"/>
-    <w:pitch w:val="variable"/>
-    <w:sig w:usb0="00000000" w:usb1="10000000" w:usb2="00000000" w:usb3="00000000" w:csb0="80000000" w:csb1="00000000"/>
-  </w:font>
-  <w:font w:name="Calibri">
-    <w:panose1 w:val="020F0502020204030204"/>
-    <w:charset w:val="00"/>
-    <w:family w:val="swiss"/>
-    <w:pitch w:val="variable"/>
-    <w:sig w:usb0="E0002AFF" w:usb1="C000247B" w:usb2="00000009" w:usb3="00000000" w:csb0="000001FF" w:csb1="00000000"/>
-  </w:font>
-  <w:font w:name="Trebuchet MS">
-    <w:panose1 w:val="020B0603020202020204"/>
-    <w:charset w:val="00"/>
-    <w:family w:val="swiss"/>
-    <w:pitch w:val="variable"/>
-    <w:sig w:usb0="00000687" w:usb1="00000000" w:usb2="00000000" w:usb3="00000000" w:csb0="0000009F" w:csb1="00000000"/>
-  </w:font>
-  <w:font w:name="Consolas">
-    <w:panose1 w:val="020B0609020204030204"/>
-    <w:charset w:val="00"/>
-    <w:family w:val="modern"/>
-    <w:pitch w:val="fixed"/>
-    <w:sig w:usb0="E00006FF" w:usb1="0000FCFF" w:usb2="00000001" w:usb3="00000000" w:csb0="0000019F" w:csb1="00000000"/>
-  </w:font>
-  <w:font w:name="Calibri Light">
-    <w:panose1 w:val="020F0302020204030204"/>
-    <w:charset w:val="00"/>
-    <w:family w:val="swiss"/>
-    <w:pitch w:val="variable"/>
-    <w:sig w:usb0="E0002AFF" w:usb1="C000247B" w:usb2="00000009" w:usb3="00000000" w:csb0="000001FF" w:csb1="00000000"/>
-  </w:font>
-</w:fonts>
-</file>
-
-<file path=word/glossary/settings.xml><?xml version="1.0" encoding="utf-8"?>
-<w:settings xmlns:mc="http://schemas.openxmlformats.org/markup-compatibility/2006" xmlns:o="urn:schemas-microsoft-com:office:office" xmlns:r="http://schemas.openxmlformats.org/officeDocument/2006/relationships" xmlns:m="http://schemas.openxmlformats.org/officeDocument/2006/math" xmlns:v="urn:schemas-microsoft-com:vml" xmlns:w10="urn:schemas-microsoft-com:office:word" xmlns:w="http://schemas.openxmlformats.org/wordprocessingml/2006/main" xmlns:w14="http://schemas.microsoft.com/office/word/2010/wordml" xmlns:w15="http://schemas.microsoft.com/office/word/2012/wordml" xmlns:sl="http://schemas.openxmlformats.org/schemaLibrary/2006/main" mc:Ignorable="w14 w15">
-  <w:view w:val="normal"/>
-  <w:defaultTabStop w:val="708"/>
-  <w:hyphenationZone w:val="425"/>
-  <w:characterSpacingControl w:val="doNotCompress"/>
-  <w:compat>
-    <w:useFELayout/>
-    <w:compatSetting w:name="compatibilityMode" w:uri="http://schemas.microsoft.com/office/word" w:val="15"/>
-    <w:compatSetting w:name="overrideTableStyleFontSizeAndJustification" w:uri="http://schemas.microsoft.com/office/word" w:val="1"/>
-    <w:compatSetting w:name="enableOpenTypeFeatures" w:uri="http://schemas.microsoft.com/office/word" w:val="1"/>
-    <w:compatSetting w:name="doNotFlipMirrorIndents" w:uri="http://schemas.microsoft.com/office/word" w:val="1"/>
-    <w:compatSetting w:name="differentiateMultirowTableHeaders" w:uri="http://schemas.microsoft.com/office/word" w:val="1"/>
-  </w:compat>
-  <w:rsids>
-    <w:rsidRoot w:val="00123C96"/>
-    <w:rsid w:val="00123C96"/>
-    <w:rsid w:val="00913815"/>
-  </w:rsids>
-  <m:mathPr>
-    <m:mathFont m:val="Cambria Math"/>
-    <m:brkBin m:val="before"/>
-    <m:brkBinSub m:val="--"/>
-    <m:smallFrac m:val="0"/>
-    <m:dispDef/>
-    <m:lMargin m:val="0"/>
-    <m:rMargin m:val="0"/>
-    <m:defJc m:val="centerGroup"/>
-    <m:wrapIndent m:val="1440"/>
-    <m:intLim m:val="subSup"/>
-    <m:naryLim m:val="undOvr"/>
-  </m:mathPr>
-  <w:themeFontLang w:val="pt-BR"/>
-  <w:clrSchemeMapping w:bg1="light1" w:t1="dark1" w:bg2="light2" w:t2="dark2" w:accent1="accent1" w:accent2="accent2" w:accent3="accent3" w:accent4="accent4" w:accent5="accent5" w:accent6="accent6" w:hyperlink="hyperlink" w:followedHyperlink="followedHyperlink"/>
-  <w:decimalSymbol w:val=","/>
-  <w:listSeparator w:val=";"/>
-  <w15:chartTrackingRefBased/>
-</w:settings>
-</file>
-
-<file path=word/glossary/styles.xml><?xml version="1.0" encoding="utf-8"?>
-<w:styles xmlns:mc="http://schemas.openxmlformats.org/markup-compatibility/2006" xmlns:r="http://schemas.openxmlformats.org/officeDocument/2006/relationships" xmlns:w="http://schemas.openxmlformats.org/wordprocessingml/2006/main" xmlns:w14="http://schemas.microsoft.com/office/word/2010/wordml" xmlns:w15="http://schemas.microsoft.com/office/word/2012/wordml" mc:Ignorable="w14 w15">
-  <w:docDefaults>
-    <w:rPrDefault>
-      <w:rPr>
-        <w:rFonts w:asciiTheme="minorHAnsi" w:eastAsiaTheme="minorEastAsia" w:hAnsiTheme="minorHAnsi" w:cstheme="minorBidi"/>
-        <w:sz w:val="22"/>
-        <w:szCs w:val="22"/>
-        <w:lang w:val="pt-BR" w:eastAsia="pt-BR" w:bidi="ar-SA"/>
-      </w:rPr>
-    </w:rPrDefault>
-    <w:pPrDefault>
-      <w:pPr>
-        <w:spacing w:after="160" w:line="259" w:lineRule="auto"/>
-      </w:pPr>
-    </w:pPrDefault>
-  </w:docDefaults>
-  <w:latentStyles w:defLockedState="0" w:defUIPriority="99" w:defSemiHidden="0" w:defUnhideWhenUsed="0" w:defQFormat="0" w:count="371">
-    <w:lsdException w:name="Normal" w:uiPriority="0" w:qFormat="1"/>
-    <w:lsdException w:name="heading 1" w:uiPriority="9" w:qFormat="1"/>
-    <w:lsdException w:name="heading 2" w:semiHidden="1" w:uiPriority="9" w:unhideWhenUsed="1" w:qFormat="1"/>
-    <w:lsdException w:name="heading 3" w:semiHidden="1" w:uiPriority="9" w:unhideWhenUsed="1" w:qFormat="1"/>
-    <w:lsdException w:name="heading 4" w:semiHidden="1" w:uiPriority="9" w:unhideWhenUsed="1" w:qFormat="1"/>
-    <w:lsdException w:name="heading 5" w:semiHidden="1" w:uiPriority="9" w:unhideWhenUsed="1" w:qFormat="1"/>
-    <w:lsdException w:name="heading 6" w:semiHidden="1" w:uiPriority="9" w:unhideWhenUsed="1" w:qFormat="1"/>
-    <w:lsdException w:name="heading 7" w:semiHidden="1" w:uiPriority="9" w:unhideWhenUsed="1" w:qFormat="1"/>
-    <w:lsdException w:name="heading 8" w:semiHidden="1" w:uiPriority="9" w:unhideWhenUsed="1" w:qFormat="1"/>
-    <w:lsdException w:name="heading 9" w:semiHidden="1" w:uiPriority="9" w:unhideWhenUsed="1" w:qFormat="1"/>
-    <w:lsdException w:name="index 1" w:semiHidden="1" w:unhideWhenUsed="1"/>
-    <w:lsdException w:name="index 2" w:semiHidden="1" w:unhideWhenUsed="1"/>
-    <w:lsdException w:name="index 3" w:semiHidden="1" w:unhideWhenUsed="1"/>
-    <w:lsdException w:name="index 4" w:semiHidden="1" w:unhideWhenUsed="1"/>
-    <w:lsdException w:name="index 5" w:semiHidden="1" w:unhideWhenUsed="1"/>
-    <w:lsdException w:name="index 6" w:semiHidden="1" w:unhideWhenUsed="1"/>
-    <w:lsdException w:name="index 7" w:semiHidden="1" w:unhideWhenUsed="1"/>
-    <w:lsdException w:name="index 8" w:semiHidden="1" w:unhideWhenUsed="1"/>
-    <w:lsdException w:name="index 9" w:semiHidden="1" w:unhideWhenUsed="1"/>
-    <w:lsdException w:name="toc 1" w:semiHidden="1" w:uiPriority="39" w:unhideWhenUsed="1"/>
-    <w:lsdException w:name="toc 2" w:semiHidden="1" w:uiPriority="39" w:unhideWhenUsed="1"/>
-    <w:lsdException w:name="toc 3" w:semiHidden="1" w:uiPriority="39" w:unhideWhenUsed="1"/>
-    <w:lsdException w:name="toc 4" w:semiHidden="1" w:uiPriority="39" w:unhideWhenUsed="1"/>
-    <w:lsdException w:name="toc 5" w:semiHidden="1" w:uiPriority="39" w:unhideWhenUsed="1"/>
-    <w:lsdException w:name="toc 6" w:semiHidden="1" w:uiPriority="39" w:unhideWhenUsed="1"/>
-    <w:lsdException w:name="toc 7" w:semiHidden="1" w:uiPriority="39" w:unhideWhenUsed="1"/>
-    <w:lsdException w:name="toc 8" w:semiHidden="1" w:uiPriority="39" w:unhideWhenUsed="1"/>
-    <w:lsdException w:name="toc 9" w:semiHidden="1" w:uiPriority="39" w:unhideWhenUsed="1"/>
-    <w:lsdException w:name="Normal Indent" w:semiHidden="1" w:unhideWhenUsed="1"/>
-    <w:lsdException w:name="footnote text" w:semiHidden="1" w:unhideWhenUsed="1"/>
-    <w:lsdException w:name="annotation text" w:semiHidden="1" w:unhideWhenUsed="1"/>
-    <w:lsdException w:name="header" w:semiHidden="1" w:unhideWhenUsed="1"/>
-    <w:lsdException w:name="footer" w:semiHidden="1" w:unhideWhenUsed="1"/>
-    <w:lsdException w:name="index heading" w:semiHidden="1" w:unhideWhenUsed="1"/>
-    <w:lsdException w:name="caption" w:semiHidden="1" w:uiPriority="35" w:unhideWhenUsed="1" w:qFormat="1"/>
-    <w:lsdException w:name="table of figures" w:semiHidden="1" w:unhideWhenUsed="1"/>
-    <w:lsdException w:name="envelope address" w:semiHidden="1" w:unhideWhenUsed="1"/>
-    <w:lsdException w:name="envelope return" w:semiHidden="1" w:unhideWhenUsed="1"/>
-    <w:lsdException w:name="footnote reference" w:semiHidden="1" w:unhideWhenUsed="1"/>
-    <w:lsdException w:name="annotation reference" w:semiHidden="1" w:unhideWhenUsed="1"/>
-    <w:lsdException w:name="line number" w:semiHidden="1" w:unhideWhenUsed="1"/>
-    <w:lsdException w:name="page number" w:semiHidden="1" w:unhideWhenUsed="1"/>
-    <w:lsdException w:name="endnote reference" w:semiHidden="1" w:unhideWhenUsed="1"/>
-    <w:lsdException w:name="endnote text" w:semiHidden="1" w:unhideWhenUsed="1"/>
-    <w:lsdException w:name="table of authorities" w:semiHidden="1" w:unhideWhenUsed="1"/>
-    <w:lsdException w:name="macro" w:semiHidden="1" w:unhideWhenUsed="1"/>
-    <w:lsdException w:name="toa heading" w:semiHidden="1" w:unhideWhenUsed="1"/>
-    <w:lsdException w:name="List" w:semiHidden="1" w:unhideWhenUsed="1"/>
-    <w:lsdException w:name="List Bullet" w:semiHidden="1" w:unhideWhenUsed="1"/>
-    <w:lsdException w:name="List Number" w:semiHidden="1" w:unhideWhenUsed="1"/>
-    <w:lsdException w:name="List 2" w:semiHidden="1" w:unhideWhenUsed="1"/>
-    <w:lsdException w:name="List 3" w:semiHidden="1" w:unhideWhenUsed="1"/>
-    <w:lsdException w:name="List 4" w:semiHidden="1" w:unhideWhenUsed="1"/>
-    <w:lsdException w:name="List 5" w:semiHidden="1" w:unhideWhenUsed="1"/>
-    <w:lsdException w:name="List Bullet 2" w:semiHidden="1" w:unhideWhenUsed="1"/>
-    <w:lsdException w:name="List Bullet 3" w:semiHidden="1" w:unhideWhenUsed="1"/>
-    <w:lsdException w:name="List Bullet 4" w:semiHidden="1" w:unhideWhenUsed="1"/>
-    <w:lsdException w:name="List Bullet 5" w:semiHidden="1" w:unhideWhenUsed="1"/>
-    <w:lsdException w:name="List Number 2" w:semiHidden="1" w:unhideWhenUsed="1"/>
-    <w:lsdException w:name="List Number 3" w:semiHidden="1" w:unhideWhenUsed="1"/>
-    <w:lsdException w:name="List Number 4" w:semiHidden="1" w:unhideWhenUsed="1"/>
-    <w:lsdException w:name="List Number 5" w:semiHidden="1" w:unhideWhenUsed="1"/>
-    <w:lsdException w:name="Title" w:uiPriority="10" w:qFormat="1"/>
-    <w:lsdException w:name="Closing" w:semiHidden="1" w:unhideWhenUsed="1"/>
-    <w:lsdException w:name="Signature" w:semiHidden="1" w:unhideWhenUsed="1"/>
-    <w:lsdException w:name="Default Paragraph Font" w:semiHidden="1" w:uiPriority="1" w:unhideWhenUsed="1"/>
-    <w:lsdException w:name="Body Text" w:semiHidden="1" w:unhideWhenUsed="1"/>
-    <w:lsdException w:name="Body Text Indent" w:semiHidden="1" w:unhideWhenUsed="1"/>
-    <w:lsdException w:name="List Continue" w:semiHidden="1" w:unhideWhenUsed="1"/>
-    <w:lsdException w:name="List Continue 2" w:semiHidden="1" w:unhideWhenUsed="1"/>
-    <w:lsdException w:name="List Continue 3" w:semiHidden="1" w:unhideWhenUsed="1"/>
-    <w:lsdException w:name="List Continue 4" w:semiHidden="1" w:unhideWhenUsed="1"/>
-    <w:lsdException w:name="List Continue 5" w:semiHidden="1" w:unhideWhenUsed="1"/>
-    <w:lsdException w:name="Message Header" w:semiHidden="1" w:unhideWhenUsed="1"/>
-    <w:lsdException w:name="Subtitle" w:uiPriority="11" w:qFormat="1"/>
-    <w:lsdException w:name="Salutation" w:semiHidden="1" w:unhideWhenUsed="1"/>
-    <w:lsdException w:name="Date" w:semiHidden="1" w:unhideWhenUsed="1"/>
-    <w:lsdException w:name="Body Text First Indent" w:semiHidden="1" w:unhideWhenUsed="1"/>
-    <w:lsdException w:name="Body Text First Indent 2" w:semiHidden="1" w:unhideWhenUsed="1"/>
-    <w:lsdException w:name="Note Heading" w:semiHidden="1" w:unhideWhenUsed="1"/>
-    <w:lsdException w:name="Body Text 2" w:semiHidden="1" w:unhideWhenUsed="1"/>
-    <w:lsdException w:name="Body Text 3" w:semiHidden="1" w:unhideWhenUsed="1"/>
-    <w:lsdException w:name="Body Text Indent 2" w:semiHidden="1" w:unhideWhenUsed="1"/>
-    <w:lsdException w:name="Body Text Indent 3" w:semiHidden="1" w:unhideWhenUsed="1"/>
-    <w:lsdException w:name="Block Text" w:semiHidden="1" w:unhideWhenUsed="1"/>
-    <w:lsdException w:name="Hyperlink" w:semiHidden="1" w:unhideWhenUsed="1"/>
-    <w:lsdException w:name="FollowedHyperlink" w:semiHidden="1" w:unhideWhenUsed="1"/>
-    <w:lsdException w:name="Strong" w:uiPriority="22" w:qFormat="1"/>
-    <w:lsdException w:name="Emphasis" w:uiPriority="20" w:qFormat="1"/>
-    <w:lsdException w:name="Document Map" w:semiHidden="1" w:unhideWhenUsed="1"/>
-    <w:lsdException w:name="Plain Text" w:semiHidden="1" w:unhideWhenUsed="1"/>
-    <w:lsdException w:name="E-mail Signature" w:semiHidden="1" w:unhideWhenUsed="1"/>
-    <w:lsdException w:name="HTML Top of Form" w:semiHidden="1" w:unhideWhenUsed="1"/>
-    <w:lsdException w:name="HTML Bottom of Form" w:semiHidden="1" w:unhideWhenUsed="1"/>
-    <w:lsdException w:name="Normal (Web)" w:semiHidden="1" w:unhideWhenUsed="1"/>
-    <w:lsdException w:name="HTML Acronym" w:semiHidden="1" w:unhideWhenUsed="1"/>
-    <w:lsdException w:name="HTML Address" w:semiHidden="1" w:unhideWhenUsed="1"/>
-    <w:lsdException w:name="HTML Cite" w:semiHidden="1" w:unhideWhenUsed="1"/>
-    <w:lsdException w:name="HTML Code" w:semiHidden="1" w:unhideWhenUsed="1"/>
-    <w:lsdException w:name="HTML Definition" w:semiHidden="1" w:unhideWhenUsed="1"/>
-    <w:lsdException w:name="HTML Keyboard" w:semiHidden="1" w:unhideWhenUsed="1"/>
-    <w:lsdException w:name="HTML Preformatted" w:semiHidden="1" w:unhideWhenUsed="1"/>
-    <w:lsdException w:name="HTML Sample" w:semiHidden="1" w:unhideWhenUsed="1"/>
-    <w:lsdException w:name="HTML Typewriter" w:semiHidden="1" w:unhideWhenUsed="1"/>
-    <w:lsdException w:name="HTML Variable" w:semiHidden="1" w:unhideWhenUsed="1"/>
-    <w:lsdException w:name="Normal Table" w:semiHidden="1" w:unhideWhenUsed="1"/>
-    <w:lsdException w:name="annotation subject" w:semiHidden="1" w:unhideWhenUsed="1"/>
-    <w:lsdException w:name="No List" w:semiHidden="1" w:unhideWhenUsed="1"/>
-    <w:lsdException w:name="Outline List 1" w:semiHidden="1" w:unhideWhenUsed="1"/>
-    <w:lsdException w:name="Outline List 2" w:semiHidden="1" w:unhideWhenUsed="1"/>
-    <w:lsdException w:name="Outline List 3" w:semiHidden="1" w:unhideWhenUsed="1"/>
-    <w:lsdException w:name="Table Simple 1" w:semiHidden="1" w:unhideWhenUsed="1"/>
-    <w:lsdException w:name="Table Simple 2" w:semiHidden="1" w:unhideWhenUsed="1"/>
-    <w:lsdException w:name="Table Simple 3" w:semiHidden="1" w:unhideWhenUsed="1"/>
-    <w:lsdException w:name="Table Classic 1" w:semiHidden="1" w:unhideWhenUsed="1"/>
-    <w:lsdException w:name="Table Classic 2" w:semiHidden="1" w:unhideWhenUsed="1"/>
-    <w:lsdException w:name="Table Classic 3" w:semiHidden="1" w:unhideWhenUsed="1"/>
-    <w:lsdException w:name="Table Classic 4" w:semiHidden="1" w:unhideWhenUsed="1"/>
-    <w:lsdException w:name="Table Colorful 1" w:semiHidden="1" w:unhideWhenUsed="1"/>
-    <w:lsdException w:name="Table Colorful 2" w:semiHidden="1" w:unhideWhenUsed="1"/>
-    <w:lsdException w:name="Table Colorful 3" w:semiHidden="1" w:unhideWhenUsed="1"/>
-    <w:lsdException w:name="Table Columns 1" w:semiHidden="1" w:unhideWhenUsed="1"/>
-    <w:lsdException w:name="Table Columns 2" w:semiHidden="1" w:unhideWhenUsed="1"/>
-    <w:lsdException w:name="Table Columns 3" w:semiHidden="1" w:unhideWhenUsed="1"/>
-    <w:lsdException w:name="Table Columns 4" w:semiHidden="1" w:unhideWhenUsed="1"/>
-    <w:lsdException w:name="Table Columns 5" w:semiHidden="1" w:unhideWhenUsed="1"/>
-    <w:lsdException w:name="Table Grid 1" w:semiHidden="1" w:unhideWhenUsed="1"/>
-    <w:lsdException w:name="Table Grid 2" w:semiHidden="1" w:unhideWhenUsed="1"/>
-    <w:lsdException w:name="Table Grid 3" w:semiHidden="1" w:unhideWhenUsed="1"/>
-    <w:lsdException w:name="Table Grid 4" w:semiHidden="1" w:unhideWhenUsed="1"/>
-    <w:lsdException w:name="Table Grid 5" w:semiHidden="1" w:unhideWhenUsed="1"/>
-    <w:lsdException w:name="Table Grid 6" w:semiHidden="1" w:unhideWhenUsed="1"/>
-    <w:lsdException w:name="Table Grid 7" w:semiHidden="1" w:unhideWhenUsed="1"/>
-    <w:lsdException w:name="Table Grid 8" w:semiHidden="1" w:unhideWhenUsed="1"/>
-    <w:lsdException w:name="Table List 1" w:semiHidden="1" w:unhideWhenUsed="1"/>
-    <w:lsdException w:name="Table List 2" w:semiHidden="1" w:unhideWhenUsed="1"/>
-    <w:lsdException w:name="Table List 3" w:semiHidden="1" w:unhideWhenUsed="1"/>
-    <w:lsdException w:name="Table List 4" w:semiHidden="1" w:unhideWhenUsed="1"/>
-    <w:lsdException w:name="Table List 5" w:semiHidden="1" w:unhideWhenUsed="1"/>
-    <w:lsdException w:name="Table List 6" w:semiHidden="1" w:unhideWhenUsed="1"/>
-    <w:lsdException w:name="Table List 7" w:semiHidden="1" w:unhideWhenUsed="1"/>
-    <w:lsdException w:name="Table List 8" w:semiHidden="1" w:unhideWhenUsed="1"/>
-    <w:lsdException w:name="Table 3D effects 1" w:semiHidden="1" w:unhideWhenUsed="1"/>
-    <w:lsdException w:name="Table 3D effects 2" w:semiHidden="1" w:unhideWhenUsed="1"/>
-    <w:lsdException w:name="Table 3D effects 3" w:semiHidden="1" w:unhideWhenUsed="1"/>
-    <w:lsdException w:name="Table Contemporary" w:semiHidden="1" w:unhideWhenUsed="1"/>
-    <w:lsdException w:name="Table Elegant" w:semiHidden="1" w:unhideWhenUsed="1"/>
-    <w:lsdException w:name="Table Professional" w:semiHidden="1" w:unhideWhenUsed="1"/>
-    <w:lsdException w:name="Table Subtle 1" w:semiHidden="1" w:unhideWhenUsed="1"/>
-    <w:lsdException w:name="Table Subtle 2" w:semiHidden="1" w:unhideWhenUsed="1"/>
-    <w:lsdException w:name="Table Web 1" w:semiHidden="1" w:unhideWhenUsed="1"/>
-    <w:lsdException w:name="Table Web 2" w:semiHidden="1" w:unhideWhenUsed="1"/>
-    <w:lsdException w:name="Table Web 3" w:semiHidden="1" w:unhideWhenUsed="1"/>
-    <w:lsdException w:name="Balloon Text" w:semiHidden="1" w:unhideWhenUsed="1"/>
-    <w:lsdException w:name="Table Grid" w:uiPriority="39"/>
-    <w:lsdException w:name="Table Theme" w:semiHidden="1" w:unhideWhenUsed="1"/>
-    <w:lsdException w:name="Placeholder Text" w:semiHidden="1"/>
-    <w:lsdException w:name="No Spacing" w:uiPriority="1" w:qFormat="1"/>
-    <w:lsdException w:name="Light Shading" w:uiPriority="60"/>
-    <w:lsdException w:name="Light List" w:uiPriority="61"/>
-    <w:lsdException w:name="Light Grid" w:uiPriority="62"/>
-    <w:lsdException w:name="Medium Shading 1" w:uiPriority="63"/>
-    <w:lsdException w:name="Medium Shading 2" w:uiPriority="64"/>
-    <w:lsdException w:name="Medium List 1" w:uiPriority="65"/>
-    <w:lsdException w:name="Medium List 2" w:uiPriority="66"/>
-    <w:lsdException w:name="Medium Grid 1" w:uiPriority="67"/>
-    <w:lsdException w:name="Medium Grid 2" w:uiPriority="68"/>
-    <w:lsdException w:name="Medium Grid 3" w:uiPriority="69"/>
-    <w:lsdException w:name="Dark List" w:uiPriority="70"/>
-    <w:lsdException w:name="Colorful Shading" w:uiPriority="71"/>
-    <w:lsdException w:name="Colorful List" w:uiPriority="72"/>
-    <w:lsdException w:name="Colorful Grid" w:uiPriority="73"/>
-    <w:lsdException w:name="Light Shading Accent 1" w:uiPriority="60"/>
-    <w:lsdException w:name="Light List Accent 1" w:uiPriority="61"/>
-    <w:lsdException w:name="Light Grid Accent 1" w:uiPriority="62"/>
-    <w:lsdException w:name="Medium Shading 1 Accent 1" w:uiPriority="63"/>
-    <w:lsdException w:name="Medium Shading 2 Accent 1" w:uiPriority="64"/>
-    <w:lsdException w:name="Medium List 1 Accent 1" w:uiPriority="65"/>
-    <w:lsdException w:name="Revision" w:semiHidden="1"/>
-    <w:lsdException w:name="List Paragraph" w:uiPriority="34" w:qFormat="1"/>
-    <w:lsdException w:name="Quote" w:uiPriority="29" w:qFormat="1"/>
-    <w:lsdException w:name="Intense Quote" w:uiPriority="30" w:qFormat="1"/>
-    <w:lsdException w:name="Medium List 2 Accent 1" w:uiPriority="66"/>
-    <w:lsdException w:name="Medium Grid 1 Accent 1" w:uiPriority="67"/>
-    <w:lsdException w:name="Medium Grid 2 Accent 1" w:uiPriority="68"/>
-    <w:lsdException w:name="Medium Grid 3 Accent 1" w:uiPriority="69"/>
-    <w:lsdException w:name="Dark List Accent 1" w:uiPriority="70"/>
-    <w:lsdException w:name="Colorful Shading Accent 1" w:uiPriority="71"/>
-    <w:lsdException w:name="Colorful List Accent 1" w:uiPriority="72"/>
-    <w:lsdException w:name="Colorful Grid Accent 1" w:uiPriority="73"/>
-    <w:lsdException w:name="Light Shading Accent 2" w:uiPriority="60"/>
-    <w:lsdException w:name="Light List Accent 2" w:uiPriority="61"/>
-    <w:lsdException w:name="Light Grid Accent 2" w:uiPriority="62"/>
-    <w:lsdException w:name="Medium Shading 1 Accent 2" w:uiPriority="63"/>
-    <w:lsdException w:name="Medium Shading 2 Accent 2" w:uiPriority="64"/>
-    <w:lsdException w:name="Medium List 1 Accent 2" w:uiPriority="65"/>
-    <w:lsdException w:name="Medium List 2 Accent 2" w:uiPriority="66"/>
-    <w:lsdException w:name="Medium Grid 1 Accent 2" w:uiPriority="67"/>
-    <w:lsdException w:name="Medium Grid 2 Accent 2" w:uiPriority="68"/>
-    <w:lsdException w:name="Medium Grid 3 Accent 2" w:uiPriority="69"/>
-    <w:lsdException w:name="Dark List Accent 2" w:uiPriority="70"/>
-    <w:lsdException w:name="Colorful Shading Accent 2" w:uiPriority="71"/>
-    <w:lsdException w:name="Colorful List Accent 2" w:uiPriority="72"/>
-    <w:lsdException w:name="Colorful Grid Accent 2" w:uiPriority="73"/>
-    <w:lsdException w:name="Light Shading Accent 3" w:uiPriority="60"/>
-    <w:lsdException w:name="Light List Accent 3" w:uiPriority="61"/>
-    <w:lsdException w:name="Light Grid Accent 3" w:uiPriority="62"/>
-    <w:lsdException w:name="Medium Shading 1 Accent 3" w:uiPriority="63"/>
-    <w:lsdException w:name="Medium Shading 2 Accent 3" w:uiPriority="64"/>
-    <w:lsdException w:name="Medium List 1 Accent 3" w:uiPriority="65"/>
-    <w:lsdException w:name="Medium List 2 Accent 3" w:uiPriority="66"/>
-    <w:lsdException w:name="Medium Grid 1 Accent 3" w:uiPriority="67"/>
-    <w:lsdException w:name="Medium Grid 2 Accent 3" w:uiPriority="68"/>
-    <w:lsdException w:name="Medium Grid 3 Accent 3" w:uiPriority="69"/>
-    <w:lsdException w:name="Dark List Accent 3" w:uiPriority="70"/>
-    <w:lsdException w:name="Colorful Shading Accent 3" w:uiPriority="71"/>
-    <w:lsdException w:name="Colorful List Accent 3" w:uiPriority="72"/>
-    <w:lsdException w:name="Colorful Grid Accent 3" w:uiPriority="73"/>
-    <w:lsdException w:name="Light Shading Accent 4" w:uiPriority="60"/>
-    <w:lsdException w:name="Light List Accent 4" w:uiPriority="61"/>
-    <w:lsdException w:name="Light Grid Accent 4" w:uiPriority="62"/>
-    <w:lsdException w:name="Medium Shading 1 Accent 4" w:uiPriority="63"/>
-    <w:lsdException w:name="Medium Shading 2 Accent 4" w:uiPriority="64"/>
-    <w:lsdException w:name="Medium List 1 Accent 4" w:uiPriority="65"/>
-    <w:lsdException w:name="Medium List 2 Accent 4" w:uiPriority="66"/>
-    <w:lsdException w:name="Medium Grid 1 Accent 4" w:uiPriority="67"/>
-    <w:lsdException w:name="Medium Grid 2 Accent 4" w:uiPriority="68"/>
-    <w:lsdException w:name="Medium Grid 3 Accent 4" w:uiPriority="69"/>
-    <w:lsdException w:name="Dark List Accent 4" w:uiPriority="70"/>
-    <w:lsdException w:name="Colorful Shading Accent 4" w:uiPriority="71"/>
-    <w:lsdException w:name="Colorful List Accent 4" w:uiPriority="72"/>
-    <w:lsdException w:name="Colorful Grid Accent 4" w:uiPriority="73"/>
-    <w:lsdException w:name="Light Shading Accent 5" w:uiPriority="60"/>
-    <w:lsdException w:name="Light List Accent 5" w:uiPriority="61"/>
-    <w:lsdException w:name="Light Grid Accent 5" w:uiPriority="62"/>
-    <w:lsdException w:name="Medium Shading 1 Accent 5" w:uiPriority="63"/>
-    <w:lsdException w:name="Medium Shading 2 Accent 5" w:uiPriority="64"/>
-    <w:lsdException w:name="Medium List 1 Accent 5" w:uiPriority="65"/>
-    <w:lsdException w:name="Medium List 2 Accent 5" w:uiPriority="66"/>
-    <w:lsdException w:name="Medium Grid 1 Accent 5" w:uiPriority="67"/>
-    <w:lsdException w:name="Medium Grid 2 Accent 5" w:uiPriority="68"/>
-    <w:lsdException w:name="Medium Grid 3 Accent 5" w:uiPriority="69"/>
-    <w:lsdException w:name="Dark List Accent 5" w:uiPriority="70"/>
-    <w:lsdException w:name="Colorful Shading Accent 5" w:uiPriority="71"/>
-    <w:lsdException w:name="Colorful List Accent 5" w:uiPriority="72"/>
-    <w:lsdException w:name="Colorful Grid Accent 5" w:uiPriority="73"/>
-    <w:lsdException w:name="Light Shading Accent 6" w:uiPriority="60"/>
-    <w:lsdException w:name="Light List Accent 6" w:uiPriority="61"/>
-    <w:lsdException w:name="Light Grid Accent 6" w:uiPriority="62"/>
-    <w:lsdException w:name="Medium Shading 1 Accent 6" w:uiPriority="63"/>
-    <w:lsdException w:name="Medium Shading 2 Accent 6" w:uiPriority="64"/>
-    <w:lsdException w:name="Medium List 1 Accent 6" w:uiPriority="65"/>
-    <w:lsdException w:name="Medium List 2 Accent 6" w:uiPriority="66"/>
-    <w:lsdException w:name="Medium Grid 1 Accent 6" w:uiPriority="67"/>
-    <w:lsdException w:name="Medium Grid 2 Accent 6" w:uiPriority="68"/>
-    <w:lsdException w:name="Medium Grid 3 Accent 6" w:uiPriority="69"/>
-    <w:lsdException w:name="Dark List Accent 6" w:uiPriority="70"/>
-    <w:lsdException w:name="Colorful Shading Accent 6" w:uiPriority="71"/>
-    <w:lsdException w:name="Colorful List Accent 6" w:uiPriority="72"/>
-    <w:lsdException w:name="Colorful Grid Accent 6" w:uiPriority="73"/>
-    <w:lsdException w:name="Subtle Emphasis" w:uiPriority="19" w:qFormat="1"/>
-    <w:lsdException w:name="Intense Emphasis" w:uiPriority="21" w:qFormat="1"/>
-    <w:lsdException w:name="Subtle Reference" w:uiPriority="31" w:qFormat="1"/>
-    <w:lsdException w:name="Intense Reference" w:uiPriority="32" w:qFormat="1"/>
-    <w:lsdException w:name="Book Title" w:uiPriority="33" w:qFormat="1"/>
-    <w:lsdException w:name="Bibliography" w:semiHidden="1" w:uiPriority="37" w:unhideWhenUsed="1"/>
-    <w:lsdException w:name="TOC Heading" w:semiHidden="1" w:uiPriority="39" w:unhideWhenUsed="1" w:qFormat="1"/>
-    <w:lsdException w:name="Plain Table 1" w:uiPriority="41"/>
-    <w:lsdException w:name="Plain Table 2" w:uiPriority="42"/>
-    <w:lsdException w:name="Plain Table 3" w:uiPriority="43"/>
-    <w:lsdException w:name="Plain Table 4" w:uiPriority="44"/>
-    <w:lsdException w:name="Plain Table 5" w:uiPriority="45"/>
-    <w:lsdException w:name="Grid Table Light" w:uiPriority="40"/>
-    <w:lsdException w:name="Grid Table 1 Light" w:uiPriority="46"/>
-    <w:lsdException w:name="Grid Table 2" w:uiPriority="47"/>
-    <w:lsdException w:name="Grid Table 3" w:uiPriority="48"/>
-    <w:lsdException w:name="Grid Table 4" w:uiPriority="49"/>
-    <w:lsdException w:name="Grid Table 5 Dark" w:uiPriority="50"/>
-    <w:lsdException w:name="Grid Table 6 Colorful" w:uiPriority="51"/>
-    <w:lsdException w:name="Grid Table 7 Colorful" w:uiPriority="52"/>
-    <w:lsdException w:name="Grid Table 1 Light Accent 1" w:uiPriority="46"/>
-    <w:lsdException w:name="Grid Table 2 Accent 1" w:uiPriority="47"/>
-    <w:lsdException w:name="Grid Table 3 Accent 1" w:uiPriority="48"/>
-    <w:lsdException w:name="Grid Table 4 Accent 1" w:uiPriority="49"/>
-    <w:lsdException w:name="Grid Table 5 Dark Accent 1" w:uiPriority="50"/>
-    <w:lsdException w:name="Grid Table 6 Colorful Accent 1" w:uiPriority="51"/>
-    <w:lsdException w:name="Grid Table 7 Colorful Accent 1" w:uiPriority="52"/>
-    <w:lsdException w:name="Grid Table 1 Light Accent 2" w:uiPriority="46"/>
-    <w:lsdException w:name="Grid Table 2 Accent 2" w:uiPriority="47"/>
-    <w:lsdException w:name="Grid Table 3 Accent 2" w:uiPriority="48"/>
-    <w:lsdException w:name="Grid Table 4 Accent 2" w:uiPriority="49"/>
-    <w:lsdException w:name="Grid Table 5 Dark Accent 2" w:uiPriority="50"/>
-    <w:lsdException w:name="Grid Table 6 Colorful Accent 2" w:uiPriority="51"/>
-    <w:lsdException w:name="Grid Table 7 Colorful Accent 2" w:uiPriority="52"/>
-    <w:lsdException w:name="Grid Table 1 Light Accent 3" w:uiPriority="46"/>
-    <w:lsdException w:name="Grid Table 2 Accent 3" w:uiPriority="47"/>
-    <w:lsdException w:name="Grid Table 3 Accent 3" w:uiPriority="48"/>
-    <w:lsdException w:name="Grid Table 4 Accent 3" w:uiPriority="49"/>
-    <w:lsdException w:name="Grid Table 5 Dark Accent 3" w:uiPriority="50"/>
-    <w:lsdException w:name="Grid Table 6 Colorful Accent 3" w:uiPriority="51"/>
-    <w:lsdException w:name="Grid Table 7 Colorful Accent 3" w:uiPriority="52"/>
-    <w:lsdException w:name="Grid Table 1 Light Accent 4" w:uiPriority="46"/>
-    <w:lsdException w:name="Grid Table 2 Accent 4" w:uiPriority="47"/>
-    <w:lsdException w:name="Grid Table 3 Accent 4" w:uiPriority="48"/>
-    <w:lsdException w:name="Grid Table 4 Accent 4" w:uiPriority="49"/>
-    <w:lsdException w:name="Grid Table 5 Dark Accent 4" w:uiPriority="50"/>
-    <w:lsdException w:name="Grid Table 6 Colorful Accent 4" w:uiPriority="51"/>
-    <w:lsdException w:name="Grid Table 7 Colorful Accent 4" w:uiPriority="52"/>
-    <w:lsdException w:name="Grid Table 1 Light Accent 5" w:uiPriority="46"/>
-    <w:lsdException w:name="Grid Table 2 Accent 5" w:uiPriority="47"/>
-    <w:lsdException w:name="Grid Table 3 Accent 5" w:uiPriority="48"/>
-    <w:lsdException w:name="Grid Table 4 Accent 5" w:uiPriority="49"/>
-    <w:lsdException w:name="Grid Table 5 Dark Accent 5" w:uiPriority="50"/>
-    <w:lsdException w:name="Grid Table 6 Colorful Accent 5" w:uiPriority="51"/>
-    <w:lsdException w:name="Grid Table 7 Colorful Accent 5" w:uiPriority="52"/>
-    <w:lsdException w:name="Grid Table 1 Light Accent 6" w:uiPriority="46"/>
-    <w:lsdException w:name="Grid Table 2 Accent 6" w:uiPriority="47"/>
-    <w:lsdException w:name="Grid Table 3 Accent 6" w:uiPriority="48"/>
-    <w:lsdException w:name="Grid Table 4 Accent 6" w:uiPriority="49"/>
-    <w:lsdException w:name="Grid Table 5 Dark Accent 6" w:uiPriority="50"/>
-    <w:lsdException w:name="Grid Table 6 Colorful Accent 6" w:uiPriority="51"/>
-    <w:lsdException w:name="Grid Table 7 Colorful Accent 6" w:uiPriority="52"/>
-    <w:lsdException w:name="List Table 1 Light" w:uiPriority="46"/>
-    <w:lsdException w:name="List Table 2" w:uiPriority="47"/>
-    <w:lsdException w:name="List Table 3" w:uiPriority="48"/>
-    <w:lsdException w:name="List Table 4" w:uiPriority="49"/>
-    <w:lsdException w:name="List Table 5 Dark" w:uiPriority="50"/>
-    <w:lsdException w:name="List Table 6 Colorful" w:uiPriority="51"/>
-    <w:lsdException w:name="List Table 7 Colorful" w:uiPriority="52"/>
-    <w:lsdException w:name="List Table 1 Light Accent 1" w:uiPriority="46"/>
-    <w:lsdException w:name="List Table 2 Accent 1" w:uiPriority="47"/>
-    <w:lsdException w:name="List Table 3 Accent 1" w:uiPriority="48"/>
-    <w:lsdException w:name="List Table 4 Accent 1" w:uiPriority="49"/>
-    <w:lsdException w:name="List Table 5 Dark Accent 1" w:uiPriority="50"/>
-    <w:lsdException w:name="List Table 6 Colorful Accent 1" w:uiPriority="51"/>
-    <w:lsdException w:name="List Table 7 Colorful Accent 1" w:uiPriority="52"/>
-    <w:lsdException w:name="List Table 1 Light Accent 2" w:uiPriority="46"/>
-    <w:lsdException w:name="List Table 2 Accent 2" w:uiPriority="47"/>
-    <w:lsdException w:name="List Table 3 Accent 2" w:uiPriority="48"/>
-    <w:lsdException w:name="List Table 4 Accent 2" w:uiPriority="49"/>
-    <w:lsdException w:name="List Table 5 Dark Accent 2" w:uiPriority="50"/>
-    <w:lsdException w:name="List Table 6 Colorful Accent 2" w:uiPriority="51"/>
-    <w:lsdException w:name="List Table 7 Colorful Accent 2" w:uiPriority="52"/>
-    <w:lsdException w:name="List Table 1 Light Accent 3" w:uiPriority="46"/>
-    <w:lsdException w:name="List Table 2 Accent 3" w:uiPriority="47"/>
-    <w:lsdException w:name="List Table 3 Accent 3" w:uiPriority="48"/>
-    <w:lsdException w:name="List Table 4 Accent 3" w:uiPriority="49"/>
-    <w:lsdException w:name="List Table 5 Dark Accent 3" w:uiPriority="50"/>
-    <w:lsdException w:name="List Table 6 Colorful Accent 3" w:uiPriority="51"/>
-    <w:lsdException w:name="List Table 7 Colorful Accent 3" w:uiPriority="52"/>
-    <w:lsdException w:name="List Table 1 Light Accent 4" w:uiPriority="46"/>
-    <w:lsdException w:name="List Table 2 Accent 4" w:uiPriority="47"/>
-    <w:lsdException w:name="List Table 3 Accent 4" w:uiPriority="48"/>
-    <w:lsdException w:name="List Table 4 Accent 4" w:uiPriority="49"/>
-    <w:lsdException w:name="List Table 5 Dark Accent 4" w:uiPriority="50"/>
-    <w:lsdException w:name="List Table 6 Colorful Accent 4" w:uiPriority="51"/>
-    <w:lsdException w:name="List Table 7 Colorful Accent 4" w:uiPriority="52"/>
-    <w:lsdException w:name="List Table 1 Light Accent 5" w:uiPriority="46"/>
-    <w:lsdException w:name="List Table 2 Accent 5" w:uiPriority="47"/>
-    <w:lsdException w:name="List Table 3 Accent 5" w:uiPriority="48"/>
-    <w:lsdException w:name="List Table 4 Accent 5" w:uiPriority="49"/>
-    <w:lsdException w:name="List Table 5 Dark Accent 5" w:uiPriority="50"/>
-    <w:lsdException w:name="List Table 6 Colorful Accent 5" w:uiPriority="51"/>
-    <w:lsdException w:name="List Table 7 Colorful Accent 5" w:uiPriority="52"/>
-    <w:lsdException w:name="List Table 1 Light Accent 6" w:uiPriority="46"/>
-    <w:lsdException w:name="List Table 2 Accent 6" w:uiPriority="47"/>
-    <w:lsdException w:name="List Table 3 Accent 6" w:uiPriority="48"/>
-    <w:lsdException w:name="List Table 4 Accent 6" w:uiPriority="49"/>
-    <w:lsdException w:name="List Table 5 Dark Accent 6" w:uiPriority="50"/>
-    <w:lsdException w:name="List Table 6 Colorful Accent 6" w:uiPriority="51"/>
-    <w:lsdException w:name="List Table 7 Colorful Accent 6" w:uiPriority="52"/>
-  </w:latentStyles>
-  <w:style w:type="paragraph" w:default="1" w:styleId="Normal">
-    <w:name w:val="Normal"/>
+  <w:style w:type="paragraph" w:styleId="Caption">
+    <w:name w:val="caption"/>
+    <w:basedOn w:val="Normal"/>
+    <w:next w:val="Normal"/>
+    <w:uiPriority w:val="35"/>
+    <w:unhideWhenUsed/>
     <w:qFormat/>
+    <w:rsid w:val="001A42CE"/>
+    <w:pPr>
+      <w:spacing w:after="200" w:line="240" w:lineRule="auto"/>
+    </w:pPr>
+    <w:rPr>
+      <w:i/>
+      <w:iCs/>
+      <w:color w:val="44546A" w:themeColor="text2"/>
+      <w:sz w:val="18"/>
+      <w:szCs w:val="18"/>
+    </w:rPr>
   </w:style>
-  <w:style w:type="character" w:default="1" w:styleId="DefaultParagraphFont">
-    <w:name w:val="Default Paragraph Font"/>
-    <w:uiPriority w:val="1"/>
-    <w:semiHidden/>
-    <w:unhideWhenUsed/>
-  </w:style>
-  <w:style w:type="table" w:default="1" w:styleId="TableNormal">
-    <w:name w:val="Normal Table"/>
+  <w:style w:type="character" w:styleId="FollowedHyperlink">
+    <w:name w:val="FollowedHyperlink"/>
+    <w:basedOn w:val="DefaultParagraphFont"/>
     <w:uiPriority w:val="99"/>
     <w:semiHidden/>
     <w:unhideWhenUsed/>
-    <w:tblPr>
-      <w:tblInd w:w="0" w:type="dxa"/>
-      <w:tblCellMar>
-        <w:top w:w="0" w:type="dxa"/>
-        <w:left w:w="108" w:type="dxa"/>
-        <w:bottom w:w="0" w:type="dxa"/>
-        <w:right w:w="108" w:type="dxa"/>
-      </w:tblCellMar>
-    </w:tblPr>
-  </w:style>
-  <w:style w:type="numbering" w:default="1" w:styleId="NoList">
-    <w:name w:val="No List"/>
-    <w:uiPriority w:val="99"/>
-    <w:semiHidden/>
-    <w:unhideWhenUsed/>
-  </w:style>
-  <w:style w:type="paragraph" w:customStyle="1" w:styleId="7A7FAA2C9F304B2383774BA5CDDAAF73">
-    <w:name w:val="7A7FAA2C9F304B2383774BA5CDDAAF73"/>
-    <w:rsid w:val="00123C96"/>
-  </w:style>
-  <w:style w:type="paragraph" w:customStyle="1" w:styleId="3B8F4F15BA04472A827B1A9FC8426F22">
-    <w:name w:val="3B8F4F15BA04472A827B1A9FC8426F22"/>
-    <w:rsid w:val="00123C96"/>
-  </w:style>
-  <w:style w:type="paragraph" w:customStyle="1" w:styleId="9E46AC104D1644B8844FC63E0980C9F0">
-    <w:name w:val="9E46AC104D1644B8844FC63E0980C9F0"/>
-    <w:rsid w:val="00123C96"/>
+    <w:rsid w:val="00960445"/>
+    <w:rPr>
+      <w:color w:val="954F72" w:themeColor="followedHyperlink"/>
+      <w:u w:val="single"/>
+    </w:rPr>
   </w:style>
 </w:styles>
-</file>
-
-<file path=word/glossary/webSettings.xml><?xml version="1.0" encoding="utf-8"?>
-<w:webSettings xmlns:mc="http://schemas.openxmlformats.org/markup-compatibility/2006" xmlns:r="http://schemas.openxmlformats.org/officeDocument/2006/relationships" xmlns:w="http://schemas.openxmlformats.org/wordprocessingml/2006/main" xmlns:w14="http://schemas.microsoft.com/office/word/2010/wordml" xmlns:w15="http://schemas.microsoft.com/office/word/2012/wordml" mc:Ignorable="w14 w15">
-  <w:optimizeForBrowser/>
-  <w:allowPNG/>
-</w:webSettings>
 </file>
 
 <file path=word/theme/theme1.xml><?xml version="1.0" encoding="utf-8"?>
@@ -8332,7 +10579,7 @@
 </file>
 
 <file path=customXml/itemProps1.xml><?xml version="1.0" encoding="utf-8"?>
-<ds:datastoreItem xmlns:ds="http://schemas.openxmlformats.org/officeDocument/2006/customXml" ds:itemID="{65EC2262-ECE3-4E3A-A4DD-B189CB4C1A53}">
+<ds:datastoreItem xmlns:ds="http://schemas.openxmlformats.org/officeDocument/2006/customXml" ds:itemID="{67018936-CBD3-40E0-867A-1E0934D65BA2}">
   <ds:schemaRefs>
     <ds:schemaRef ds:uri="http://schemas.openxmlformats.org/officeDocument/2006/bibliography"/>
   </ds:schemaRefs>

</xml_diff>